<commit_message>
removed properties and added yml file
</commit_message>
<xml_diff>
--- a/Morning Batch/Spring Boot/Spring Boot Notes.docx
+++ b/Morning Batch/Spring Boot/Spring Boot Notes.docx
@@ -35,25 +35,53 @@
           <w:sz w:val="24"/>
           <w:szCs w:val="24"/>
         </w:rPr>
-        <w:t>It is a module in the spring framework which needs minimum configurations i.e, no XML file required at all.</w:t>
-      </w:r>
-    </w:p>
-    <w:p>
-      <w:pPr>
-        <w:rPr>
-          <w:rFonts w:ascii="Consolas" w:hAnsi="Consolas"/>
-          <w:sz w:val="24"/>
-          <w:szCs w:val="24"/>
-        </w:rPr>
-      </w:pPr>
-      <w:r>
-        <w:rPr>
-          <w:rFonts w:ascii="Consolas" w:hAnsi="Consolas"/>
-          <w:sz w:val="24"/>
-          <w:szCs w:val="24"/>
-        </w:rPr>
-        <w:t>It performs auto-configurations based on the libraries you have in your classpath</w:t>
-      </w:r>
+        <w:t xml:space="preserve">It is a module in the spring framework which needs minimum configurations </w:t>
+      </w:r>
+      <w:proofErr w:type="spellStart"/>
+      <w:r>
+        <w:rPr>
+          <w:rFonts w:ascii="Consolas" w:hAnsi="Consolas"/>
+          <w:sz w:val="24"/>
+          <w:szCs w:val="24"/>
+        </w:rPr>
+        <w:t>i.e</w:t>
+      </w:r>
+      <w:proofErr w:type="spellEnd"/>
+      <w:r>
+        <w:rPr>
+          <w:rFonts w:ascii="Consolas" w:hAnsi="Consolas"/>
+          <w:sz w:val="24"/>
+          <w:szCs w:val="24"/>
+        </w:rPr>
+        <w:t>, no XML file required at all.</w:t>
+      </w:r>
+    </w:p>
+    <w:p>
+      <w:pPr>
+        <w:rPr>
+          <w:rFonts w:ascii="Consolas" w:hAnsi="Consolas"/>
+          <w:sz w:val="24"/>
+          <w:szCs w:val="24"/>
+        </w:rPr>
+      </w:pPr>
+      <w:r>
+        <w:rPr>
+          <w:rFonts w:ascii="Consolas" w:hAnsi="Consolas"/>
+          <w:sz w:val="24"/>
+          <w:szCs w:val="24"/>
+        </w:rPr>
+        <w:t xml:space="preserve">It performs auto-configurations based on the libraries you have in your </w:t>
+      </w:r>
+      <w:proofErr w:type="spellStart"/>
+      <w:r>
+        <w:rPr>
+          <w:rFonts w:ascii="Consolas" w:hAnsi="Consolas"/>
+          <w:sz w:val="24"/>
+          <w:szCs w:val="24"/>
+        </w:rPr>
+        <w:t>classpath</w:t>
+      </w:r>
+      <w:proofErr w:type="spellEnd"/>
     </w:p>
     <w:p>
       <w:pPr>
@@ -113,8 +141,18 @@
           <w:sz w:val="24"/>
           <w:szCs w:val="24"/>
         </w:rPr>
-        <w:t>spring-boot-starter-aop</w:t>
-      </w:r>
+        <w:t>spring-boot-starter-</w:t>
+      </w:r>
+      <w:proofErr w:type="spellStart"/>
+      <w:r>
+        <w:rPr>
+          <w:rFonts w:ascii="Consolas" w:hAnsi="Consolas"/>
+          <w:sz w:val="24"/>
+          <w:szCs w:val="24"/>
+        </w:rPr>
+        <w:t>aop</w:t>
+      </w:r>
+      <w:proofErr w:type="spellEnd"/>
     </w:p>
     <w:p>
       <w:pPr>
@@ -135,8 +173,18 @@
           <w:sz w:val="24"/>
           <w:szCs w:val="24"/>
         </w:rPr>
-        <w:t>spring-boot-starter-jpa</w:t>
-      </w:r>
+        <w:t>spring-boot-starter-</w:t>
+      </w:r>
+      <w:proofErr w:type="spellStart"/>
+      <w:r>
+        <w:rPr>
+          <w:rFonts w:ascii="Consolas" w:hAnsi="Consolas"/>
+          <w:sz w:val="24"/>
+          <w:szCs w:val="24"/>
+        </w:rPr>
+        <w:t>jpa</w:t>
+      </w:r>
+      <w:proofErr w:type="spellEnd"/>
     </w:p>
     <w:p>
       <w:pPr>
@@ -179,59 +227,172 @@
           <w:sz w:val="24"/>
           <w:szCs w:val="24"/>
         </w:rPr>
-        <w:t>spring-boot-starter-devtools</w:t>
-      </w:r>
-    </w:p>
-    <w:p>
-      <w:pPr>
-        <w:rPr>
-          <w:rFonts w:ascii="Consolas" w:hAnsi="Consolas"/>
-          <w:sz w:val="24"/>
-          <w:szCs w:val="24"/>
-        </w:rPr>
-      </w:pPr>
-      <w:r>
-        <w:rPr>
-          <w:rFonts w:ascii="Consolas" w:hAnsi="Consolas"/>
-          <w:sz w:val="24"/>
-          <w:szCs w:val="24"/>
-        </w:rPr>
-        <w:t>These starters takes care of auto-configurations for your applications.</w:t>
-      </w:r>
-    </w:p>
-    <w:p>
-      <w:pPr>
-        <w:rPr>
-          <w:rFonts w:ascii="Consolas" w:hAnsi="Consolas"/>
-          <w:sz w:val="24"/>
-          <w:szCs w:val="24"/>
-        </w:rPr>
-      </w:pPr>
-      <w:r>
-        <w:rPr>
-          <w:rFonts w:ascii="Consolas" w:hAnsi="Consolas"/>
-          <w:sz w:val="24"/>
-          <w:szCs w:val="24"/>
-        </w:rPr>
-        <w:t>i.e., starter-web will configure a server, dispatcher servlet, view resolver, annotation based configurations, component scanning</w:t>
-      </w:r>
-    </w:p>
-    <w:p>
-      <w:pPr>
-        <w:rPr>
-          <w:rFonts w:ascii="Consolas" w:hAnsi="Consolas"/>
-          <w:sz w:val="24"/>
-          <w:szCs w:val="24"/>
-        </w:rPr>
-      </w:pPr>
-      <w:r>
-        <w:rPr>
-          <w:rFonts w:ascii="Consolas" w:hAnsi="Consolas"/>
-          <w:sz w:val="24"/>
-          <w:szCs w:val="24"/>
-        </w:rPr>
-        <w:t xml:space="preserve">starter-jpa will configure all the dependencies required for the databases and scans all the entities, however you need to provide datasource informations in the </w:t>
-      </w:r>
+        <w:t>spring-boot-starter-</w:t>
+      </w:r>
+      <w:proofErr w:type="spellStart"/>
+      <w:r>
+        <w:rPr>
+          <w:rFonts w:ascii="Consolas" w:hAnsi="Consolas"/>
+          <w:sz w:val="24"/>
+          <w:szCs w:val="24"/>
+        </w:rPr>
+        <w:t>devtools</w:t>
+      </w:r>
+      <w:proofErr w:type="spellEnd"/>
+    </w:p>
+    <w:p>
+      <w:pPr>
+        <w:rPr>
+          <w:rFonts w:ascii="Consolas" w:hAnsi="Consolas"/>
+          <w:sz w:val="24"/>
+          <w:szCs w:val="24"/>
+        </w:rPr>
+      </w:pPr>
+      <w:proofErr w:type="gramStart"/>
+      <w:r>
+        <w:rPr>
+          <w:rFonts w:ascii="Consolas" w:hAnsi="Consolas"/>
+          <w:sz w:val="24"/>
+          <w:szCs w:val="24"/>
+        </w:rPr>
+        <w:t>These starters takes</w:t>
+      </w:r>
+      <w:proofErr w:type="gramEnd"/>
+      <w:r>
+        <w:rPr>
+          <w:rFonts w:ascii="Consolas" w:hAnsi="Consolas"/>
+          <w:sz w:val="24"/>
+          <w:szCs w:val="24"/>
+        </w:rPr>
+        <w:t xml:space="preserve"> care of auto-configurations for your applications.</w:t>
+      </w:r>
+    </w:p>
+    <w:p>
+      <w:pPr>
+        <w:rPr>
+          <w:rFonts w:ascii="Consolas" w:hAnsi="Consolas"/>
+          <w:sz w:val="24"/>
+          <w:szCs w:val="24"/>
+        </w:rPr>
+      </w:pPr>
+      <w:r>
+        <w:rPr>
+          <w:rFonts w:ascii="Consolas" w:hAnsi="Consolas"/>
+          <w:sz w:val="24"/>
+          <w:szCs w:val="24"/>
+        </w:rPr>
+        <w:t xml:space="preserve">i.e., starter-web will configure a server, dispatcher </w:t>
+      </w:r>
+      <w:proofErr w:type="spellStart"/>
+      <w:r>
+        <w:rPr>
+          <w:rFonts w:ascii="Consolas" w:hAnsi="Consolas"/>
+          <w:sz w:val="24"/>
+          <w:szCs w:val="24"/>
+        </w:rPr>
+        <w:t>servlet</w:t>
+      </w:r>
+      <w:proofErr w:type="spellEnd"/>
+      <w:r>
+        <w:rPr>
+          <w:rFonts w:ascii="Consolas" w:hAnsi="Consolas"/>
+          <w:sz w:val="24"/>
+          <w:szCs w:val="24"/>
+        </w:rPr>
+        <w:t xml:space="preserve">, view </w:t>
+      </w:r>
+      <w:proofErr w:type="gramStart"/>
+      <w:r>
+        <w:rPr>
+          <w:rFonts w:ascii="Consolas" w:hAnsi="Consolas"/>
+          <w:sz w:val="24"/>
+          <w:szCs w:val="24"/>
+        </w:rPr>
+        <w:t>resolver</w:t>
+      </w:r>
+      <w:proofErr w:type="gramEnd"/>
+      <w:r>
+        <w:rPr>
+          <w:rFonts w:ascii="Consolas" w:hAnsi="Consolas"/>
+          <w:sz w:val="24"/>
+          <w:szCs w:val="24"/>
+        </w:rPr>
+        <w:t>, annotation based configurations, component scanning</w:t>
+      </w:r>
+    </w:p>
+    <w:p>
+      <w:pPr>
+        <w:rPr>
+          <w:rFonts w:ascii="Consolas" w:hAnsi="Consolas"/>
+          <w:sz w:val="24"/>
+          <w:szCs w:val="24"/>
+        </w:rPr>
+      </w:pPr>
+      <w:proofErr w:type="gramStart"/>
+      <w:r>
+        <w:rPr>
+          <w:rFonts w:ascii="Consolas" w:hAnsi="Consolas"/>
+          <w:sz w:val="24"/>
+          <w:szCs w:val="24"/>
+        </w:rPr>
+        <w:t>starter-</w:t>
+      </w:r>
+      <w:proofErr w:type="spellStart"/>
+      <w:r>
+        <w:rPr>
+          <w:rFonts w:ascii="Consolas" w:hAnsi="Consolas"/>
+          <w:sz w:val="24"/>
+          <w:szCs w:val="24"/>
+        </w:rPr>
+        <w:t>jpa</w:t>
+      </w:r>
+      <w:proofErr w:type="spellEnd"/>
+      <w:proofErr w:type="gramEnd"/>
+      <w:r>
+        <w:rPr>
+          <w:rFonts w:ascii="Consolas" w:hAnsi="Consolas"/>
+          <w:sz w:val="24"/>
+          <w:szCs w:val="24"/>
+        </w:rPr>
+        <w:t xml:space="preserve"> will configure all the dependencies required for the databases and scans all the entities, however you need to provide </w:t>
+      </w:r>
+      <w:proofErr w:type="spellStart"/>
+      <w:r>
+        <w:rPr>
+          <w:rFonts w:ascii="Consolas" w:hAnsi="Consolas"/>
+          <w:sz w:val="24"/>
+          <w:szCs w:val="24"/>
+        </w:rPr>
+        <w:t>datasource</w:t>
+      </w:r>
+      <w:proofErr w:type="spellEnd"/>
+      <w:r>
+        <w:rPr>
+          <w:rFonts w:ascii="Consolas" w:hAnsi="Consolas"/>
+          <w:sz w:val="24"/>
+          <w:szCs w:val="24"/>
+        </w:rPr>
+        <w:t xml:space="preserve"> </w:t>
+      </w:r>
+      <w:proofErr w:type="spellStart"/>
+      <w:r>
+        <w:rPr>
+          <w:rFonts w:ascii="Consolas" w:hAnsi="Consolas"/>
+          <w:sz w:val="24"/>
+          <w:szCs w:val="24"/>
+        </w:rPr>
+        <w:t>informations</w:t>
+      </w:r>
+      <w:proofErr w:type="spellEnd"/>
+      <w:r>
+        <w:rPr>
+          <w:rFonts w:ascii="Consolas" w:hAnsi="Consolas"/>
+          <w:sz w:val="24"/>
+          <w:szCs w:val="24"/>
+        </w:rPr>
+        <w:t xml:space="preserve"> in the </w:t>
+      </w:r>
+      <w:proofErr w:type="spellStart"/>
       <w:r>
         <w:rPr>
           <w:rFonts w:ascii="Consolas" w:hAnsi="Consolas"/>
@@ -241,6 +402,7 @@
         </w:rPr>
         <w:t>application.properties</w:t>
       </w:r>
+      <w:proofErr w:type="spellEnd"/>
     </w:p>
     <w:p>
       <w:pPr>
@@ -317,7 +479,43 @@
           <w:sz w:val="24"/>
           <w:szCs w:val="24"/>
         </w:rPr>
-        <w:t>i.e., if you add spring-boot-starter-parent version 2.3 then any starters of spring boot like web, or jpa doesn’t need to mention the version number, because spring boot pulls the compatible version of web or jpa as per the starter-parent</w:t>
+        <w:t xml:space="preserve">i.e., if you add spring-boot-starter-parent version 2.3 then any starters of spring boot like web, or </w:t>
+      </w:r>
+      <w:proofErr w:type="spellStart"/>
+      <w:r>
+        <w:rPr>
+          <w:rFonts w:ascii="Consolas" w:hAnsi="Consolas"/>
+          <w:sz w:val="24"/>
+          <w:szCs w:val="24"/>
+        </w:rPr>
+        <w:t>jpa</w:t>
+      </w:r>
+      <w:proofErr w:type="spellEnd"/>
+      <w:r>
+        <w:rPr>
+          <w:rFonts w:ascii="Consolas" w:hAnsi="Consolas"/>
+          <w:sz w:val="24"/>
+          <w:szCs w:val="24"/>
+        </w:rPr>
+        <w:t xml:space="preserve"> doesn’t need to mention the version number, because spring boot pulls the compatible version of web or </w:t>
+      </w:r>
+      <w:proofErr w:type="spellStart"/>
+      <w:r>
+        <w:rPr>
+          <w:rFonts w:ascii="Consolas" w:hAnsi="Consolas"/>
+          <w:sz w:val="24"/>
+          <w:szCs w:val="24"/>
+        </w:rPr>
+        <w:t>jpa</w:t>
+      </w:r>
+      <w:proofErr w:type="spellEnd"/>
+      <w:r>
+        <w:rPr>
+          <w:rFonts w:ascii="Consolas" w:hAnsi="Consolas"/>
+          <w:sz w:val="24"/>
+          <w:szCs w:val="24"/>
+        </w:rPr>
+        <w:t xml:space="preserve"> as per the starter-parent</w:t>
       </w:r>
       <w:r>
         <w:rPr>
@@ -360,8 +558,18 @@
           <w:sz w:val="24"/>
           <w:szCs w:val="24"/>
         </w:rPr>
-        <w:t xml:space="preserve"> Spring boot can be done only through either Maven or Gradle</w:t>
-      </w:r>
+        <w:t xml:space="preserve"> Spring boot can be done only through either Maven or </w:t>
+      </w:r>
+      <w:proofErr w:type="spellStart"/>
+      <w:r>
+        <w:rPr>
+          <w:rFonts w:ascii="Consolas" w:hAnsi="Consolas"/>
+          <w:sz w:val="24"/>
+          <w:szCs w:val="24"/>
+        </w:rPr>
+        <w:t>Gradle</w:t>
+      </w:r>
+      <w:proofErr w:type="spellEnd"/>
     </w:p>
     <w:p>
       <w:pPr>
@@ -421,7 +629,25 @@
           <w:sz w:val="24"/>
           <w:szCs w:val="24"/>
         </w:rPr>
-        <w:t>Maven project downloading from spring initializr (better)</w:t>
+        <w:t xml:space="preserve">Maven project downloading from spring </w:t>
+      </w:r>
+      <w:proofErr w:type="spellStart"/>
+      <w:r>
+        <w:rPr>
+          <w:rFonts w:ascii="Consolas" w:hAnsi="Consolas"/>
+          <w:sz w:val="24"/>
+          <w:szCs w:val="24"/>
+        </w:rPr>
+        <w:t>initializr</w:t>
+      </w:r>
+      <w:proofErr w:type="spellEnd"/>
+      <w:r>
+        <w:rPr>
+          <w:rFonts w:ascii="Consolas" w:hAnsi="Consolas"/>
+          <w:sz w:val="24"/>
+          <w:szCs w:val="24"/>
+        </w:rPr>
+        <w:t xml:space="preserve"> (better)</w:t>
       </w:r>
     </w:p>
     <w:p>
@@ -689,7 +915,25 @@
           <w:sz w:val="24"/>
           <w:szCs w:val="24"/>
         </w:rPr>
-        <w:t>@SpringBootApplication will do auto-configurations like</w:t>
+        <w:t>@</w:t>
+      </w:r>
+      <w:proofErr w:type="spellStart"/>
+      <w:r>
+        <w:rPr>
+          <w:rFonts w:ascii="Consolas" w:hAnsi="Consolas"/>
+          <w:sz w:val="24"/>
+          <w:szCs w:val="24"/>
+        </w:rPr>
+        <w:t>SpringBootApplication</w:t>
+      </w:r>
+      <w:proofErr w:type="spellEnd"/>
+      <w:r>
+        <w:rPr>
+          <w:rFonts w:ascii="Consolas" w:hAnsi="Consolas"/>
+          <w:sz w:val="24"/>
+          <w:szCs w:val="24"/>
+        </w:rPr>
+        <w:t xml:space="preserve"> will do auto-configurations like</w:t>
       </w:r>
     </w:p>
     <w:p>
@@ -755,8 +999,18 @@
           <w:sz w:val="24"/>
           <w:szCs w:val="24"/>
         </w:rPr>
-        <w:t>configuring dispatcher servlet</w:t>
-      </w:r>
+        <w:t xml:space="preserve">configuring dispatcher </w:t>
+      </w:r>
+      <w:proofErr w:type="spellStart"/>
+      <w:r>
+        <w:rPr>
+          <w:rFonts w:ascii="Consolas" w:hAnsi="Consolas"/>
+          <w:sz w:val="24"/>
+          <w:szCs w:val="24"/>
+        </w:rPr>
+        <w:t>servlet</w:t>
+      </w:r>
+      <w:proofErr w:type="spellEnd"/>
     </w:p>
     <w:p>
       <w:pPr>
@@ -777,17 +1031,37 @@
           <w:sz w:val="24"/>
           <w:szCs w:val="24"/>
         </w:rPr>
-        <w:t>reading application.properties &amp; configuring the application</w:t>
-      </w:r>
-    </w:p>
-    <w:p>
-      <w:pPr>
-        <w:rPr>
-          <w:rFonts w:ascii="Consolas" w:hAnsi="Consolas"/>
-          <w:sz w:val="24"/>
-          <w:szCs w:val="24"/>
-        </w:rPr>
-      </w:pPr>
+        <w:t xml:space="preserve">reading </w:t>
+      </w:r>
+      <w:proofErr w:type="spellStart"/>
+      <w:r>
+        <w:rPr>
+          <w:rFonts w:ascii="Consolas" w:hAnsi="Consolas"/>
+          <w:sz w:val="24"/>
+          <w:szCs w:val="24"/>
+        </w:rPr>
+        <w:t>application.properties</w:t>
+      </w:r>
+      <w:proofErr w:type="spellEnd"/>
+      <w:r>
+        <w:rPr>
+          <w:rFonts w:ascii="Consolas" w:hAnsi="Consolas"/>
+          <w:sz w:val="24"/>
+          <w:szCs w:val="24"/>
+        </w:rPr>
+        <w:t xml:space="preserve"> &amp; configuring the application</w:t>
+      </w:r>
+    </w:p>
+    <w:p>
+      <w:pPr>
+        <w:rPr>
+          <w:rFonts w:ascii="Consolas" w:hAnsi="Consolas"/>
+          <w:sz w:val="24"/>
+          <w:szCs w:val="24"/>
+        </w:rPr>
+      </w:pPr>
+      <w:proofErr w:type="spellStart"/>
+      <w:proofErr w:type="gramStart"/>
       <w:r>
         <w:rPr>
           <w:rFonts w:ascii="Consolas" w:hAnsi="Consolas"/>
@@ -795,33 +1069,115 @@
           <w:szCs w:val="24"/>
         </w:rPr>
         <w:lastRenderedPageBreak/>
-        <w:t>application.properties file should be created inside src/main/resources folder, however you can have yml file instead of properties i.e, application.yml</w:t>
-      </w:r>
-    </w:p>
-    <w:p>
-      <w:pPr>
-        <w:rPr>
-          <w:rFonts w:ascii="Consolas" w:hAnsi="Consolas"/>
-          <w:sz w:val="24"/>
-          <w:szCs w:val="24"/>
-        </w:rPr>
-      </w:pPr>
-    </w:p>
-    <w:p>
-      <w:pPr>
-        <w:rPr>
-          <w:rFonts w:ascii="Consolas" w:hAnsi="Consolas"/>
-          <w:sz w:val="24"/>
-          <w:szCs w:val="24"/>
-        </w:rPr>
-      </w:pPr>
-      <w:r>
-        <w:rPr>
-          <w:rFonts w:ascii="Consolas" w:hAnsi="Consolas"/>
-          <w:sz w:val="24"/>
-          <w:szCs w:val="24"/>
-        </w:rPr>
-        <w:t>You can add spring boot devtools to automatically reload your application on server</w:t>
+        <w:t>application.properties</w:t>
+      </w:r>
+      <w:proofErr w:type="spellEnd"/>
+      <w:proofErr w:type="gramEnd"/>
+      <w:r>
+        <w:rPr>
+          <w:rFonts w:ascii="Consolas" w:hAnsi="Consolas"/>
+          <w:sz w:val="24"/>
+          <w:szCs w:val="24"/>
+        </w:rPr>
+        <w:t xml:space="preserve"> file should be created inside </w:t>
+      </w:r>
+      <w:proofErr w:type="spellStart"/>
+      <w:r>
+        <w:rPr>
+          <w:rFonts w:ascii="Consolas" w:hAnsi="Consolas"/>
+          <w:sz w:val="24"/>
+          <w:szCs w:val="24"/>
+        </w:rPr>
+        <w:t>src</w:t>
+      </w:r>
+      <w:proofErr w:type="spellEnd"/>
+      <w:r>
+        <w:rPr>
+          <w:rFonts w:ascii="Consolas" w:hAnsi="Consolas"/>
+          <w:sz w:val="24"/>
+          <w:szCs w:val="24"/>
+        </w:rPr>
+        <w:t xml:space="preserve">/main/resources folder, however you can have </w:t>
+      </w:r>
+      <w:proofErr w:type="spellStart"/>
+      <w:r>
+        <w:rPr>
+          <w:rFonts w:ascii="Consolas" w:hAnsi="Consolas"/>
+          <w:sz w:val="24"/>
+          <w:szCs w:val="24"/>
+        </w:rPr>
+        <w:t>yml</w:t>
+      </w:r>
+      <w:proofErr w:type="spellEnd"/>
+      <w:r>
+        <w:rPr>
+          <w:rFonts w:ascii="Consolas" w:hAnsi="Consolas"/>
+          <w:sz w:val="24"/>
+          <w:szCs w:val="24"/>
+        </w:rPr>
+        <w:t xml:space="preserve"> file instead of properties </w:t>
+      </w:r>
+      <w:proofErr w:type="spellStart"/>
+      <w:r>
+        <w:rPr>
+          <w:rFonts w:ascii="Consolas" w:hAnsi="Consolas"/>
+          <w:sz w:val="24"/>
+          <w:szCs w:val="24"/>
+        </w:rPr>
+        <w:t>i.e</w:t>
+      </w:r>
+      <w:proofErr w:type="spellEnd"/>
+      <w:r>
+        <w:rPr>
+          <w:rFonts w:ascii="Consolas" w:hAnsi="Consolas"/>
+          <w:sz w:val="24"/>
+          <w:szCs w:val="24"/>
+        </w:rPr>
+        <w:t>, application.yml</w:t>
+      </w:r>
+    </w:p>
+    <w:p>
+      <w:pPr>
+        <w:rPr>
+          <w:rFonts w:ascii="Consolas" w:hAnsi="Consolas"/>
+          <w:sz w:val="24"/>
+          <w:szCs w:val="24"/>
+        </w:rPr>
+      </w:pPr>
+    </w:p>
+    <w:p>
+      <w:pPr>
+        <w:rPr>
+          <w:rFonts w:ascii="Consolas" w:hAnsi="Consolas"/>
+          <w:sz w:val="24"/>
+          <w:szCs w:val="24"/>
+        </w:rPr>
+      </w:pPr>
+      <w:r>
+        <w:rPr>
+          <w:rFonts w:ascii="Consolas" w:hAnsi="Consolas"/>
+          <w:sz w:val="24"/>
+          <w:szCs w:val="24"/>
+        </w:rPr>
+        <w:t xml:space="preserve">You can add spring boot </w:t>
+      </w:r>
+      <w:proofErr w:type="spellStart"/>
+      <w:r>
+        <w:rPr>
+          <w:rFonts w:ascii="Consolas" w:hAnsi="Consolas"/>
+          <w:sz w:val="24"/>
+          <w:szCs w:val="24"/>
+        </w:rPr>
+        <w:t>devtools</w:t>
+      </w:r>
+      <w:proofErr w:type="spellEnd"/>
+      <w:r>
+        <w:rPr>
+          <w:rFonts w:ascii="Consolas" w:hAnsi="Consolas"/>
+          <w:sz w:val="24"/>
+          <w:szCs w:val="24"/>
+        </w:rPr>
+        <w:t xml:space="preserve"> to automatically reload your application on server</w:t>
       </w:r>
     </w:p>
     <w:p>
@@ -912,13 +1268,59 @@
           <w:szCs w:val="24"/>
         </w:rPr>
       </w:pPr>
-      <w:r>
-        <w:rPr>
-          <w:rFonts w:ascii="Consolas" w:hAnsi="Consolas"/>
-          <w:sz w:val="24"/>
-          <w:szCs w:val="24"/>
-        </w:rPr>
-        <w:t>create application.properties inside the src/main/resources</w:t>
+      <w:proofErr w:type="gramStart"/>
+      <w:r>
+        <w:rPr>
+          <w:rFonts w:ascii="Consolas" w:hAnsi="Consolas"/>
+          <w:sz w:val="24"/>
+          <w:szCs w:val="24"/>
+        </w:rPr>
+        <w:t>create</w:t>
+      </w:r>
+      <w:proofErr w:type="gramEnd"/>
+      <w:r>
+        <w:rPr>
+          <w:rFonts w:ascii="Consolas" w:hAnsi="Consolas"/>
+          <w:sz w:val="24"/>
+          <w:szCs w:val="24"/>
+        </w:rPr>
+        <w:t xml:space="preserve"> </w:t>
+      </w:r>
+      <w:proofErr w:type="spellStart"/>
+      <w:r>
+        <w:rPr>
+          <w:rFonts w:ascii="Consolas" w:hAnsi="Consolas"/>
+          <w:sz w:val="24"/>
+          <w:szCs w:val="24"/>
+        </w:rPr>
+        <w:t>application.properties</w:t>
+      </w:r>
+      <w:proofErr w:type="spellEnd"/>
+      <w:r>
+        <w:rPr>
+          <w:rFonts w:ascii="Consolas" w:hAnsi="Consolas"/>
+          <w:sz w:val="24"/>
+          <w:szCs w:val="24"/>
+        </w:rPr>
+        <w:t xml:space="preserve"> inside the </w:t>
+      </w:r>
+      <w:proofErr w:type="spellStart"/>
+      <w:r>
+        <w:rPr>
+          <w:rFonts w:ascii="Consolas" w:hAnsi="Consolas"/>
+          <w:sz w:val="24"/>
+          <w:szCs w:val="24"/>
+        </w:rPr>
+        <w:t>src</w:t>
+      </w:r>
+      <w:proofErr w:type="spellEnd"/>
+      <w:r>
+        <w:rPr>
+          <w:rFonts w:ascii="Consolas" w:hAnsi="Consolas"/>
+          <w:sz w:val="24"/>
+          <w:szCs w:val="24"/>
+        </w:rPr>
+        <w:t>/main/resources</w:t>
       </w:r>
     </w:p>
     <w:p>
@@ -1000,24 +1402,597 @@
           <w:szCs w:val="24"/>
         </w:rPr>
       </w:pPr>
-    </w:p>
-    <w:p>
-      <w:pPr>
-        <w:rPr>
-          <w:rFonts w:ascii="Consolas" w:hAnsi="Consolas"/>
-          <w:sz w:val="24"/>
-          <w:szCs w:val="24"/>
-        </w:rPr>
-      </w:pPr>
-    </w:p>
-    <w:p>
-      <w:pPr>
-        <w:rPr>
-          <w:rFonts w:ascii="Consolas" w:hAnsi="Consolas"/>
-          <w:sz w:val="24"/>
-          <w:szCs w:val="24"/>
-        </w:rPr>
-      </w:pPr>
+      <w:r>
+        <w:rPr>
+          <w:rFonts w:ascii="Consolas" w:hAnsi="Consolas"/>
+          <w:sz w:val="24"/>
+          <w:szCs w:val="24"/>
+        </w:rPr>
+        <w:t xml:space="preserve">You can create a controller using @Controller because of auto-configuration feature </w:t>
+      </w:r>
+      <w:proofErr w:type="spellStart"/>
+      <w:r>
+        <w:rPr>
+          <w:rFonts w:ascii="Consolas" w:hAnsi="Consolas"/>
+          <w:sz w:val="24"/>
+          <w:szCs w:val="24"/>
+        </w:rPr>
+        <w:t>DispatcherServlet</w:t>
+      </w:r>
+      <w:proofErr w:type="spellEnd"/>
+      <w:r>
+        <w:rPr>
+          <w:rFonts w:ascii="Consolas" w:hAnsi="Consolas"/>
+          <w:sz w:val="24"/>
+          <w:szCs w:val="24"/>
+        </w:rPr>
+        <w:t xml:space="preserve"> will be configured and you can use controller directly</w:t>
+      </w:r>
+      <w:r>
+        <w:rPr>
+          <w:rFonts w:ascii="Consolas" w:hAnsi="Consolas"/>
+          <w:sz w:val="24"/>
+          <w:szCs w:val="24"/>
+        </w:rPr>
+        <w:t>.</w:t>
+      </w:r>
+    </w:p>
+    <w:p>
+      <w:pPr>
+        <w:rPr>
+          <w:rFonts w:ascii="Consolas" w:hAnsi="Consolas"/>
+          <w:sz w:val="24"/>
+          <w:szCs w:val="24"/>
+        </w:rPr>
+      </w:pPr>
+      <w:r>
+        <w:rPr>
+          <w:rFonts w:ascii="Consolas" w:hAnsi="Consolas"/>
+          <w:sz w:val="24"/>
+          <w:szCs w:val="24"/>
+        </w:rPr>
+        <w:t>Adding JSP files to your spring boot project needs lot of configurations.</w:t>
+      </w:r>
+    </w:p>
+    <w:p>
+      <w:pPr>
+        <w:rPr>
+          <w:rFonts w:ascii="Consolas" w:hAnsi="Consolas"/>
+          <w:sz w:val="24"/>
+          <w:szCs w:val="24"/>
+        </w:rPr>
+      </w:pPr>
+      <w:r>
+        <w:rPr>
+          <w:rFonts w:ascii="Consolas" w:hAnsi="Consolas"/>
+          <w:sz w:val="24"/>
+          <w:szCs w:val="24"/>
+        </w:rPr>
+        <w:t>In pom.xml you add two dependencies and also change the &lt;package&gt; to war</w:t>
+      </w:r>
+    </w:p>
+    <w:p>
+      <w:pPr>
+        <w:pStyle w:val="ListParagraph"/>
+        <w:numPr>
+          <w:ilvl w:val="0"/>
+          <w:numId w:val="4"/>
+        </w:numPr>
+        <w:rPr>
+          <w:rFonts w:ascii="Consolas" w:hAnsi="Consolas"/>
+          <w:sz w:val="24"/>
+          <w:szCs w:val="24"/>
+        </w:rPr>
+      </w:pPr>
+      <w:r>
+        <w:rPr>
+          <w:rFonts w:ascii="Consolas" w:hAnsi="Consolas"/>
+          <w:sz w:val="24"/>
+          <w:szCs w:val="24"/>
+        </w:rPr>
+        <w:lastRenderedPageBreak/>
+        <w:t>tomcat embedded jasper</w:t>
+      </w:r>
+    </w:p>
+    <w:p>
+      <w:pPr>
+        <w:pStyle w:val="ListParagraph"/>
+        <w:numPr>
+          <w:ilvl w:val="0"/>
+          <w:numId w:val="4"/>
+        </w:numPr>
+        <w:rPr>
+          <w:rFonts w:ascii="Consolas" w:hAnsi="Consolas"/>
+          <w:sz w:val="24"/>
+          <w:szCs w:val="24"/>
+        </w:rPr>
+      </w:pPr>
+      <w:proofErr w:type="spellStart"/>
+      <w:r>
+        <w:rPr>
+          <w:rFonts w:ascii="Consolas" w:hAnsi="Consolas"/>
+          <w:sz w:val="24"/>
+          <w:szCs w:val="24"/>
+        </w:rPr>
+        <w:t>ecj</w:t>
+      </w:r>
+      <w:proofErr w:type="spellEnd"/>
+    </w:p>
+    <w:p>
+      <w:pPr>
+        <w:rPr>
+          <w:rFonts w:ascii="Consolas" w:hAnsi="Consolas"/>
+          <w:sz w:val="24"/>
+          <w:szCs w:val="24"/>
+        </w:rPr>
+      </w:pPr>
+      <w:r>
+        <w:rPr>
+          <w:rFonts w:ascii="Consolas" w:hAnsi="Consolas"/>
+          <w:sz w:val="24"/>
+          <w:szCs w:val="24"/>
+          <w:highlight w:val="yellow"/>
+        </w:rPr>
+        <w:t>pom.xml</w:t>
+      </w:r>
+    </w:p>
+    <w:p>
+      <w:pPr>
+        <w:rPr>
+          <w:rFonts w:ascii="Consolas" w:hAnsi="Consolas"/>
+          <w:sz w:val="24"/>
+          <w:szCs w:val="24"/>
+        </w:rPr>
+      </w:pPr>
+      <w:r>
+        <w:rPr>
+          <w:rFonts w:ascii="Consolas" w:hAnsi="Consolas"/>
+          <w:noProof/>
+          <w:sz w:val="24"/>
+          <w:szCs w:val="24"/>
+        </w:rPr>
+        <w:drawing>
+          <wp:inline distT="0" distB="0" distL="0" distR="0">
+            <wp:extent cx="5720715" cy="3423285"/>
+            <wp:effectExtent l="19050" t="0" r="0" b="0"/>
+            <wp:docPr id="6" name="Picture 1"/>
+            <wp:cNvGraphicFramePr>
+              <a:graphicFrameLocks xmlns:a="http://schemas.openxmlformats.org/drawingml/2006/main" noChangeAspect="1"/>
+            </wp:cNvGraphicFramePr>
+            <a:graphic xmlns:a="http://schemas.openxmlformats.org/drawingml/2006/main">
+              <a:graphicData uri="http://schemas.openxmlformats.org/drawingml/2006/picture">
+                <pic:pic xmlns:pic="http://schemas.openxmlformats.org/drawingml/2006/picture">
+                  <pic:nvPicPr>
+                    <pic:cNvPr id="0" name="Picture 1"/>
+                    <pic:cNvPicPr>
+                      <a:picLocks noChangeAspect="1" noChangeArrowheads="1"/>
+                    </pic:cNvPicPr>
+                  </pic:nvPicPr>
+                  <pic:blipFill>
+                    <a:blip r:embed="rId10"/>
+                    <a:srcRect/>
+                    <a:stretch>
+                      <a:fillRect/>
+                    </a:stretch>
+                  </pic:blipFill>
+                  <pic:spPr bwMode="auto">
+                    <a:xfrm>
+                      <a:off x="0" y="0"/>
+                      <a:ext cx="5720715" cy="3423285"/>
+                    </a:xfrm>
+                    <a:prstGeom prst="rect">
+                      <a:avLst/>
+                    </a:prstGeom>
+                    <a:noFill/>
+                    <a:ln w="9525">
+                      <a:noFill/>
+                      <a:miter lim="800000"/>
+                      <a:headEnd/>
+                      <a:tailEnd/>
+                    </a:ln>
+                  </pic:spPr>
+                </pic:pic>
+              </a:graphicData>
+            </a:graphic>
+          </wp:inline>
+        </w:drawing>
+      </w:r>
+    </w:p>
+    <w:p>
+      <w:pPr>
+        <w:rPr>
+          <w:rFonts w:ascii="Consolas" w:hAnsi="Consolas"/>
+          <w:sz w:val="24"/>
+          <w:szCs w:val="24"/>
+        </w:rPr>
+      </w:pPr>
+    </w:p>
+    <w:p>
+      <w:pPr>
+        <w:rPr>
+          <w:rFonts w:ascii="Consolas" w:hAnsi="Consolas"/>
+          <w:sz w:val="24"/>
+          <w:szCs w:val="24"/>
+        </w:rPr>
+      </w:pPr>
+      <w:r>
+        <w:rPr>
+          <w:rFonts w:ascii="Consolas" w:hAnsi="Consolas"/>
+          <w:sz w:val="24"/>
+          <w:szCs w:val="24"/>
+          <w:highlight w:val="yellow"/>
+        </w:rPr>
+        <w:t>Add view resolver proper</w:t>
+      </w:r>
+      <w:r>
+        <w:rPr>
+          <w:rFonts w:ascii="Consolas" w:hAnsi="Consolas"/>
+          <w:sz w:val="24"/>
+          <w:szCs w:val="24"/>
+          <w:highlight w:val="yellow"/>
+        </w:rPr>
+        <w:t>ties in pom.xml</w:t>
+      </w:r>
+    </w:p>
+    <w:p>
+      <w:pPr>
+        <w:rPr>
+          <w:rFonts w:ascii="Consolas" w:hAnsi="Consolas"/>
+          <w:sz w:val="24"/>
+          <w:szCs w:val="24"/>
+        </w:rPr>
+      </w:pPr>
+      <w:proofErr w:type="spellStart"/>
+      <w:r>
+        <w:rPr>
+          <w:rFonts w:ascii="Consolas" w:hAnsi="Consolas"/>
+          <w:sz w:val="24"/>
+          <w:szCs w:val="24"/>
+          <w:highlight w:val="yellow"/>
+        </w:rPr>
+        <w:t>application.properties</w:t>
+      </w:r>
+      <w:proofErr w:type="spellEnd"/>
+    </w:p>
+    <w:p>
+      <w:pPr>
+        <w:rPr>
+          <w:rFonts w:ascii="Consolas" w:hAnsi="Consolas"/>
+          <w:sz w:val="24"/>
+          <w:szCs w:val="24"/>
+        </w:rPr>
+      </w:pPr>
+      <w:r>
+        <w:rPr>
+          <w:rFonts w:ascii="Consolas" w:hAnsi="Consolas"/>
+          <w:noProof/>
+          <w:sz w:val="24"/>
+          <w:szCs w:val="24"/>
+        </w:rPr>
+        <w:drawing>
+          <wp:inline distT="0" distB="0" distL="0" distR="0">
+            <wp:extent cx="4337685" cy="1302385"/>
+            <wp:effectExtent l="19050" t="0" r="5715" b="0"/>
+            <wp:docPr id="9" name="Picture 4"/>
+            <wp:cNvGraphicFramePr>
+              <a:graphicFrameLocks xmlns:a="http://schemas.openxmlformats.org/drawingml/2006/main" noChangeAspect="1"/>
+            </wp:cNvGraphicFramePr>
+            <a:graphic xmlns:a="http://schemas.openxmlformats.org/drawingml/2006/main">
+              <a:graphicData uri="http://schemas.openxmlformats.org/drawingml/2006/picture">
+                <pic:pic xmlns:pic="http://schemas.openxmlformats.org/drawingml/2006/picture">
+                  <pic:nvPicPr>
+                    <pic:cNvPr id="0" name="Picture 4"/>
+                    <pic:cNvPicPr>
+                      <a:picLocks noChangeAspect="1" noChangeArrowheads="1"/>
+                    </pic:cNvPicPr>
+                  </pic:nvPicPr>
+                  <pic:blipFill>
+                    <a:blip r:embed="rId11"/>
+                    <a:srcRect/>
+                    <a:stretch>
+                      <a:fillRect/>
+                    </a:stretch>
+                  </pic:blipFill>
+                  <pic:spPr bwMode="auto">
+                    <a:xfrm>
+                      <a:off x="0" y="0"/>
+                      <a:ext cx="4337685" cy="1302385"/>
+                    </a:xfrm>
+                    <a:prstGeom prst="rect">
+                      <a:avLst/>
+                    </a:prstGeom>
+                    <a:noFill/>
+                    <a:ln w="9525">
+                      <a:noFill/>
+                      <a:miter lim="800000"/>
+                      <a:headEnd/>
+                      <a:tailEnd/>
+                    </a:ln>
+                  </pic:spPr>
+                </pic:pic>
+              </a:graphicData>
+            </a:graphic>
+          </wp:inline>
+        </w:drawing>
+      </w:r>
+    </w:p>
+    <w:p>
+      <w:pPr>
+        <w:rPr>
+          <w:rFonts w:ascii="Consolas" w:hAnsi="Consolas"/>
+          <w:sz w:val="24"/>
+          <w:szCs w:val="24"/>
+        </w:rPr>
+      </w:pPr>
+      <w:r>
+        <w:rPr>
+          <w:rFonts w:ascii="Consolas" w:hAnsi="Consolas"/>
+          <w:sz w:val="24"/>
+          <w:szCs w:val="24"/>
+          <w:highlight w:val="yellow"/>
+        </w:rPr>
+        <w:t>Create a controller</w:t>
+      </w:r>
+    </w:p>
+    <w:p>
+      <w:pPr>
+        <w:rPr>
+          <w:rFonts w:ascii="Consolas" w:hAnsi="Consolas"/>
+          <w:sz w:val="24"/>
+          <w:szCs w:val="24"/>
+        </w:rPr>
+      </w:pPr>
+      <w:r>
+        <w:rPr>
+          <w:rFonts w:ascii="Consolas" w:hAnsi="Consolas"/>
+          <w:noProof/>
+          <w:sz w:val="24"/>
+          <w:szCs w:val="24"/>
+        </w:rPr>
+        <w:lastRenderedPageBreak/>
+        <w:drawing>
+          <wp:inline distT="0" distB="0" distL="0" distR="0">
+            <wp:extent cx="5727700" cy="3138170"/>
+            <wp:effectExtent l="19050" t="0" r="6350" b="0"/>
+            <wp:docPr id="8" name="Picture 3"/>
+            <wp:cNvGraphicFramePr>
+              <a:graphicFrameLocks xmlns:a="http://schemas.openxmlformats.org/drawingml/2006/main" noChangeAspect="1"/>
+            </wp:cNvGraphicFramePr>
+            <a:graphic xmlns:a="http://schemas.openxmlformats.org/drawingml/2006/main">
+              <a:graphicData uri="http://schemas.openxmlformats.org/drawingml/2006/picture">
+                <pic:pic xmlns:pic="http://schemas.openxmlformats.org/drawingml/2006/picture">
+                  <pic:nvPicPr>
+                    <pic:cNvPr id="0" name="Picture 3"/>
+                    <pic:cNvPicPr>
+                      <a:picLocks noChangeAspect="1" noChangeArrowheads="1"/>
+                    </pic:cNvPicPr>
+                  </pic:nvPicPr>
+                  <pic:blipFill>
+                    <a:blip r:embed="rId12"/>
+                    <a:srcRect/>
+                    <a:stretch>
+                      <a:fillRect/>
+                    </a:stretch>
+                  </pic:blipFill>
+                  <pic:spPr bwMode="auto">
+                    <a:xfrm>
+                      <a:off x="0" y="0"/>
+                      <a:ext cx="5727700" cy="3138170"/>
+                    </a:xfrm>
+                    <a:prstGeom prst="rect">
+                      <a:avLst/>
+                    </a:prstGeom>
+                    <a:noFill/>
+                    <a:ln w="9525">
+                      <a:noFill/>
+                      <a:miter lim="800000"/>
+                      <a:headEnd/>
+                      <a:tailEnd/>
+                    </a:ln>
+                  </pic:spPr>
+                </pic:pic>
+              </a:graphicData>
+            </a:graphic>
+          </wp:inline>
+        </w:drawing>
+      </w:r>
+    </w:p>
+    <w:p>
+      <w:pPr>
+        <w:rPr>
+          <w:rFonts w:ascii="Consolas" w:hAnsi="Consolas"/>
+          <w:sz w:val="24"/>
+          <w:szCs w:val="24"/>
+        </w:rPr>
+      </w:pPr>
+      <w:r>
+        <w:rPr>
+          <w:rFonts w:ascii="Consolas" w:hAnsi="Consolas"/>
+          <w:sz w:val="24"/>
+          <w:szCs w:val="24"/>
+        </w:rPr>
+        <w:t xml:space="preserve">You can use </w:t>
+      </w:r>
+      <w:proofErr w:type="spellStart"/>
+      <w:r>
+        <w:rPr>
+          <w:rFonts w:ascii="Consolas" w:hAnsi="Consolas"/>
+          <w:sz w:val="24"/>
+          <w:szCs w:val="24"/>
+        </w:rPr>
+        <w:t>yml</w:t>
+      </w:r>
+      <w:proofErr w:type="spellEnd"/>
+      <w:r>
+        <w:rPr>
+          <w:rFonts w:ascii="Consolas" w:hAnsi="Consolas"/>
+          <w:sz w:val="24"/>
+          <w:szCs w:val="24"/>
+        </w:rPr>
+        <w:t xml:space="preserve"> files instead of properties because it avoids you using repeatable properties.</w:t>
+      </w:r>
+    </w:p>
+    <w:p>
+      <w:pPr>
+        <w:rPr>
+          <w:rFonts w:ascii="Consolas" w:hAnsi="Consolas"/>
+          <w:sz w:val="24"/>
+          <w:szCs w:val="24"/>
+        </w:rPr>
+      </w:pPr>
+      <w:r>
+        <w:rPr>
+          <w:rFonts w:ascii="Consolas" w:hAnsi="Consolas"/>
+          <w:sz w:val="24"/>
+          <w:szCs w:val="24"/>
+          <w:highlight w:val="yellow"/>
+        </w:rPr>
+        <w:t>Note:</w:t>
+      </w:r>
+      <w:r>
+        <w:rPr>
+          <w:rFonts w:ascii="Consolas" w:hAnsi="Consolas"/>
+          <w:sz w:val="24"/>
+          <w:szCs w:val="24"/>
+        </w:rPr>
+        <w:t xml:space="preserve"> </w:t>
+      </w:r>
+      <w:proofErr w:type="spellStart"/>
+      <w:r>
+        <w:rPr>
+          <w:rFonts w:ascii="Consolas" w:hAnsi="Consolas"/>
+          <w:sz w:val="24"/>
+          <w:szCs w:val="24"/>
+        </w:rPr>
+        <w:t>yml</w:t>
+      </w:r>
+      <w:proofErr w:type="spellEnd"/>
+      <w:r>
+        <w:rPr>
+          <w:rFonts w:ascii="Consolas" w:hAnsi="Consolas"/>
+          <w:sz w:val="24"/>
+          <w:szCs w:val="24"/>
+        </w:rPr>
+        <w:t xml:space="preserve"> files use indentation to recognize the nested properties</w:t>
+      </w:r>
+    </w:p>
+    <w:p>
+      <w:pPr>
+        <w:rPr>
+          <w:rFonts w:ascii="Consolas" w:hAnsi="Consolas"/>
+          <w:sz w:val="24"/>
+          <w:szCs w:val="24"/>
+        </w:rPr>
+      </w:pPr>
+    </w:p>
+    <w:p>
+      <w:pPr>
+        <w:rPr>
+          <w:rFonts w:ascii="Consolas" w:hAnsi="Consolas"/>
+          <w:sz w:val="24"/>
+          <w:szCs w:val="24"/>
+        </w:rPr>
+      </w:pPr>
+    </w:p>
+    <w:p>
+      <w:pPr>
+        <w:rPr>
+          <w:rFonts w:ascii="Consolas" w:hAnsi="Consolas"/>
+          <w:sz w:val="24"/>
+          <w:szCs w:val="24"/>
+        </w:rPr>
+      </w:pPr>
+      <w:r>
+        <w:rPr>
+          <w:rFonts w:ascii="Consolas" w:hAnsi="Consolas"/>
+          <w:sz w:val="24"/>
+          <w:szCs w:val="24"/>
+          <w:highlight w:val="yellow"/>
+        </w:rPr>
+        <w:t xml:space="preserve">Delete the </w:t>
+      </w:r>
+      <w:proofErr w:type="spellStart"/>
+      <w:r>
+        <w:rPr>
+          <w:rFonts w:ascii="Consolas" w:hAnsi="Consolas"/>
+          <w:sz w:val="24"/>
+          <w:szCs w:val="24"/>
+          <w:highlight w:val="yellow"/>
+        </w:rPr>
+        <w:t>application.properties</w:t>
+      </w:r>
+      <w:proofErr w:type="spellEnd"/>
+      <w:r>
+        <w:rPr>
+          <w:rFonts w:ascii="Consolas" w:hAnsi="Consolas"/>
+          <w:sz w:val="24"/>
+          <w:szCs w:val="24"/>
+          <w:highlight w:val="yellow"/>
+        </w:rPr>
+        <w:t xml:space="preserve"> &amp; create application.yml</w:t>
+      </w:r>
+    </w:p>
+    <w:p>
+      <w:pPr>
+        <w:rPr>
+          <w:rFonts w:ascii="Consolas" w:hAnsi="Consolas"/>
+          <w:sz w:val="24"/>
+          <w:szCs w:val="24"/>
+        </w:rPr>
+      </w:pPr>
+      <w:r>
+        <w:rPr>
+          <w:rFonts w:ascii="Consolas" w:hAnsi="Consolas"/>
+          <w:noProof/>
+          <w:sz w:val="24"/>
+          <w:szCs w:val="24"/>
+        </w:rPr>
+        <w:drawing>
+          <wp:inline distT="0" distB="0" distL="0" distR="0">
+            <wp:extent cx="3855085" cy="2560320"/>
+            <wp:effectExtent l="19050" t="0" r="0" b="0"/>
+            <wp:docPr id="10" name="Picture 5"/>
+            <wp:cNvGraphicFramePr>
+              <a:graphicFrameLocks xmlns:a="http://schemas.openxmlformats.org/drawingml/2006/main" noChangeAspect="1"/>
+            </wp:cNvGraphicFramePr>
+            <a:graphic xmlns:a="http://schemas.openxmlformats.org/drawingml/2006/main">
+              <a:graphicData uri="http://schemas.openxmlformats.org/drawingml/2006/picture">
+                <pic:pic xmlns:pic="http://schemas.openxmlformats.org/drawingml/2006/picture">
+                  <pic:nvPicPr>
+                    <pic:cNvPr id="0" name="Picture 5"/>
+                    <pic:cNvPicPr>
+                      <a:picLocks noChangeAspect="1" noChangeArrowheads="1"/>
+                    </pic:cNvPicPr>
+                  </pic:nvPicPr>
+                  <pic:blipFill>
+                    <a:blip r:embed="rId13"/>
+                    <a:srcRect/>
+                    <a:stretch>
+                      <a:fillRect/>
+                    </a:stretch>
+                  </pic:blipFill>
+                  <pic:spPr bwMode="auto">
+                    <a:xfrm>
+                      <a:off x="0" y="0"/>
+                      <a:ext cx="3855085" cy="2560320"/>
+                    </a:xfrm>
+                    <a:prstGeom prst="rect">
+                      <a:avLst/>
+                    </a:prstGeom>
+                    <a:noFill/>
+                    <a:ln w="9525">
+                      <a:noFill/>
+                      <a:miter lim="800000"/>
+                      <a:headEnd/>
+                      <a:tailEnd/>
+                    </a:ln>
+                  </pic:spPr>
+                </pic:pic>
+              </a:graphicData>
+            </a:graphic>
+          </wp:inline>
+        </w:drawing>
+      </w:r>
     </w:p>
     <w:sectPr>
       <w:pgSz w:w="11906" w:h="16838"/>
@@ -1121,6 +2096,95 @@
     </w:lvl>
   </w:abstractNum>
   <w:abstractNum w:abstractNumId="1">
+    <w:nsid w:val="27006DE4"/>
+    <w:multiLevelType w:val="hybridMultilevel"/>
+    <w:tmpl w:val="3A123C1C"/>
+    <w:lvl w:ilvl="0" w:tplc="4009000F">
+      <w:start w:val="1"/>
+      <w:numFmt w:val="decimal"/>
+      <w:lvlText w:val="%1."/>
+      <w:lvlJc w:val="left"/>
+      <w:pPr>
+        <w:ind w:left="720" w:hanging="360"/>
+      </w:pPr>
+      <w:rPr>
+        <w:rFonts w:hint="default"/>
+      </w:rPr>
+    </w:lvl>
+    <w:lvl w:ilvl="1" w:tplc="40090019" w:tentative="1">
+      <w:start w:val="1"/>
+      <w:numFmt w:val="lowerLetter"/>
+      <w:lvlText w:val="%2."/>
+      <w:lvlJc w:val="left"/>
+      <w:pPr>
+        <w:ind w:left="1440" w:hanging="360"/>
+      </w:pPr>
+    </w:lvl>
+    <w:lvl w:ilvl="2" w:tplc="4009001B" w:tentative="1">
+      <w:start w:val="1"/>
+      <w:numFmt w:val="lowerRoman"/>
+      <w:lvlText w:val="%3."/>
+      <w:lvlJc w:val="right"/>
+      <w:pPr>
+        <w:ind w:left="2160" w:hanging="180"/>
+      </w:pPr>
+    </w:lvl>
+    <w:lvl w:ilvl="3" w:tplc="4009000F" w:tentative="1">
+      <w:start w:val="1"/>
+      <w:numFmt w:val="decimal"/>
+      <w:lvlText w:val="%4."/>
+      <w:lvlJc w:val="left"/>
+      <w:pPr>
+        <w:ind w:left="2880" w:hanging="360"/>
+      </w:pPr>
+    </w:lvl>
+    <w:lvl w:ilvl="4" w:tplc="40090019" w:tentative="1">
+      <w:start w:val="1"/>
+      <w:numFmt w:val="lowerLetter"/>
+      <w:lvlText w:val="%5."/>
+      <w:lvlJc w:val="left"/>
+      <w:pPr>
+        <w:ind w:left="3600" w:hanging="360"/>
+      </w:pPr>
+    </w:lvl>
+    <w:lvl w:ilvl="5" w:tplc="4009001B" w:tentative="1">
+      <w:start w:val="1"/>
+      <w:numFmt w:val="lowerRoman"/>
+      <w:lvlText w:val="%6."/>
+      <w:lvlJc w:val="right"/>
+      <w:pPr>
+        <w:ind w:left="4320" w:hanging="180"/>
+      </w:pPr>
+    </w:lvl>
+    <w:lvl w:ilvl="6" w:tplc="4009000F" w:tentative="1">
+      <w:start w:val="1"/>
+      <w:numFmt w:val="decimal"/>
+      <w:lvlText w:val="%7."/>
+      <w:lvlJc w:val="left"/>
+      <w:pPr>
+        <w:ind w:left="5040" w:hanging="360"/>
+      </w:pPr>
+    </w:lvl>
+    <w:lvl w:ilvl="7" w:tplc="40090019" w:tentative="1">
+      <w:start w:val="1"/>
+      <w:numFmt w:val="lowerLetter"/>
+      <w:lvlText w:val="%8."/>
+      <w:lvlJc w:val="left"/>
+      <w:pPr>
+        <w:ind w:left="5760" w:hanging="360"/>
+      </w:pPr>
+    </w:lvl>
+    <w:lvl w:ilvl="8" w:tplc="4009001B" w:tentative="1">
+      <w:start w:val="1"/>
+      <w:numFmt w:val="lowerRoman"/>
+      <w:lvlText w:val="%9."/>
+      <w:lvlJc w:val="right"/>
+      <w:pPr>
+        <w:ind w:left="6480" w:hanging="180"/>
+      </w:pPr>
+    </w:lvl>
+  </w:abstractNum>
+  <w:abstractNum w:abstractNumId="2">
     <w:nsid w:val="31AD0708"/>
     <w:multiLevelType w:val="hybridMultilevel"/>
     <w:tmpl w:val="9544F90E"/>
@@ -1233,7 +2297,7 @@
       </w:rPr>
     </w:lvl>
   </w:abstractNum>
-  <w:abstractNum w:abstractNumId="2">
+  <w:abstractNum w:abstractNumId="3">
     <w:nsid w:val="64C060E2"/>
     <w:multiLevelType w:val="hybridMultilevel"/>
     <w:tmpl w:val="35CC242A"/>
@@ -1326,9 +2390,12 @@
     <w:abstractNumId w:val="0"/>
   </w:num>
   <w:num w:numId="2">
+    <w:abstractNumId w:val="3"/>
+  </w:num>
+  <w:num w:numId="3">
     <w:abstractNumId w:val="2"/>
   </w:num>
-  <w:num w:numId="3">
+  <w:num w:numId="4">
     <w:abstractNumId w:val="1"/>
   </w:num>
 </w:numbering>

</xml_diff>

<commit_message>
added jetty server in the spring boot
</commit_message>
<xml_diff>
--- a/Morning Batch/Spring Boot/Spring Boot Notes.docx
+++ b/Morning Batch/Spring Boot/Spring Boot Notes.docx
@@ -35,53 +35,25 @@
           <w:sz w:val="24"/>
           <w:szCs w:val="24"/>
         </w:rPr>
-        <w:t xml:space="preserve">It is a module in the spring framework which needs minimum configurations </w:t>
-      </w:r>
-      <w:proofErr w:type="spellStart"/>
-      <w:r>
-        <w:rPr>
-          <w:rFonts w:ascii="Consolas" w:hAnsi="Consolas"/>
-          <w:sz w:val="24"/>
-          <w:szCs w:val="24"/>
-        </w:rPr>
-        <w:t>i.e</w:t>
-      </w:r>
-      <w:proofErr w:type="spellEnd"/>
-      <w:r>
-        <w:rPr>
-          <w:rFonts w:ascii="Consolas" w:hAnsi="Consolas"/>
-          <w:sz w:val="24"/>
-          <w:szCs w:val="24"/>
-        </w:rPr>
-        <w:t>, no XML file required at all.</w:t>
-      </w:r>
-    </w:p>
-    <w:p>
-      <w:pPr>
-        <w:rPr>
-          <w:rFonts w:ascii="Consolas" w:hAnsi="Consolas"/>
-          <w:sz w:val="24"/>
-          <w:szCs w:val="24"/>
-        </w:rPr>
-      </w:pPr>
-      <w:r>
-        <w:rPr>
-          <w:rFonts w:ascii="Consolas" w:hAnsi="Consolas"/>
-          <w:sz w:val="24"/>
-          <w:szCs w:val="24"/>
-        </w:rPr>
-        <w:t xml:space="preserve">It performs auto-configurations based on the libraries you have in your </w:t>
-      </w:r>
-      <w:proofErr w:type="spellStart"/>
-      <w:r>
-        <w:rPr>
-          <w:rFonts w:ascii="Consolas" w:hAnsi="Consolas"/>
-          <w:sz w:val="24"/>
-          <w:szCs w:val="24"/>
-        </w:rPr>
-        <w:t>classpath</w:t>
-      </w:r>
-      <w:proofErr w:type="spellEnd"/>
+        <w:t>It is a module in the spring framework which needs minimum configurations i.e, no XML file required at all.</w:t>
+      </w:r>
+    </w:p>
+    <w:p>
+      <w:pPr>
+        <w:rPr>
+          <w:rFonts w:ascii="Consolas" w:hAnsi="Consolas"/>
+          <w:sz w:val="24"/>
+          <w:szCs w:val="24"/>
+        </w:rPr>
+      </w:pPr>
+      <w:r>
+        <w:rPr>
+          <w:rFonts w:ascii="Consolas" w:hAnsi="Consolas"/>
+          <w:sz w:val="24"/>
+          <w:szCs w:val="24"/>
+        </w:rPr>
+        <w:t>It performs auto-configurations based on the libraries you have in your classpath</w:t>
+      </w:r>
     </w:p>
     <w:p>
       <w:pPr>
@@ -141,18 +113,8 @@
           <w:sz w:val="24"/>
           <w:szCs w:val="24"/>
         </w:rPr>
-        <w:t>spring-boot-starter-</w:t>
-      </w:r>
-      <w:proofErr w:type="spellStart"/>
-      <w:r>
-        <w:rPr>
-          <w:rFonts w:ascii="Consolas" w:hAnsi="Consolas"/>
-          <w:sz w:val="24"/>
-          <w:szCs w:val="24"/>
-        </w:rPr>
-        <w:t>aop</w:t>
-      </w:r>
-      <w:proofErr w:type="spellEnd"/>
+        <w:t>spring-boot-starter-aop</w:t>
+      </w:r>
     </w:p>
     <w:p>
       <w:pPr>
@@ -173,18 +135,8 @@
           <w:sz w:val="24"/>
           <w:szCs w:val="24"/>
         </w:rPr>
-        <w:t>spring-boot-starter-</w:t>
-      </w:r>
-      <w:proofErr w:type="spellStart"/>
-      <w:r>
-        <w:rPr>
-          <w:rFonts w:ascii="Consolas" w:hAnsi="Consolas"/>
-          <w:sz w:val="24"/>
-          <w:szCs w:val="24"/>
-        </w:rPr>
-        <w:t>jpa</w:t>
-      </w:r>
-      <w:proofErr w:type="spellEnd"/>
+        <w:t>spring-boot-starter-jpa</w:t>
+      </w:r>
     </w:p>
     <w:p>
       <w:pPr>
@@ -227,172 +179,59 @@
           <w:sz w:val="24"/>
           <w:szCs w:val="24"/>
         </w:rPr>
-        <w:t>spring-boot-starter-</w:t>
-      </w:r>
-      <w:proofErr w:type="spellStart"/>
-      <w:r>
-        <w:rPr>
-          <w:rFonts w:ascii="Consolas" w:hAnsi="Consolas"/>
-          <w:sz w:val="24"/>
-          <w:szCs w:val="24"/>
-        </w:rPr>
-        <w:t>devtools</w:t>
-      </w:r>
-      <w:proofErr w:type="spellEnd"/>
-    </w:p>
-    <w:p>
-      <w:pPr>
-        <w:rPr>
-          <w:rFonts w:ascii="Consolas" w:hAnsi="Consolas"/>
-          <w:sz w:val="24"/>
-          <w:szCs w:val="24"/>
-        </w:rPr>
-      </w:pPr>
-      <w:proofErr w:type="gramStart"/>
-      <w:r>
-        <w:rPr>
-          <w:rFonts w:ascii="Consolas" w:hAnsi="Consolas"/>
-          <w:sz w:val="24"/>
-          <w:szCs w:val="24"/>
-        </w:rPr>
-        <w:t>These starters takes</w:t>
-      </w:r>
-      <w:proofErr w:type="gramEnd"/>
-      <w:r>
-        <w:rPr>
-          <w:rFonts w:ascii="Consolas" w:hAnsi="Consolas"/>
-          <w:sz w:val="24"/>
-          <w:szCs w:val="24"/>
-        </w:rPr>
-        <w:t xml:space="preserve"> care of auto-configurations for your applications.</w:t>
-      </w:r>
-    </w:p>
-    <w:p>
-      <w:pPr>
-        <w:rPr>
-          <w:rFonts w:ascii="Consolas" w:hAnsi="Consolas"/>
-          <w:sz w:val="24"/>
-          <w:szCs w:val="24"/>
-        </w:rPr>
-      </w:pPr>
-      <w:r>
-        <w:rPr>
-          <w:rFonts w:ascii="Consolas" w:hAnsi="Consolas"/>
-          <w:sz w:val="24"/>
-          <w:szCs w:val="24"/>
-        </w:rPr>
-        <w:t xml:space="preserve">i.e., starter-web will configure a server, dispatcher </w:t>
-      </w:r>
-      <w:proofErr w:type="spellStart"/>
-      <w:r>
-        <w:rPr>
-          <w:rFonts w:ascii="Consolas" w:hAnsi="Consolas"/>
-          <w:sz w:val="24"/>
-          <w:szCs w:val="24"/>
-        </w:rPr>
-        <w:t>servlet</w:t>
-      </w:r>
-      <w:proofErr w:type="spellEnd"/>
-      <w:r>
-        <w:rPr>
-          <w:rFonts w:ascii="Consolas" w:hAnsi="Consolas"/>
-          <w:sz w:val="24"/>
-          <w:szCs w:val="24"/>
-        </w:rPr>
-        <w:t xml:space="preserve">, view </w:t>
-      </w:r>
-      <w:proofErr w:type="gramStart"/>
-      <w:r>
-        <w:rPr>
-          <w:rFonts w:ascii="Consolas" w:hAnsi="Consolas"/>
-          <w:sz w:val="24"/>
-          <w:szCs w:val="24"/>
-        </w:rPr>
-        <w:t>resolver</w:t>
-      </w:r>
-      <w:proofErr w:type="gramEnd"/>
-      <w:r>
-        <w:rPr>
-          <w:rFonts w:ascii="Consolas" w:hAnsi="Consolas"/>
-          <w:sz w:val="24"/>
-          <w:szCs w:val="24"/>
-        </w:rPr>
-        <w:t>, annotation based configurations, component scanning</w:t>
-      </w:r>
-    </w:p>
-    <w:p>
-      <w:pPr>
-        <w:rPr>
-          <w:rFonts w:ascii="Consolas" w:hAnsi="Consolas"/>
-          <w:sz w:val="24"/>
-          <w:szCs w:val="24"/>
-        </w:rPr>
-      </w:pPr>
-      <w:proofErr w:type="gramStart"/>
-      <w:r>
-        <w:rPr>
-          <w:rFonts w:ascii="Consolas" w:hAnsi="Consolas"/>
-          <w:sz w:val="24"/>
-          <w:szCs w:val="24"/>
-        </w:rPr>
-        <w:t>starter-</w:t>
-      </w:r>
-      <w:proofErr w:type="spellStart"/>
-      <w:r>
-        <w:rPr>
-          <w:rFonts w:ascii="Consolas" w:hAnsi="Consolas"/>
-          <w:sz w:val="24"/>
-          <w:szCs w:val="24"/>
-        </w:rPr>
-        <w:t>jpa</w:t>
-      </w:r>
-      <w:proofErr w:type="spellEnd"/>
-      <w:proofErr w:type="gramEnd"/>
-      <w:r>
-        <w:rPr>
-          <w:rFonts w:ascii="Consolas" w:hAnsi="Consolas"/>
-          <w:sz w:val="24"/>
-          <w:szCs w:val="24"/>
-        </w:rPr>
-        <w:t xml:space="preserve"> will configure all the dependencies required for the databases and scans all the entities, however you need to provide </w:t>
-      </w:r>
-      <w:proofErr w:type="spellStart"/>
-      <w:r>
-        <w:rPr>
-          <w:rFonts w:ascii="Consolas" w:hAnsi="Consolas"/>
-          <w:sz w:val="24"/>
-          <w:szCs w:val="24"/>
-        </w:rPr>
-        <w:t>datasource</w:t>
-      </w:r>
-      <w:proofErr w:type="spellEnd"/>
-      <w:r>
-        <w:rPr>
-          <w:rFonts w:ascii="Consolas" w:hAnsi="Consolas"/>
-          <w:sz w:val="24"/>
-          <w:szCs w:val="24"/>
-        </w:rPr>
-        <w:t xml:space="preserve"> </w:t>
-      </w:r>
-      <w:proofErr w:type="spellStart"/>
-      <w:r>
-        <w:rPr>
-          <w:rFonts w:ascii="Consolas" w:hAnsi="Consolas"/>
-          <w:sz w:val="24"/>
-          <w:szCs w:val="24"/>
-        </w:rPr>
-        <w:t>informations</w:t>
-      </w:r>
-      <w:proofErr w:type="spellEnd"/>
-      <w:r>
-        <w:rPr>
-          <w:rFonts w:ascii="Consolas" w:hAnsi="Consolas"/>
-          <w:sz w:val="24"/>
-          <w:szCs w:val="24"/>
-        </w:rPr>
-        <w:t xml:space="preserve"> in the </w:t>
-      </w:r>
-      <w:proofErr w:type="spellStart"/>
+        <w:t>spring-boot-starter-devtools</w:t>
+      </w:r>
+    </w:p>
+    <w:p>
+      <w:pPr>
+        <w:rPr>
+          <w:rFonts w:ascii="Consolas" w:hAnsi="Consolas"/>
+          <w:sz w:val="24"/>
+          <w:szCs w:val="24"/>
+        </w:rPr>
+      </w:pPr>
+      <w:r>
+        <w:rPr>
+          <w:rFonts w:ascii="Consolas" w:hAnsi="Consolas"/>
+          <w:sz w:val="24"/>
+          <w:szCs w:val="24"/>
+        </w:rPr>
+        <w:t>These starters takes care of auto-configurations for your applications.</w:t>
+      </w:r>
+    </w:p>
+    <w:p>
+      <w:pPr>
+        <w:rPr>
+          <w:rFonts w:ascii="Consolas" w:hAnsi="Consolas"/>
+          <w:sz w:val="24"/>
+          <w:szCs w:val="24"/>
+        </w:rPr>
+      </w:pPr>
+      <w:r>
+        <w:rPr>
+          <w:rFonts w:ascii="Consolas" w:hAnsi="Consolas"/>
+          <w:sz w:val="24"/>
+          <w:szCs w:val="24"/>
+        </w:rPr>
+        <w:t>i.e., starter-web will configure a server, dispatcher servlet, view resolver, annotation based configurations, component scanning</w:t>
+      </w:r>
+    </w:p>
+    <w:p>
+      <w:pPr>
+        <w:rPr>
+          <w:rFonts w:ascii="Consolas" w:hAnsi="Consolas"/>
+          <w:sz w:val="24"/>
+          <w:szCs w:val="24"/>
+        </w:rPr>
+      </w:pPr>
+      <w:r>
+        <w:rPr>
+          <w:rFonts w:ascii="Consolas" w:hAnsi="Consolas"/>
+          <w:sz w:val="24"/>
+          <w:szCs w:val="24"/>
+        </w:rPr>
+        <w:t xml:space="preserve">starter-jpa will configure all the dependencies required for the databases and scans all the entities, however you need to provide datasource informations in the </w:t>
+      </w:r>
       <w:r>
         <w:rPr>
           <w:rFonts w:ascii="Consolas" w:hAnsi="Consolas"/>
@@ -402,7 +241,6 @@
         </w:rPr>
         <w:t>application.properties</w:t>
       </w:r>
-      <w:proofErr w:type="spellEnd"/>
     </w:p>
     <w:p>
       <w:pPr>
@@ -479,43 +317,7 @@
           <w:sz w:val="24"/>
           <w:szCs w:val="24"/>
         </w:rPr>
-        <w:t xml:space="preserve">i.e., if you add spring-boot-starter-parent version 2.3 then any starters of spring boot like web, or </w:t>
-      </w:r>
-      <w:proofErr w:type="spellStart"/>
-      <w:r>
-        <w:rPr>
-          <w:rFonts w:ascii="Consolas" w:hAnsi="Consolas"/>
-          <w:sz w:val="24"/>
-          <w:szCs w:val="24"/>
-        </w:rPr>
-        <w:t>jpa</w:t>
-      </w:r>
-      <w:proofErr w:type="spellEnd"/>
-      <w:r>
-        <w:rPr>
-          <w:rFonts w:ascii="Consolas" w:hAnsi="Consolas"/>
-          <w:sz w:val="24"/>
-          <w:szCs w:val="24"/>
-        </w:rPr>
-        <w:t xml:space="preserve"> doesn’t need to mention the version number, because spring boot pulls the compatible version of web or </w:t>
-      </w:r>
-      <w:proofErr w:type="spellStart"/>
-      <w:r>
-        <w:rPr>
-          <w:rFonts w:ascii="Consolas" w:hAnsi="Consolas"/>
-          <w:sz w:val="24"/>
-          <w:szCs w:val="24"/>
-        </w:rPr>
-        <w:t>jpa</w:t>
-      </w:r>
-      <w:proofErr w:type="spellEnd"/>
-      <w:r>
-        <w:rPr>
-          <w:rFonts w:ascii="Consolas" w:hAnsi="Consolas"/>
-          <w:sz w:val="24"/>
-          <w:szCs w:val="24"/>
-        </w:rPr>
-        <w:t xml:space="preserve"> as per the starter-parent</w:t>
+        <w:t>i.e., if you add spring-boot-starter-parent version 2.3 then any starters of spring boot like web, or jpa doesn’t need to mention the version number, because spring boot pulls the compatible version of web or jpa as per the starter-parent</w:t>
       </w:r>
       <w:r>
         <w:rPr>
@@ -558,18 +360,8 @@
           <w:sz w:val="24"/>
           <w:szCs w:val="24"/>
         </w:rPr>
-        <w:t xml:space="preserve"> Spring boot can be done only through either Maven or </w:t>
-      </w:r>
-      <w:proofErr w:type="spellStart"/>
-      <w:r>
-        <w:rPr>
-          <w:rFonts w:ascii="Consolas" w:hAnsi="Consolas"/>
-          <w:sz w:val="24"/>
-          <w:szCs w:val="24"/>
-        </w:rPr>
-        <w:t>Gradle</w:t>
-      </w:r>
-      <w:proofErr w:type="spellEnd"/>
+        <w:t xml:space="preserve"> Spring boot can be done only through either Maven or Gradle</w:t>
+      </w:r>
     </w:p>
     <w:p>
       <w:pPr>
@@ -629,25 +421,7 @@
           <w:sz w:val="24"/>
           <w:szCs w:val="24"/>
         </w:rPr>
-        <w:t xml:space="preserve">Maven project downloading from spring </w:t>
-      </w:r>
-      <w:proofErr w:type="spellStart"/>
-      <w:r>
-        <w:rPr>
-          <w:rFonts w:ascii="Consolas" w:hAnsi="Consolas"/>
-          <w:sz w:val="24"/>
-          <w:szCs w:val="24"/>
-        </w:rPr>
-        <w:t>initializr</w:t>
-      </w:r>
-      <w:proofErr w:type="spellEnd"/>
-      <w:r>
-        <w:rPr>
-          <w:rFonts w:ascii="Consolas" w:hAnsi="Consolas"/>
-          <w:sz w:val="24"/>
-          <w:szCs w:val="24"/>
-        </w:rPr>
-        <w:t xml:space="preserve"> (better)</w:t>
+        <w:t>Maven project downloading from spring initializr (better)</w:t>
       </w:r>
     </w:p>
     <w:p>
@@ -915,25 +689,7 @@
           <w:sz w:val="24"/>
           <w:szCs w:val="24"/>
         </w:rPr>
-        <w:t>@</w:t>
-      </w:r>
-      <w:proofErr w:type="spellStart"/>
-      <w:r>
-        <w:rPr>
-          <w:rFonts w:ascii="Consolas" w:hAnsi="Consolas"/>
-          <w:sz w:val="24"/>
-          <w:szCs w:val="24"/>
-        </w:rPr>
-        <w:t>SpringBootApplication</w:t>
-      </w:r>
-      <w:proofErr w:type="spellEnd"/>
-      <w:r>
-        <w:rPr>
-          <w:rFonts w:ascii="Consolas" w:hAnsi="Consolas"/>
-          <w:sz w:val="24"/>
-          <w:szCs w:val="24"/>
-        </w:rPr>
-        <w:t xml:space="preserve"> will do auto-configurations like</w:t>
+        <w:t>@SpringBootApplication will do auto-configurations like</w:t>
       </w:r>
     </w:p>
     <w:p>
@@ -999,18 +755,8 @@
           <w:sz w:val="24"/>
           <w:szCs w:val="24"/>
         </w:rPr>
-        <w:t xml:space="preserve">configuring dispatcher </w:t>
-      </w:r>
-      <w:proofErr w:type="spellStart"/>
-      <w:r>
-        <w:rPr>
-          <w:rFonts w:ascii="Consolas" w:hAnsi="Consolas"/>
-          <w:sz w:val="24"/>
-          <w:szCs w:val="24"/>
-        </w:rPr>
-        <w:t>servlet</w:t>
-      </w:r>
-      <w:proofErr w:type="spellEnd"/>
+        <w:t>configuring dispatcher servlet</w:t>
+      </w:r>
     </w:p>
     <w:p>
       <w:pPr>
@@ -1031,37 +777,17 @@
           <w:sz w:val="24"/>
           <w:szCs w:val="24"/>
         </w:rPr>
-        <w:t xml:space="preserve">reading </w:t>
-      </w:r>
-      <w:proofErr w:type="spellStart"/>
-      <w:r>
-        <w:rPr>
-          <w:rFonts w:ascii="Consolas" w:hAnsi="Consolas"/>
-          <w:sz w:val="24"/>
-          <w:szCs w:val="24"/>
-        </w:rPr>
-        <w:t>application.properties</w:t>
-      </w:r>
-      <w:proofErr w:type="spellEnd"/>
-      <w:r>
-        <w:rPr>
-          <w:rFonts w:ascii="Consolas" w:hAnsi="Consolas"/>
-          <w:sz w:val="24"/>
-          <w:szCs w:val="24"/>
-        </w:rPr>
-        <w:t xml:space="preserve"> &amp; configuring the application</w:t>
-      </w:r>
-    </w:p>
-    <w:p>
-      <w:pPr>
-        <w:rPr>
-          <w:rFonts w:ascii="Consolas" w:hAnsi="Consolas"/>
-          <w:sz w:val="24"/>
-          <w:szCs w:val="24"/>
-        </w:rPr>
-      </w:pPr>
-      <w:proofErr w:type="spellStart"/>
-      <w:proofErr w:type="gramStart"/>
+        <w:t>reading application.properties &amp; configuring the application</w:t>
+      </w:r>
+    </w:p>
+    <w:p>
+      <w:pPr>
+        <w:rPr>
+          <w:rFonts w:ascii="Consolas" w:hAnsi="Consolas"/>
+          <w:sz w:val="24"/>
+          <w:szCs w:val="24"/>
+        </w:rPr>
+      </w:pPr>
       <w:r>
         <w:rPr>
           <w:rFonts w:ascii="Consolas" w:hAnsi="Consolas"/>
@@ -1069,115 +795,33 @@
           <w:szCs w:val="24"/>
         </w:rPr>
         <w:lastRenderedPageBreak/>
-        <w:t>application.properties</w:t>
-      </w:r>
-      <w:proofErr w:type="spellEnd"/>
-      <w:proofErr w:type="gramEnd"/>
-      <w:r>
-        <w:rPr>
-          <w:rFonts w:ascii="Consolas" w:hAnsi="Consolas"/>
-          <w:sz w:val="24"/>
-          <w:szCs w:val="24"/>
-        </w:rPr>
-        <w:t xml:space="preserve"> file should be created inside </w:t>
-      </w:r>
-      <w:proofErr w:type="spellStart"/>
-      <w:r>
-        <w:rPr>
-          <w:rFonts w:ascii="Consolas" w:hAnsi="Consolas"/>
-          <w:sz w:val="24"/>
-          <w:szCs w:val="24"/>
-        </w:rPr>
-        <w:t>src</w:t>
-      </w:r>
-      <w:proofErr w:type="spellEnd"/>
-      <w:r>
-        <w:rPr>
-          <w:rFonts w:ascii="Consolas" w:hAnsi="Consolas"/>
-          <w:sz w:val="24"/>
-          <w:szCs w:val="24"/>
-        </w:rPr>
-        <w:t xml:space="preserve">/main/resources folder, however you can have </w:t>
-      </w:r>
-      <w:proofErr w:type="spellStart"/>
-      <w:r>
-        <w:rPr>
-          <w:rFonts w:ascii="Consolas" w:hAnsi="Consolas"/>
-          <w:sz w:val="24"/>
-          <w:szCs w:val="24"/>
-        </w:rPr>
-        <w:t>yml</w:t>
-      </w:r>
-      <w:proofErr w:type="spellEnd"/>
-      <w:r>
-        <w:rPr>
-          <w:rFonts w:ascii="Consolas" w:hAnsi="Consolas"/>
-          <w:sz w:val="24"/>
-          <w:szCs w:val="24"/>
-        </w:rPr>
-        <w:t xml:space="preserve"> file instead of properties </w:t>
-      </w:r>
-      <w:proofErr w:type="spellStart"/>
-      <w:r>
-        <w:rPr>
-          <w:rFonts w:ascii="Consolas" w:hAnsi="Consolas"/>
-          <w:sz w:val="24"/>
-          <w:szCs w:val="24"/>
-        </w:rPr>
-        <w:t>i.e</w:t>
-      </w:r>
-      <w:proofErr w:type="spellEnd"/>
-      <w:r>
-        <w:rPr>
-          <w:rFonts w:ascii="Consolas" w:hAnsi="Consolas"/>
-          <w:sz w:val="24"/>
-          <w:szCs w:val="24"/>
-        </w:rPr>
-        <w:t>, application.yml</w:t>
-      </w:r>
-    </w:p>
-    <w:p>
-      <w:pPr>
-        <w:rPr>
-          <w:rFonts w:ascii="Consolas" w:hAnsi="Consolas"/>
-          <w:sz w:val="24"/>
-          <w:szCs w:val="24"/>
-        </w:rPr>
-      </w:pPr>
-    </w:p>
-    <w:p>
-      <w:pPr>
-        <w:rPr>
-          <w:rFonts w:ascii="Consolas" w:hAnsi="Consolas"/>
-          <w:sz w:val="24"/>
-          <w:szCs w:val="24"/>
-        </w:rPr>
-      </w:pPr>
-      <w:r>
-        <w:rPr>
-          <w:rFonts w:ascii="Consolas" w:hAnsi="Consolas"/>
-          <w:sz w:val="24"/>
-          <w:szCs w:val="24"/>
-        </w:rPr>
-        <w:t xml:space="preserve">You can add spring boot </w:t>
-      </w:r>
-      <w:proofErr w:type="spellStart"/>
-      <w:r>
-        <w:rPr>
-          <w:rFonts w:ascii="Consolas" w:hAnsi="Consolas"/>
-          <w:sz w:val="24"/>
-          <w:szCs w:val="24"/>
-        </w:rPr>
-        <w:t>devtools</w:t>
-      </w:r>
-      <w:proofErr w:type="spellEnd"/>
-      <w:r>
-        <w:rPr>
-          <w:rFonts w:ascii="Consolas" w:hAnsi="Consolas"/>
-          <w:sz w:val="24"/>
-          <w:szCs w:val="24"/>
-        </w:rPr>
-        <w:t xml:space="preserve"> to automatically reload your application on server</w:t>
+        <w:t>application.properties file should be created inside src/main/resources folder, however you can have yml file instead of properties i.e, application.yml</w:t>
+      </w:r>
+    </w:p>
+    <w:p>
+      <w:pPr>
+        <w:rPr>
+          <w:rFonts w:ascii="Consolas" w:hAnsi="Consolas"/>
+          <w:sz w:val="24"/>
+          <w:szCs w:val="24"/>
+        </w:rPr>
+      </w:pPr>
+    </w:p>
+    <w:p>
+      <w:pPr>
+        <w:rPr>
+          <w:rFonts w:ascii="Consolas" w:hAnsi="Consolas"/>
+          <w:sz w:val="24"/>
+          <w:szCs w:val="24"/>
+        </w:rPr>
+      </w:pPr>
+      <w:r>
+        <w:rPr>
+          <w:rFonts w:ascii="Consolas" w:hAnsi="Consolas"/>
+          <w:sz w:val="24"/>
+          <w:szCs w:val="24"/>
+        </w:rPr>
+        <w:t>You can add spring boot devtools to automatically reload your application on server</w:t>
       </w:r>
     </w:p>
     <w:p>
@@ -1268,59 +912,13 @@
           <w:szCs w:val="24"/>
         </w:rPr>
       </w:pPr>
-      <w:proofErr w:type="gramStart"/>
-      <w:r>
-        <w:rPr>
-          <w:rFonts w:ascii="Consolas" w:hAnsi="Consolas"/>
-          <w:sz w:val="24"/>
-          <w:szCs w:val="24"/>
-        </w:rPr>
-        <w:t>create</w:t>
-      </w:r>
-      <w:proofErr w:type="gramEnd"/>
-      <w:r>
-        <w:rPr>
-          <w:rFonts w:ascii="Consolas" w:hAnsi="Consolas"/>
-          <w:sz w:val="24"/>
-          <w:szCs w:val="24"/>
-        </w:rPr>
-        <w:t xml:space="preserve"> </w:t>
-      </w:r>
-      <w:proofErr w:type="spellStart"/>
-      <w:r>
-        <w:rPr>
-          <w:rFonts w:ascii="Consolas" w:hAnsi="Consolas"/>
-          <w:sz w:val="24"/>
-          <w:szCs w:val="24"/>
-        </w:rPr>
-        <w:t>application.properties</w:t>
-      </w:r>
-      <w:proofErr w:type="spellEnd"/>
-      <w:r>
-        <w:rPr>
-          <w:rFonts w:ascii="Consolas" w:hAnsi="Consolas"/>
-          <w:sz w:val="24"/>
-          <w:szCs w:val="24"/>
-        </w:rPr>
-        <w:t xml:space="preserve"> inside the </w:t>
-      </w:r>
-      <w:proofErr w:type="spellStart"/>
-      <w:r>
-        <w:rPr>
-          <w:rFonts w:ascii="Consolas" w:hAnsi="Consolas"/>
-          <w:sz w:val="24"/>
-          <w:szCs w:val="24"/>
-        </w:rPr>
-        <w:t>src</w:t>
-      </w:r>
-      <w:proofErr w:type="spellEnd"/>
-      <w:r>
-        <w:rPr>
-          <w:rFonts w:ascii="Consolas" w:hAnsi="Consolas"/>
-          <w:sz w:val="24"/>
-          <w:szCs w:val="24"/>
-        </w:rPr>
-        <w:t>/main/resources</w:t>
+      <w:r>
+        <w:rPr>
+          <w:rFonts w:ascii="Consolas" w:hAnsi="Consolas"/>
+          <w:sz w:val="24"/>
+          <w:szCs w:val="24"/>
+        </w:rPr>
+        <w:t>create application.properties inside the src/main/resources</w:t>
       </w:r>
     </w:p>
     <w:p>
@@ -1408,25 +1006,7 @@
           <w:sz w:val="24"/>
           <w:szCs w:val="24"/>
         </w:rPr>
-        <w:t xml:space="preserve">You can create a controller using @Controller because of auto-configuration feature </w:t>
-      </w:r>
-      <w:proofErr w:type="spellStart"/>
-      <w:r>
-        <w:rPr>
-          <w:rFonts w:ascii="Consolas" w:hAnsi="Consolas"/>
-          <w:sz w:val="24"/>
-          <w:szCs w:val="24"/>
-        </w:rPr>
-        <w:t>DispatcherServlet</w:t>
-      </w:r>
-      <w:proofErr w:type="spellEnd"/>
-      <w:r>
-        <w:rPr>
-          <w:rFonts w:ascii="Consolas" w:hAnsi="Consolas"/>
-          <w:sz w:val="24"/>
-          <w:szCs w:val="24"/>
-        </w:rPr>
-        <w:t xml:space="preserve"> will be configured and you can use controller directly</w:t>
+        <w:t>You can create a controller using @Controller because of auto-configuration feature DispatcherServlet will be configured and you can use controller directly</w:t>
       </w:r>
       <w:r>
         <w:rPr>
@@ -1507,7 +1087,6 @@
           <w:szCs w:val="24"/>
         </w:rPr>
       </w:pPr>
-      <w:proofErr w:type="spellStart"/>
       <w:r>
         <w:rPr>
           <w:rFonts w:ascii="Consolas" w:hAnsi="Consolas"/>
@@ -1516,7 +1095,6 @@
         </w:rPr>
         <w:t>ecj</w:t>
       </w:r>
-      <w:proofErr w:type="spellEnd"/>
     </w:p>
     <w:p>
       <w:pPr>
@@ -1642,7 +1220,6 @@
           <w:szCs w:val="24"/>
         </w:rPr>
       </w:pPr>
-      <w:proofErr w:type="spellStart"/>
       <w:r>
         <w:rPr>
           <w:rFonts w:ascii="Consolas" w:hAnsi="Consolas"/>
@@ -1652,7 +1229,6 @@
         </w:rPr>
         <w:t>application.properties</w:t>
       </w:r>
-      <w:proofErr w:type="spellEnd"/>
     </w:p>
     <w:p>
       <w:pPr>
@@ -1811,25 +1387,7 @@
           <w:sz w:val="24"/>
           <w:szCs w:val="24"/>
         </w:rPr>
-        <w:t xml:space="preserve">You can use </w:t>
-      </w:r>
-      <w:proofErr w:type="spellStart"/>
-      <w:r>
-        <w:rPr>
-          <w:rFonts w:ascii="Consolas" w:hAnsi="Consolas"/>
-          <w:sz w:val="24"/>
-          <w:szCs w:val="24"/>
-        </w:rPr>
-        <w:t>yml</w:t>
-      </w:r>
-      <w:proofErr w:type="spellEnd"/>
-      <w:r>
-        <w:rPr>
-          <w:rFonts w:ascii="Consolas" w:hAnsi="Consolas"/>
-          <w:sz w:val="24"/>
-          <w:szCs w:val="24"/>
-        </w:rPr>
-        <w:t xml:space="preserve"> files instead of properties because it avoids you using repeatable properties.</w:t>
+        <w:t>You can use yml files instead of properties because it avoids you using repeatable properties.</w:t>
       </w:r>
     </w:p>
     <w:p>
@@ -1855,25 +1413,7 @@
           <w:sz w:val="24"/>
           <w:szCs w:val="24"/>
         </w:rPr>
-        <w:t xml:space="preserve"> </w:t>
-      </w:r>
-      <w:proofErr w:type="spellStart"/>
-      <w:r>
-        <w:rPr>
-          <w:rFonts w:ascii="Consolas" w:hAnsi="Consolas"/>
-          <w:sz w:val="24"/>
-          <w:szCs w:val="24"/>
-        </w:rPr>
-        <w:t>yml</w:t>
-      </w:r>
-      <w:proofErr w:type="spellEnd"/>
-      <w:r>
-        <w:rPr>
-          <w:rFonts w:ascii="Consolas" w:hAnsi="Consolas"/>
-          <w:sz w:val="24"/>
-          <w:szCs w:val="24"/>
-        </w:rPr>
-        <w:t xml:space="preserve"> files use indentation to recognize the nested properties</w:t>
+        <w:t xml:space="preserve"> yml files use indentation to recognize the nested properties</w:t>
       </w:r>
     </w:p>
     <w:p>
@@ -1909,27 +1449,7 @@
           <w:szCs w:val="24"/>
           <w:highlight w:val="yellow"/>
         </w:rPr>
-        <w:t xml:space="preserve">Delete the </w:t>
-      </w:r>
-      <w:proofErr w:type="spellStart"/>
-      <w:r>
-        <w:rPr>
-          <w:rFonts w:ascii="Consolas" w:hAnsi="Consolas"/>
-          <w:sz w:val="24"/>
-          <w:szCs w:val="24"/>
-          <w:highlight w:val="yellow"/>
-        </w:rPr>
-        <w:t>application.properties</w:t>
-      </w:r>
-      <w:proofErr w:type="spellEnd"/>
-      <w:r>
-        <w:rPr>
-          <w:rFonts w:ascii="Consolas" w:hAnsi="Consolas"/>
-          <w:sz w:val="24"/>
-          <w:szCs w:val="24"/>
-          <w:highlight w:val="yellow"/>
-        </w:rPr>
-        <w:t xml:space="preserve"> &amp; create application.yml</w:t>
+        <w:t>Delete the application.properties &amp; create application.yml</w:t>
       </w:r>
     </w:p>
     <w:p>
@@ -1993,6 +1513,497 @@
           </wp:inline>
         </w:drawing>
       </w:r>
+    </w:p>
+    <w:p>
+      <w:pPr>
+        <w:rPr>
+          <w:rFonts w:ascii="Consolas" w:hAnsi="Consolas"/>
+          <w:sz w:val="24"/>
+          <w:szCs w:val="24"/>
+        </w:rPr>
+      </w:pPr>
+    </w:p>
+    <w:p>
+      <w:pPr>
+        <w:rPr>
+          <w:rFonts w:ascii="Consolas" w:hAnsi="Consolas"/>
+          <w:sz w:val="24"/>
+          <w:szCs w:val="24"/>
+        </w:rPr>
+      </w:pPr>
+    </w:p>
+    <w:p>
+      <w:pPr>
+        <w:rPr>
+          <w:rFonts w:ascii="Consolas" w:hAnsi="Consolas"/>
+          <w:sz w:val="24"/>
+          <w:szCs w:val="24"/>
+        </w:rPr>
+      </w:pPr>
+    </w:p>
+    <w:p>
+      <w:pPr>
+        <w:rPr>
+          <w:rFonts w:ascii="Consolas" w:hAnsi="Consolas"/>
+          <w:sz w:val="24"/>
+          <w:szCs w:val="24"/>
+        </w:rPr>
+      </w:pPr>
+    </w:p>
+    <w:p>
+      <w:pPr>
+        <w:rPr>
+          <w:rFonts w:ascii="Consolas" w:hAnsi="Consolas"/>
+          <w:sz w:val="24"/>
+          <w:szCs w:val="24"/>
+        </w:rPr>
+      </w:pPr>
+      <w:r>
+        <w:rPr>
+          <w:rFonts w:ascii="Consolas" w:hAnsi="Consolas"/>
+          <w:sz w:val="24"/>
+          <w:szCs w:val="24"/>
+          <w:highlight w:val="yellow"/>
+        </w:rPr>
+        <w:t>Creating the project using spring initializr</w:t>
+      </w:r>
+    </w:p>
+    <w:p>
+      <w:pPr>
+        <w:rPr>
+          <w:rFonts w:ascii="Consolas" w:hAnsi="Consolas"/>
+          <w:sz w:val="24"/>
+          <w:szCs w:val="24"/>
+        </w:rPr>
+      </w:pPr>
+      <w:r>
+        <w:rPr>
+          <w:rFonts w:ascii="Consolas" w:hAnsi="Consolas"/>
+          <w:noProof/>
+          <w:sz w:val="24"/>
+          <w:szCs w:val="24"/>
+        </w:rPr>
+        <w:drawing>
+          <wp:inline distT="0" distB="0" distL="0" distR="0">
+            <wp:extent cx="5720715" cy="2618740"/>
+            <wp:effectExtent l="19050" t="0" r="0" b="0"/>
+            <wp:docPr id="7" name="Picture 1"/>
+            <wp:cNvGraphicFramePr>
+              <a:graphicFrameLocks xmlns:a="http://schemas.openxmlformats.org/drawingml/2006/main" noChangeAspect="1"/>
+            </wp:cNvGraphicFramePr>
+            <a:graphic xmlns:a="http://schemas.openxmlformats.org/drawingml/2006/main">
+              <a:graphicData uri="http://schemas.openxmlformats.org/drawingml/2006/picture">
+                <pic:pic xmlns:pic="http://schemas.openxmlformats.org/drawingml/2006/picture">
+                  <pic:nvPicPr>
+                    <pic:cNvPr id="0" name="Picture 1"/>
+                    <pic:cNvPicPr>
+                      <a:picLocks noChangeAspect="1" noChangeArrowheads="1"/>
+                    </pic:cNvPicPr>
+                  </pic:nvPicPr>
+                  <pic:blipFill>
+                    <a:blip r:embed="rId14"/>
+                    <a:srcRect/>
+                    <a:stretch>
+                      <a:fillRect/>
+                    </a:stretch>
+                  </pic:blipFill>
+                  <pic:spPr bwMode="auto">
+                    <a:xfrm>
+                      <a:off x="0" y="0"/>
+                      <a:ext cx="5720715" cy="2618740"/>
+                    </a:xfrm>
+                    <a:prstGeom prst="rect">
+                      <a:avLst/>
+                    </a:prstGeom>
+                    <a:noFill/>
+                    <a:ln w="9525">
+                      <a:noFill/>
+                      <a:miter lim="800000"/>
+                      <a:headEnd/>
+                      <a:tailEnd/>
+                    </a:ln>
+                  </pic:spPr>
+                </pic:pic>
+              </a:graphicData>
+            </a:graphic>
+          </wp:inline>
+        </w:drawing>
+      </w:r>
+    </w:p>
+    <w:p>
+      <w:pPr>
+        <w:rPr>
+          <w:rFonts w:ascii="Consolas" w:hAnsi="Consolas"/>
+          <w:sz w:val="24"/>
+          <w:szCs w:val="24"/>
+        </w:rPr>
+      </w:pPr>
+      <w:r>
+        <w:rPr>
+          <w:rFonts w:ascii="Consolas" w:hAnsi="Consolas"/>
+          <w:sz w:val="24"/>
+          <w:szCs w:val="24"/>
+        </w:rPr>
+        <w:t>When you use spring initializr you will get a Java file that launches the spring boot application and also an application.properties where you can configure the application configurations like port, server address, datasource, context-paths, actuator informations, you can create yml file by deleting the properties file</w:t>
+      </w:r>
+      <w:r>
+        <w:rPr>
+          <w:rFonts w:ascii="Consolas" w:hAnsi="Consolas"/>
+          <w:sz w:val="24"/>
+          <w:szCs w:val="24"/>
+        </w:rPr>
+        <w:t>.</w:t>
+      </w:r>
+    </w:p>
+    <w:p>
+      <w:pPr>
+        <w:rPr>
+          <w:rFonts w:ascii="Consolas" w:hAnsi="Consolas"/>
+          <w:sz w:val="24"/>
+          <w:szCs w:val="24"/>
+        </w:rPr>
+      </w:pPr>
+      <w:r>
+        <w:rPr>
+          <w:rFonts w:ascii="Consolas" w:hAnsi="Consolas"/>
+          <w:sz w:val="24"/>
+          <w:szCs w:val="24"/>
+          <w:highlight w:val="yellow"/>
+        </w:rPr>
+        <w:t>How to run/launch the application in the production</w:t>
+      </w:r>
+      <w:r>
+        <w:rPr>
+          <w:rFonts w:ascii="Consolas" w:hAnsi="Consolas"/>
+          <w:sz w:val="24"/>
+          <w:szCs w:val="24"/>
+        </w:rPr>
+        <w:t xml:space="preserve"> </w:t>
+      </w:r>
+    </w:p>
+    <w:p>
+      <w:pPr>
+        <w:rPr>
+          <w:rFonts w:ascii="Consolas" w:hAnsi="Consolas"/>
+          <w:sz w:val="24"/>
+          <w:szCs w:val="24"/>
+        </w:rPr>
+      </w:pPr>
+      <w:r>
+        <w:rPr>
+          <w:rFonts w:ascii="Consolas" w:hAnsi="Consolas"/>
+          <w:sz w:val="24"/>
+          <w:szCs w:val="24"/>
+        </w:rPr>
+        <w:t>Inorder to launch the application in the production you need a deployable war/jar, since you have created project through spring initlializr it gives you deployable jar/war.</w:t>
+      </w:r>
+    </w:p>
+    <w:p>
+      <w:pPr>
+        <w:rPr>
+          <w:rFonts w:ascii="Consolas" w:hAnsi="Consolas"/>
+          <w:sz w:val="24"/>
+          <w:szCs w:val="24"/>
+        </w:rPr>
+      </w:pPr>
+      <w:r>
+        <w:rPr>
+          <w:rFonts w:ascii="Consolas" w:hAnsi="Consolas"/>
+          <w:sz w:val="24"/>
+          <w:szCs w:val="24"/>
+        </w:rPr>
+        <w:t>You need to use mvn commands to build a jar and run the jar</w:t>
+      </w:r>
+    </w:p>
+    <w:p>
+      <w:pPr>
+        <w:rPr>
+          <w:rFonts w:ascii="Consolas" w:hAnsi="Consolas"/>
+          <w:sz w:val="24"/>
+          <w:szCs w:val="24"/>
+        </w:rPr>
+      </w:pPr>
+      <w:r>
+        <w:rPr>
+          <w:rFonts w:ascii="Consolas" w:hAnsi="Consolas"/>
+          <w:sz w:val="24"/>
+          <w:szCs w:val="24"/>
+        </w:rPr>
+        <w:t>mvn clean: deletes the target directory</w:t>
+      </w:r>
+    </w:p>
+    <w:p>
+      <w:pPr>
+        <w:rPr>
+          <w:rFonts w:ascii="Consolas" w:hAnsi="Consolas"/>
+          <w:sz w:val="24"/>
+          <w:szCs w:val="24"/>
+        </w:rPr>
+      </w:pPr>
+      <w:r>
+        <w:rPr>
+          <w:rFonts w:ascii="Consolas" w:hAnsi="Consolas"/>
+          <w:sz w:val="24"/>
+          <w:szCs w:val="24"/>
+        </w:rPr>
+        <w:t>mvn package: compiles and creates the executable file</w:t>
+      </w:r>
+    </w:p>
+    <w:p>
+      <w:pPr>
+        <w:rPr>
+          <w:rFonts w:ascii="Consolas" w:hAnsi="Consolas"/>
+          <w:sz w:val="24"/>
+          <w:szCs w:val="24"/>
+        </w:rPr>
+      </w:pPr>
+      <w:r>
+        <w:rPr>
+          <w:rFonts w:ascii="Consolas" w:hAnsi="Consolas"/>
+          <w:sz w:val="24"/>
+          <w:szCs w:val="24"/>
+        </w:rPr>
+        <w:t>java -jar target/file.jar --server.port=9093</w:t>
+      </w:r>
+    </w:p>
+    <w:p>
+      <w:pPr>
+        <w:rPr>
+          <w:rFonts w:ascii="Consolas" w:hAnsi="Consolas"/>
+          <w:sz w:val="24"/>
+          <w:szCs w:val="24"/>
+        </w:rPr>
+      </w:pPr>
+      <w:r>
+        <w:rPr>
+          <w:rFonts w:ascii="Consolas" w:hAnsi="Consolas"/>
+          <w:sz w:val="24"/>
+          <w:szCs w:val="24"/>
+        </w:rPr>
+        <w:t>Note: All these commands you need to enter from the project locations</w:t>
+      </w:r>
+    </w:p>
+    <w:p>
+      <w:pPr>
+        <w:rPr>
+          <w:rFonts w:ascii="Consolas" w:hAnsi="Consolas"/>
+          <w:sz w:val="24"/>
+          <w:szCs w:val="24"/>
+        </w:rPr>
+      </w:pPr>
+    </w:p>
+    <w:p>
+      <w:pPr>
+        <w:rPr>
+          <w:rFonts w:ascii="Consolas" w:hAnsi="Consolas"/>
+          <w:sz w:val="24"/>
+          <w:szCs w:val="24"/>
+        </w:rPr>
+      </w:pPr>
+    </w:p>
+    <w:p>
+      <w:pPr>
+        <w:rPr>
+          <w:rFonts w:ascii="Consolas" w:hAnsi="Consolas"/>
+          <w:sz w:val="24"/>
+          <w:szCs w:val="24"/>
+        </w:rPr>
+      </w:pPr>
+    </w:p>
+    <w:p>
+      <w:pPr>
+        <w:rPr>
+          <w:rFonts w:ascii="Consolas" w:hAnsi="Consolas"/>
+          <w:sz w:val="24"/>
+          <w:szCs w:val="24"/>
+        </w:rPr>
+      </w:pPr>
+    </w:p>
+    <w:p>
+      <w:pPr>
+        <w:rPr>
+          <w:rFonts w:ascii="Consolas" w:hAnsi="Consolas"/>
+          <w:sz w:val="24"/>
+          <w:szCs w:val="24"/>
+        </w:rPr>
+      </w:pPr>
+      <w:r>
+        <w:rPr>
+          <w:rFonts w:ascii="Consolas" w:hAnsi="Consolas"/>
+          <w:sz w:val="24"/>
+          <w:szCs w:val="24"/>
+        </w:rPr>
+        <w:t>You can add different servers other than tomcat like jetty server, but you must exclude the default tomcat server in the web dependency</w:t>
+      </w:r>
+    </w:p>
+    <w:p>
+      <w:pPr>
+        <w:rPr>
+          <w:rFonts w:ascii="Consolas" w:hAnsi="Consolas"/>
+          <w:sz w:val="24"/>
+          <w:szCs w:val="24"/>
+        </w:rPr>
+      </w:pPr>
+      <w:r>
+        <w:rPr>
+          <w:rFonts w:ascii="Consolas" w:hAnsi="Consolas"/>
+          <w:noProof/>
+          <w:sz w:val="24"/>
+          <w:szCs w:val="24"/>
+        </w:rPr>
+        <w:drawing>
+          <wp:inline distT="0" distB="0" distL="0" distR="0">
+            <wp:extent cx="5727700" cy="3971925"/>
+            <wp:effectExtent l="19050" t="0" r="6350" b="0"/>
+            <wp:docPr id="11" name="Picture 2"/>
+            <wp:cNvGraphicFramePr>
+              <a:graphicFrameLocks xmlns:a="http://schemas.openxmlformats.org/drawingml/2006/main" noChangeAspect="1"/>
+            </wp:cNvGraphicFramePr>
+            <a:graphic xmlns:a="http://schemas.openxmlformats.org/drawingml/2006/main">
+              <a:graphicData uri="http://schemas.openxmlformats.org/drawingml/2006/picture">
+                <pic:pic xmlns:pic="http://schemas.openxmlformats.org/drawingml/2006/picture">
+                  <pic:nvPicPr>
+                    <pic:cNvPr id="0" name="Picture 2"/>
+                    <pic:cNvPicPr>
+                      <a:picLocks noChangeAspect="1" noChangeArrowheads="1"/>
+                    </pic:cNvPicPr>
+                  </pic:nvPicPr>
+                  <pic:blipFill>
+                    <a:blip r:embed="rId15"/>
+                    <a:srcRect/>
+                    <a:stretch>
+                      <a:fillRect/>
+                    </a:stretch>
+                  </pic:blipFill>
+                  <pic:spPr bwMode="auto">
+                    <a:xfrm>
+                      <a:off x="0" y="0"/>
+                      <a:ext cx="5727700" cy="3971925"/>
+                    </a:xfrm>
+                    <a:prstGeom prst="rect">
+                      <a:avLst/>
+                    </a:prstGeom>
+                    <a:noFill/>
+                    <a:ln w="9525">
+                      <a:noFill/>
+                      <a:miter lim="800000"/>
+                      <a:headEnd/>
+                      <a:tailEnd/>
+                    </a:ln>
+                  </pic:spPr>
+                </pic:pic>
+              </a:graphicData>
+            </a:graphic>
+          </wp:inline>
+        </w:drawing>
+      </w:r>
+    </w:p>
+    <w:p>
+      <w:pPr>
+        <w:rPr>
+          <w:rFonts w:ascii="Consolas" w:hAnsi="Consolas"/>
+          <w:sz w:val="24"/>
+          <w:szCs w:val="24"/>
+        </w:rPr>
+      </w:pPr>
+      <w:r>
+        <w:rPr>
+          <w:rFonts w:ascii="Consolas" w:hAnsi="Consolas"/>
+          <w:sz w:val="24"/>
+          <w:szCs w:val="24"/>
+          <w:highlight w:val="yellow"/>
+        </w:rPr>
+        <w:t>Output:</w:t>
+      </w:r>
+    </w:p>
+    <w:p>
+      <w:pPr>
+        <w:rPr>
+          <w:rFonts w:ascii="Consolas" w:hAnsi="Consolas"/>
+          <w:sz w:val="24"/>
+          <w:szCs w:val="24"/>
+        </w:rPr>
+      </w:pPr>
+      <w:r>
+        <w:rPr>
+          <w:rFonts w:ascii="Consolas" w:hAnsi="Consolas"/>
+          <w:noProof/>
+          <w:sz w:val="24"/>
+          <w:szCs w:val="24"/>
+        </w:rPr>
+        <w:drawing>
+          <wp:inline distT="0" distB="0" distL="0" distR="0">
+            <wp:extent cx="5727700" cy="497205"/>
+            <wp:effectExtent l="19050" t="0" r="6350" b="0"/>
+            <wp:docPr id="12" name="Picture 3"/>
+            <wp:cNvGraphicFramePr>
+              <a:graphicFrameLocks xmlns:a="http://schemas.openxmlformats.org/drawingml/2006/main" noChangeAspect="1"/>
+            </wp:cNvGraphicFramePr>
+            <a:graphic xmlns:a="http://schemas.openxmlformats.org/drawingml/2006/main">
+              <a:graphicData uri="http://schemas.openxmlformats.org/drawingml/2006/picture">
+                <pic:pic xmlns:pic="http://schemas.openxmlformats.org/drawingml/2006/picture">
+                  <pic:nvPicPr>
+                    <pic:cNvPr id="0" name="Picture 3"/>
+                    <pic:cNvPicPr>
+                      <a:picLocks noChangeAspect="1" noChangeArrowheads="1"/>
+                    </pic:cNvPicPr>
+                  </pic:nvPicPr>
+                  <pic:blipFill>
+                    <a:blip r:embed="rId16"/>
+                    <a:srcRect/>
+                    <a:stretch>
+                      <a:fillRect/>
+                    </a:stretch>
+                  </pic:blipFill>
+                  <pic:spPr bwMode="auto">
+                    <a:xfrm>
+                      <a:off x="0" y="0"/>
+                      <a:ext cx="5727700" cy="497205"/>
+                    </a:xfrm>
+                    <a:prstGeom prst="rect">
+                      <a:avLst/>
+                    </a:prstGeom>
+                    <a:noFill/>
+                    <a:ln w="9525">
+                      <a:noFill/>
+                      <a:miter lim="800000"/>
+                      <a:headEnd/>
+                      <a:tailEnd/>
+                    </a:ln>
+                  </pic:spPr>
+                </pic:pic>
+              </a:graphicData>
+            </a:graphic>
+          </wp:inline>
+        </w:drawing>
+      </w:r>
+    </w:p>
+    <w:p>
+      <w:pPr>
+        <w:rPr>
+          <w:rFonts w:ascii="Consolas" w:hAnsi="Consolas"/>
+          <w:sz w:val="24"/>
+          <w:szCs w:val="24"/>
+        </w:rPr>
+      </w:pPr>
+    </w:p>
+    <w:p>
+      <w:pPr>
+        <w:rPr>
+          <w:rFonts w:ascii="Consolas" w:hAnsi="Consolas"/>
+          <w:sz w:val="24"/>
+          <w:szCs w:val="24"/>
+        </w:rPr>
+      </w:pPr>
+    </w:p>
+    <w:p>
+      <w:pPr>
+        <w:rPr>
+          <w:rFonts w:ascii="Consolas" w:hAnsi="Consolas"/>
+          <w:sz w:val="24"/>
+          <w:szCs w:val="24"/>
+        </w:rPr>
+      </w:pPr>
     </w:p>
     <w:sectPr>
       <w:pgSz w:w="11906" w:h="16838"/>

</xml_diff>

<commit_message>
spring boot data jpa operations
</commit_message>
<xml_diff>
--- a/Morning Batch/Spring Boot/Spring Boot Notes.docx
+++ b/Morning Batch/Spring Boot/Spring Boot Notes.docx
@@ -35,53 +35,25 @@
           <w:sz w:val="24"/>
           <w:szCs w:val="24"/>
         </w:rPr>
-        <w:t xml:space="preserve">It is a module in the spring framework which needs minimum configurations </w:t>
-      </w:r>
-      <w:proofErr w:type="spellStart"/>
-      <w:r>
-        <w:rPr>
-          <w:rFonts w:ascii="Consolas" w:hAnsi="Consolas"/>
-          <w:sz w:val="24"/>
-          <w:szCs w:val="24"/>
-        </w:rPr>
-        <w:t>i.e</w:t>
-      </w:r>
-      <w:proofErr w:type="spellEnd"/>
-      <w:r>
-        <w:rPr>
-          <w:rFonts w:ascii="Consolas" w:hAnsi="Consolas"/>
-          <w:sz w:val="24"/>
-          <w:szCs w:val="24"/>
-        </w:rPr>
-        <w:t>, no XML file required at all.</w:t>
-      </w:r>
-    </w:p>
-    <w:p>
-      <w:pPr>
-        <w:rPr>
-          <w:rFonts w:ascii="Consolas" w:hAnsi="Consolas"/>
-          <w:sz w:val="24"/>
-          <w:szCs w:val="24"/>
-        </w:rPr>
-      </w:pPr>
-      <w:r>
-        <w:rPr>
-          <w:rFonts w:ascii="Consolas" w:hAnsi="Consolas"/>
-          <w:sz w:val="24"/>
-          <w:szCs w:val="24"/>
-        </w:rPr>
-        <w:t xml:space="preserve">It performs auto-configurations based on the libraries you have in your </w:t>
-      </w:r>
-      <w:proofErr w:type="spellStart"/>
-      <w:r>
-        <w:rPr>
-          <w:rFonts w:ascii="Consolas" w:hAnsi="Consolas"/>
-          <w:sz w:val="24"/>
-          <w:szCs w:val="24"/>
-        </w:rPr>
-        <w:t>classpath</w:t>
-      </w:r>
-      <w:proofErr w:type="spellEnd"/>
+        <w:t>It is a module in the spring framework which needs minimum configurations i.e, no XML file required at all.</w:t>
+      </w:r>
+    </w:p>
+    <w:p>
+      <w:pPr>
+        <w:rPr>
+          <w:rFonts w:ascii="Consolas" w:hAnsi="Consolas"/>
+          <w:sz w:val="24"/>
+          <w:szCs w:val="24"/>
+        </w:rPr>
+      </w:pPr>
+      <w:r>
+        <w:rPr>
+          <w:rFonts w:ascii="Consolas" w:hAnsi="Consolas"/>
+          <w:sz w:val="24"/>
+          <w:szCs w:val="24"/>
+        </w:rPr>
+        <w:t>It performs auto-configurations based on the libraries you have in your classpath</w:t>
+      </w:r>
     </w:p>
     <w:p>
       <w:pPr>
@@ -141,18 +113,8 @@
           <w:sz w:val="24"/>
           <w:szCs w:val="24"/>
         </w:rPr>
-        <w:t>spring-boot-starter-</w:t>
-      </w:r>
-      <w:proofErr w:type="spellStart"/>
-      <w:r>
-        <w:rPr>
-          <w:rFonts w:ascii="Consolas" w:hAnsi="Consolas"/>
-          <w:sz w:val="24"/>
-          <w:szCs w:val="24"/>
-        </w:rPr>
-        <w:t>aop</w:t>
-      </w:r>
-      <w:proofErr w:type="spellEnd"/>
+        <w:t>spring-boot-starter-aop</w:t>
+      </w:r>
     </w:p>
     <w:p>
       <w:pPr>
@@ -173,18 +135,8 @@
           <w:sz w:val="24"/>
           <w:szCs w:val="24"/>
         </w:rPr>
-        <w:t>spring-boot-starter-</w:t>
-      </w:r>
-      <w:proofErr w:type="spellStart"/>
-      <w:r>
-        <w:rPr>
-          <w:rFonts w:ascii="Consolas" w:hAnsi="Consolas"/>
-          <w:sz w:val="24"/>
-          <w:szCs w:val="24"/>
-        </w:rPr>
-        <w:t>jpa</w:t>
-      </w:r>
-      <w:proofErr w:type="spellEnd"/>
+        <w:t>spring-boot-starter-jpa</w:t>
+      </w:r>
     </w:p>
     <w:p>
       <w:pPr>
@@ -227,154 +179,59 @@
           <w:sz w:val="24"/>
           <w:szCs w:val="24"/>
         </w:rPr>
-        <w:t>spring-boot-starter-</w:t>
-      </w:r>
-      <w:proofErr w:type="spellStart"/>
-      <w:r>
-        <w:rPr>
-          <w:rFonts w:ascii="Consolas" w:hAnsi="Consolas"/>
-          <w:sz w:val="24"/>
-          <w:szCs w:val="24"/>
-        </w:rPr>
-        <w:t>devtools</w:t>
-      </w:r>
-      <w:proofErr w:type="spellEnd"/>
-    </w:p>
-    <w:p>
-      <w:pPr>
-        <w:rPr>
-          <w:rFonts w:ascii="Consolas" w:hAnsi="Consolas"/>
-          <w:sz w:val="24"/>
-          <w:szCs w:val="24"/>
-        </w:rPr>
-      </w:pPr>
-      <w:proofErr w:type="gramStart"/>
-      <w:r>
-        <w:rPr>
-          <w:rFonts w:ascii="Consolas" w:hAnsi="Consolas"/>
-          <w:sz w:val="24"/>
-          <w:szCs w:val="24"/>
-        </w:rPr>
-        <w:t>These starters takes</w:t>
-      </w:r>
-      <w:proofErr w:type="gramEnd"/>
-      <w:r>
-        <w:rPr>
-          <w:rFonts w:ascii="Consolas" w:hAnsi="Consolas"/>
-          <w:sz w:val="24"/>
-          <w:szCs w:val="24"/>
-        </w:rPr>
-        <w:t xml:space="preserve"> care of auto-configurations for your applications.</w:t>
-      </w:r>
-    </w:p>
-    <w:p>
-      <w:pPr>
-        <w:rPr>
-          <w:rFonts w:ascii="Consolas" w:hAnsi="Consolas"/>
-          <w:sz w:val="24"/>
-          <w:szCs w:val="24"/>
-        </w:rPr>
-      </w:pPr>
-      <w:r>
-        <w:rPr>
-          <w:rFonts w:ascii="Consolas" w:hAnsi="Consolas"/>
-          <w:sz w:val="24"/>
-          <w:szCs w:val="24"/>
-        </w:rPr>
-        <w:t xml:space="preserve">i.e., starter-web will configure a server, dispatcher </w:t>
-      </w:r>
-      <w:proofErr w:type="spellStart"/>
-      <w:r>
-        <w:rPr>
-          <w:rFonts w:ascii="Consolas" w:hAnsi="Consolas"/>
-          <w:sz w:val="24"/>
-          <w:szCs w:val="24"/>
-        </w:rPr>
-        <w:t>servlet</w:t>
-      </w:r>
-      <w:proofErr w:type="spellEnd"/>
-      <w:r>
-        <w:rPr>
-          <w:rFonts w:ascii="Consolas" w:hAnsi="Consolas"/>
-          <w:sz w:val="24"/>
-          <w:szCs w:val="24"/>
-        </w:rPr>
-        <w:t>, view resolver, annotation based configurations, component scanning</w:t>
-      </w:r>
-    </w:p>
-    <w:p>
-      <w:pPr>
-        <w:rPr>
-          <w:rFonts w:ascii="Consolas" w:hAnsi="Consolas"/>
-          <w:sz w:val="24"/>
-          <w:szCs w:val="24"/>
-        </w:rPr>
-      </w:pPr>
-      <w:proofErr w:type="gramStart"/>
-      <w:r>
-        <w:rPr>
-          <w:rFonts w:ascii="Consolas" w:hAnsi="Consolas"/>
-          <w:sz w:val="24"/>
-          <w:szCs w:val="24"/>
-        </w:rPr>
-        <w:t>starter-</w:t>
-      </w:r>
-      <w:proofErr w:type="spellStart"/>
-      <w:r>
-        <w:rPr>
-          <w:rFonts w:ascii="Consolas" w:hAnsi="Consolas"/>
-          <w:sz w:val="24"/>
-          <w:szCs w:val="24"/>
-        </w:rPr>
-        <w:t>jpa</w:t>
-      </w:r>
-      <w:proofErr w:type="spellEnd"/>
-      <w:proofErr w:type="gramEnd"/>
-      <w:r>
-        <w:rPr>
-          <w:rFonts w:ascii="Consolas" w:hAnsi="Consolas"/>
-          <w:sz w:val="24"/>
-          <w:szCs w:val="24"/>
-        </w:rPr>
-        <w:t xml:space="preserve"> will configure all the dependencies required for the databases and scans all the entities, however you need to provide </w:t>
-      </w:r>
-      <w:proofErr w:type="spellStart"/>
-      <w:r>
-        <w:rPr>
-          <w:rFonts w:ascii="Consolas" w:hAnsi="Consolas"/>
-          <w:sz w:val="24"/>
-          <w:szCs w:val="24"/>
-        </w:rPr>
-        <w:t>datasource</w:t>
-      </w:r>
-      <w:proofErr w:type="spellEnd"/>
-      <w:r>
-        <w:rPr>
-          <w:rFonts w:ascii="Consolas" w:hAnsi="Consolas"/>
-          <w:sz w:val="24"/>
-          <w:szCs w:val="24"/>
-        </w:rPr>
-        <w:t xml:space="preserve"> </w:t>
-      </w:r>
-      <w:proofErr w:type="spellStart"/>
-      <w:r>
-        <w:rPr>
-          <w:rFonts w:ascii="Consolas" w:hAnsi="Consolas"/>
-          <w:sz w:val="24"/>
-          <w:szCs w:val="24"/>
-        </w:rPr>
-        <w:t>informations</w:t>
-      </w:r>
-      <w:proofErr w:type="spellEnd"/>
-      <w:r>
-        <w:rPr>
-          <w:rFonts w:ascii="Consolas" w:hAnsi="Consolas"/>
-          <w:sz w:val="24"/>
-          <w:szCs w:val="24"/>
-        </w:rPr>
-        <w:t xml:space="preserve"> in the </w:t>
-      </w:r>
-      <w:proofErr w:type="spellStart"/>
+        <w:t>spring-boot-starter-devtools</w:t>
+      </w:r>
+    </w:p>
+    <w:p>
+      <w:pPr>
+        <w:rPr>
+          <w:rFonts w:ascii="Consolas" w:hAnsi="Consolas"/>
+          <w:sz w:val="24"/>
+          <w:szCs w:val="24"/>
+        </w:rPr>
+      </w:pPr>
+      <w:r>
+        <w:rPr>
+          <w:rFonts w:ascii="Consolas" w:hAnsi="Consolas"/>
+          <w:sz w:val="24"/>
+          <w:szCs w:val="24"/>
+        </w:rPr>
+        <w:t>These starters takes care of auto-configurations for your applications.</w:t>
+      </w:r>
+    </w:p>
+    <w:p>
+      <w:pPr>
+        <w:rPr>
+          <w:rFonts w:ascii="Consolas" w:hAnsi="Consolas"/>
+          <w:sz w:val="24"/>
+          <w:szCs w:val="24"/>
+        </w:rPr>
+      </w:pPr>
+      <w:r>
+        <w:rPr>
+          <w:rFonts w:ascii="Consolas" w:hAnsi="Consolas"/>
+          <w:sz w:val="24"/>
+          <w:szCs w:val="24"/>
+        </w:rPr>
+        <w:t>i.e., starter-web will configure a server, dispatcher servlet, view resolver, annotation based configurations, component scanning</w:t>
+      </w:r>
+    </w:p>
+    <w:p>
+      <w:pPr>
+        <w:rPr>
+          <w:rFonts w:ascii="Consolas" w:hAnsi="Consolas"/>
+          <w:sz w:val="24"/>
+          <w:szCs w:val="24"/>
+        </w:rPr>
+      </w:pPr>
+      <w:r>
+        <w:rPr>
+          <w:rFonts w:ascii="Consolas" w:hAnsi="Consolas"/>
+          <w:sz w:val="24"/>
+          <w:szCs w:val="24"/>
+        </w:rPr>
+        <w:t xml:space="preserve">starter-jpa will configure all the dependencies required for the databases and scans all the entities, however you need to provide datasource informations in the </w:t>
+      </w:r>
       <w:r>
         <w:rPr>
           <w:rFonts w:ascii="Consolas" w:hAnsi="Consolas"/>
@@ -384,7 +241,6 @@
         </w:rPr>
         <w:t>application.properties</w:t>
       </w:r>
-      <w:proofErr w:type="spellEnd"/>
     </w:p>
     <w:p>
       <w:pPr>
@@ -461,43 +317,7 @@
           <w:sz w:val="24"/>
           <w:szCs w:val="24"/>
         </w:rPr>
-        <w:t xml:space="preserve">i.e., if you add spring-boot-starter-parent version 2.3 then any starters of spring boot like web, or </w:t>
-      </w:r>
-      <w:proofErr w:type="spellStart"/>
-      <w:r>
-        <w:rPr>
-          <w:rFonts w:ascii="Consolas" w:hAnsi="Consolas"/>
-          <w:sz w:val="24"/>
-          <w:szCs w:val="24"/>
-        </w:rPr>
-        <w:t>jpa</w:t>
-      </w:r>
-      <w:proofErr w:type="spellEnd"/>
-      <w:r>
-        <w:rPr>
-          <w:rFonts w:ascii="Consolas" w:hAnsi="Consolas"/>
-          <w:sz w:val="24"/>
-          <w:szCs w:val="24"/>
-        </w:rPr>
-        <w:t xml:space="preserve"> doesn’t need to mention the version number, because spring boot pulls the compatible version of web or </w:t>
-      </w:r>
-      <w:proofErr w:type="spellStart"/>
-      <w:r>
-        <w:rPr>
-          <w:rFonts w:ascii="Consolas" w:hAnsi="Consolas"/>
-          <w:sz w:val="24"/>
-          <w:szCs w:val="24"/>
-        </w:rPr>
-        <w:t>jpa</w:t>
-      </w:r>
-      <w:proofErr w:type="spellEnd"/>
-      <w:r>
-        <w:rPr>
-          <w:rFonts w:ascii="Consolas" w:hAnsi="Consolas"/>
-          <w:sz w:val="24"/>
-          <w:szCs w:val="24"/>
-        </w:rPr>
-        <w:t xml:space="preserve"> as per the starter-parent</w:t>
+        <w:t>i.e., if you add spring-boot-starter-parent version 2.3 then any starters of spring boot like web, or jpa doesn’t need to mention the version number, because spring boot pulls the compatible version of web or jpa as per the starter-parent</w:t>
       </w:r>
       <w:r>
         <w:rPr>
@@ -540,18 +360,8 @@
           <w:sz w:val="24"/>
           <w:szCs w:val="24"/>
         </w:rPr>
-        <w:t xml:space="preserve"> Spring boot can be done only through either Maven or </w:t>
-      </w:r>
-      <w:proofErr w:type="spellStart"/>
-      <w:r>
-        <w:rPr>
-          <w:rFonts w:ascii="Consolas" w:hAnsi="Consolas"/>
-          <w:sz w:val="24"/>
-          <w:szCs w:val="24"/>
-        </w:rPr>
-        <w:t>Gradle</w:t>
-      </w:r>
-      <w:proofErr w:type="spellEnd"/>
+        <w:t xml:space="preserve"> Spring boot can be done only through either Maven or Gradle</w:t>
+      </w:r>
     </w:p>
     <w:p>
       <w:pPr>
@@ -611,25 +421,7 @@
           <w:sz w:val="24"/>
           <w:szCs w:val="24"/>
         </w:rPr>
-        <w:t xml:space="preserve">Maven project downloading from spring </w:t>
-      </w:r>
-      <w:proofErr w:type="spellStart"/>
-      <w:r>
-        <w:rPr>
-          <w:rFonts w:ascii="Consolas" w:hAnsi="Consolas"/>
-          <w:sz w:val="24"/>
-          <w:szCs w:val="24"/>
-        </w:rPr>
-        <w:t>initializr</w:t>
-      </w:r>
-      <w:proofErr w:type="spellEnd"/>
-      <w:r>
-        <w:rPr>
-          <w:rFonts w:ascii="Consolas" w:hAnsi="Consolas"/>
-          <w:sz w:val="24"/>
-          <w:szCs w:val="24"/>
-        </w:rPr>
-        <w:t xml:space="preserve"> (better)</w:t>
+        <w:t>Maven project downloading from spring initializr (better)</w:t>
       </w:r>
     </w:p>
     <w:p>
@@ -897,25 +689,7 @@
           <w:sz w:val="24"/>
           <w:szCs w:val="24"/>
         </w:rPr>
-        <w:t>@</w:t>
-      </w:r>
-      <w:proofErr w:type="spellStart"/>
-      <w:r>
-        <w:rPr>
-          <w:rFonts w:ascii="Consolas" w:hAnsi="Consolas"/>
-          <w:sz w:val="24"/>
-          <w:szCs w:val="24"/>
-        </w:rPr>
-        <w:t>SpringBootApplication</w:t>
-      </w:r>
-      <w:proofErr w:type="spellEnd"/>
-      <w:r>
-        <w:rPr>
-          <w:rFonts w:ascii="Consolas" w:hAnsi="Consolas"/>
-          <w:sz w:val="24"/>
-          <w:szCs w:val="24"/>
-        </w:rPr>
-        <w:t xml:space="preserve"> will do auto-configurations like</w:t>
+        <w:t>@SpringBootApplication will do auto-configurations like</w:t>
       </w:r>
     </w:p>
     <w:p>
@@ -981,18 +755,8 @@
           <w:sz w:val="24"/>
           <w:szCs w:val="24"/>
         </w:rPr>
-        <w:t xml:space="preserve">configuring dispatcher </w:t>
-      </w:r>
-      <w:proofErr w:type="spellStart"/>
-      <w:r>
-        <w:rPr>
-          <w:rFonts w:ascii="Consolas" w:hAnsi="Consolas"/>
-          <w:sz w:val="24"/>
-          <w:szCs w:val="24"/>
-        </w:rPr>
-        <w:t>servlet</w:t>
-      </w:r>
-      <w:proofErr w:type="spellEnd"/>
+        <w:t>configuring dispatcher servlet</w:t>
+      </w:r>
     </w:p>
     <w:p>
       <w:pPr>
@@ -1013,37 +777,17 @@
           <w:sz w:val="24"/>
           <w:szCs w:val="24"/>
         </w:rPr>
-        <w:t xml:space="preserve">reading </w:t>
-      </w:r>
-      <w:proofErr w:type="spellStart"/>
-      <w:r>
-        <w:rPr>
-          <w:rFonts w:ascii="Consolas" w:hAnsi="Consolas"/>
-          <w:sz w:val="24"/>
-          <w:szCs w:val="24"/>
-        </w:rPr>
-        <w:t>application.properties</w:t>
-      </w:r>
-      <w:proofErr w:type="spellEnd"/>
-      <w:r>
-        <w:rPr>
-          <w:rFonts w:ascii="Consolas" w:hAnsi="Consolas"/>
-          <w:sz w:val="24"/>
-          <w:szCs w:val="24"/>
-        </w:rPr>
-        <w:t xml:space="preserve"> &amp; configuring the application</w:t>
-      </w:r>
-    </w:p>
-    <w:p>
-      <w:pPr>
-        <w:rPr>
-          <w:rFonts w:ascii="Consolas" w:hAnsi="Consolas"/>
-          <w:sz w:val="24"/>
-          <w:szCs w:val="24"/>
-        </w:rPr>
-      </w:pPr>
-      <w:proofErr w:type="spellStart"/>
-      <w:proofErr w:type="gramStart"/>
+        <w:t>reading application.properties &amp; configuring the application</w:t>
+      </w:r>
+    </w:p>
+    <w:p>
+      <w:pPr>
+        <w:rPr>
+          <w:rFonts w:ascii="Consolas" w:hAnsi="Consolas"/>
+          <w:sz w:val="24"/>
+          <w:szCs w:val="24"/>
+        </w:rPr>
+      </w:pPr>
       <w:r>
         <w:rPr>
           <w:rFonts w:ascii="Consolas" w:hAnsi="Consolas"/>
@@ -1051,115 +795,33 @@
           <w:szCs w:val="24"/>
         </w:rPr>
         <w:lastRenderedPageBreak/>
-        <w:t>application.properties</w:t>
-      </w:r>
-      <w:proofErr w:type="spellEnd"/>
-      <w:proofErr w:type="gramEnd"/>
-      <w:r>
-        <w:rPr>
-          <w:rFonts w:ascii="Consolas" w:hAnsi="Consolas"/>
-          <w:sz w:val="24"/>
-          <w:szCs w:val="24"/>
-        </w:rPr>
-        <w:t xml:space="preserve"> file should be created inside </w:t>
-      </w:r>
-      <w:proofErr w:type="spellStart"/>
-      <w:r>
-        <w:rPr>
-          <w:rFonts w:ascii="Consolas" w:hAnsi="Consolas"/>
-          <w:sz w:val="24"/>
-          <w:szCs w:val="24"/>
-        </w:rPr>
-        <w:t>src</w:t>
-      </w:r>
-      <w:proofErr w:type="spellEnd"/>
-      <w:r>
-        <w:rPr>
-          <w:rFonts w:ascii="Consolas" w:hAnsi="Consolas"/>
-          <w:sz w:val="24"/>
-          <w:szCs w:val="24"/>
-        </w:rPr>
-        <w:t xml:space="preserve">/main/resources folder, however you can have </w:t>
-      </w:r>
-      <w:proofErr w:type="spellStart"/>
-      <w:r>
-        <w:rPr>
-          <w:rFonts w:ascii="Consolas" w:hAnsi="Consolas"/>
-          <w:sz w:val="24"/>
-          <w:szCs w:val="24"/>
-        </w:rPr>
-        <w:t>yml</w:t>
-      </w:r>
-      <w:proofErr w:type="spellEnd"/>
-      <w:r>
-        <w:rPr>
-          <w:rFonts w:ascii="Consolas" w:hAnsi="Consolas"/>
-          <w:sz w:val="24"/>
-          <w:szCs w:val="24"/>
-        </w:rPr>
-        <w:t xml:space="preserve"> file instead of properties </w:t>
-      </w:r>
-      <w:proofErr w:type="spellStart"/>
-      <w:r>
-        <w:rPr>
-          <w:rFonts w:ascii="Consolas" w:hAnsi="Consolas"/>
-          <w:sz w:val="24"/>
-          <w:szCs w:val="24"/>
-        </w:rPr>
-        <w:t>i.e</w:t>
-      </w:r>
-      <w:proofErr w:type="spellEnd"/>
-      <w:r>
-        <w:rPr>
-          <w:rFonts w:ascii="Consolas" w:hAnsi="Consolas"/>
-          <w:sz w:val="24"/>
-          <w:szCs w:val="24"/>
-        </w:rPr>
-        <w:t>, application.yml</w:t>
-      </w:r>
-    </w:p>
-    <w:p>
-      <w:pPr>
-        <w:rPr>
-          <w:rFonts w:ascii="Consolas" w:hAnsi="Consolas"/>
-          <w:sz w:val="24"/>
-          <w:szCs w:val="24"/>
-        </w:rPr>
-      </w:pPr>
-    </w:p>
-    <w:p>
-      <w:pPr>
-        <w:rPr>
-          <w:rFonts w:ascii="Consolas" w:hAnsi="Consolas"/>
-          <w:sz w:val="24"/>
-          <w:szCs w:val="24"/>
-        </w:rPr>
-      </w:pPr>
-      <w:r>
-        <w:rPr>
-          <w:rFonts w:ascii="Consolas" w:hAnsi="Consolas"/>
-          <w:sz w:val="24"/>
-          <w:szCs w:val="24"/>
-        </w:rPr>
-        <w:t xml:space="preserve">You can add spring boot </w:t>
-      </w:r>
-      <w:proofErr w:type="spellStart"/>
-      <w:r>
-        <w:rPr>
-          <w:rFonts w:ascii="Consolas" w:hAnsi="Consolas"/>
-          <w:sz w:val="24"/>
-          <w:szCs w:val="24"/>
-        </w:rPr>
-        <w:t>devtools</w:t>
-      </w:r>
-      <w:proofErr w:type="spellEnd"/>
-      <w:r>
-        <w:rPr>
-          <w:rFonts w:ascii="Consolas" w:hAnsi="Consolas"/>
-          <w:sz w:val="24"/>
-          <w:szCs w:val="24"/>
-        </w:rPr>
-        <w:t xml:space="preserve"> to automatically reload your application on server</w:t>
+        <w:t>application.properties file should be created inside src/main/resources folder, however you can have yml file instead of properties i.e, application.yml</w:t>
+      </w:r>
+    </w:p>
+    <w:p>
+      <w:pPr>
+        <w:rPr>
+          <w:rFonts w:ascii="Consolas" w:hAnsi="Consolas"/>
+          <w:sz w:val="24"/>
+          <w:szCs w:val="24"/>
+        </w:rPr>
+      </w:pPr>
+    </w:p>
+    <w:p>
+      <w:pPr>
+        <w:rPr>
+          <w:rFonts w:ascii="Consolas" w:hAnsi="Consolas"/>
+          <w:sz w:val="24"/>
+          <w:szCs w:val="24"/>
+        </w:rPr>
+      </w:pPr>
+      <w:r>
+        <w:rPr>
+          <w:rFonts w:ascii="Consolas" w:hAnsi="Consolas"/>
+          <w:sz w:val="24"/>
+          <w:szCs w:val="24"/>
+        </w:rPr>
+        <w:t>You can add spring boot devtools to automatically reload your application on server</w:t>
       </w:r>
     </w:p>
     <w:p>
@@ -1250,59 +912,13 @@
           <w:szCs w:val="24"/>
         </w:rPr>
       </w:pPr>
-      <w:proofErr w:type="gramStart"/>
-      <w:r>
-        <w:rPr>
-          <w:rFonts w:ascii="Consolas" w:hAnsi="Consolas"/>
-          <w:sz w:val="24"/>
-          <w:szCs w:val="24"/>
-        </w:rPr>
-        <w:t>create</w:t>
-      </w:r>
-      <w:proofErr w:type="gramEnd"/>
-      <w:r>
-        <w:rPr>
-          <w:rFonts w:ascii="Consolas" w:hAnsi="Consolas"/>
-          <w:sz w:val="24"/>
-          <w:szCs w:val="24"/>
-        </w:rPr>
-        <w:t xml:space="preserve"> </w:t>
-      </w:r>
-      <w:proofErr w:type="spellStart"/>
-      <w:r>
-        <w:rPr>
-          <w:rFonts w:ascii="Consolas" w:hAnsi="Consolas"/>
-          <w:sz w:val="24"/>
-          <w:szCs w:val="24"/>
-        </w:rPr>
-        <w:t>application.properties</w:t>
-      </w:r>
-      <w:proofErr w:type="spellEnd"/>
-      <w:r>
-        <w:rPr>
-          <w:rFonts w:ascii="Consolas" w:hAnsi="Consolas"/>
-          <w:sz w:val="24"/>
-          <w:szCs w:val="24"/>
-        </w:rPr>
-        <w:t xml:space="preserve"> inside the </w:t>
-      </w:r>
-      <w:proofErr w:type="spellStart"/>
-      <w:r>
-        <w:rPr>
-          <w:rFonts w:ascii="Consolas" w:hAnsi="Consolas"/>
-          <w:sz w:val="24"/>
-          <w:szCs w:val="24"/>
-        </w:rPr>
-        <w:t>src</w:t>
-      </w:r>
-      <w:proofErr w:type="spellEnd"/>
-      <w:r>
-        <w:rPr>
-          <w:rFonts w:ascii="Consolas" w:hAnsi="Consolas"/>
-          <w:sz w:val="24"/>
-          <w:szCs w:val="24"/>
-        </w:rPr>
-        <w:t>/main/resources</w:t>
+      <w:r>
+        <w:rPr>
+          <w:rFonts w:ascii="Consolas" w:hAnsi="Consolas"/>
+          <w:sz w:val="24"/>
+          <w:szCs w:val="24"/>
+        </w:rPr>
+        <w:t>create application.properties inside the src/main/resources</w:t>
       </w:r>
     </w:p>
     <w:p>
@@ -1390,25 +1006,7 @@
           <w:sz w:val="24"/>
           <w:szCs w:val="24"/>
         </w:rPr>
-        <w:t xml:space="preserve">You can create a controller using @Controller because of auto-configuration feature </w:t>
-      </w:r>
-      <w:proofErr w:type="spellStart"/>
-      <w:r>
-        <w:rPr>
-          <w:rFonts w:ascii="Consolas" w:hAnsi="Consolas"/>
-          <w:sz w:val="24"/>
-          <w:szCs w:val="24"/>
-        </w:rPr>
-        <w:t>DispatcherServlet</w:t>
-      </w:r>
-      <w:proofErr w:type="spellEnd"/>
-      <w:r>
-        <w:rPr>
-          <w:rFonts w:ascii="Consolas" w:hAnsi="Consolas"/>
-          <w:sz w:val="24"/>
-          <w:szCs w:val="24"/>
-        </w:rPr>
-        <w:t xml:space="preserve"> will be configured and you can use controller directly</w:t>
+        <w:t>You can create a controller using @Controller because of auto-configuration feature DispatcherServlet will be configured and you can use controller directly</w:t>
       </w:r>
       <w:r>
         <w:rPr>
@@ -1489,7 +1087,6 @@
           <w:szCs w:val="24"/>
         </w:rPr>
       </w:pPr>
-      <w:proofErr w:type="spellStart"/>
       <w:r>
         <w:rPr>
           <w:rFonts w:ascii="Consolas" w:hAnsi="Consolas"/>
@@ -1498,7 +1095,6 @@
         </w:rPr>
         <w:t>ecj</w:t>
       </w:r>
-      <w:proofErr w:type="spellEnd"/>
     </w:p>
     <w:p>
       <w:pPr>
@@ -1624,7 +1220,6 @@
           <w:szCs w:val="24"/>
         </w:rPr>
       </w:pPr>
-      <w:proofErr w:type="spellStart"/>
       <w:r>
         <w:rPr>
           <w:rFonts w:ascii="Consolas" w:hAnsi="Consolas"/>
@@ -1634,7 +1229,6 @@
         </w:rPr>
         <w:t>application.properties</w:t>
       </w:r>
-      <w:proofErr w:type="spellEnd"/>
     </w:p>
     <w:p>
       <w:pPr>
@@ -1793,25 +1387,7 @@
           <w:sz w:val="24"/>
           <w:szCs w:val="24"/>
         </w:rPr>
-        <w:t xml:space="preserve">You can use </w:t>
-      </w:r>
-      <w:proofErr w:type="spellStart"/>
-      <w:r>
-        <w:rPr>
-          <w:rFonts w:ascii="Consolas" w:hAnsi="Consolas"/>
-          <w:sz w:val="24"/>
-          <w:szCs w:val="24"/>
-        </w:rPr>
-        <w:t>yml</w:t>
-      </w:r>
-      <w:proofErr w:type="spellEnd"/>
-      <w:r>
-        <w:rPr>
-          <w:rFonts w:ascii="Consolas" w:hAnsi="Consolas"/>
-          <w:sz w:val="24"/>
-          <w:szCs w:val="24"/>
-        </w:rPr>
-        <w:t xml:space="preserve"> files instead of properties because it avoids you using repeatable properties.</w:t>
+        <w:t>You can use yml files instead of properties because it avoids you using repeatable properties.</w:t>
       </w:r>
     </w:p>
     <w:p>
@@ -1837,25 +1413,7 @@
           <w:sz w:val="24"/>
           <w:szCs w:val="24"/>
         </w:rPr>
-        <w:t xml:space="preserve"> </w:t>
-      </w:r>
-      <w:proofErr w:type="spellStart"/>
-      <w:r>
-        <w:rPr>
-          <w:rFonts w:ascii="Consolas" w:hAnsi="Consolas"/>
-          <w:sz w:val="24"/>
-          <w:szCs w:val="24"/>
-        </w:rPr>
-        <w:t>yml</w:t>
-      </w:r>
-      <w:proofErr w:type="spellEnd"/>
-      <w:r>
-        <w:rPr>
-          <w:rFonts w:ascii="Consolas" w:hAnsi="Consolas"/>
-          <w:sz w:val="24"/>
-          <w:szCs w:val="24"/>
-        </w:rPr>
-        <w:t xml:space="preserve"> files use indentation to recognize the nested properties</w:t>
+        <w:t xml:space="preserve"> yml files use indentation to recognize the nested properties</w:t>
       </w:r>
     </w:p>
     <w:p>
@@ -1891,27 +1449,7 @@
           <w:szCs w:val="24"/>
           <w:highlight w:val="yellow"/>
         </w:rPr>
-        <w:t xml:space="preserve">Delete the </w:t>
-      </w:r>
-      <w:proofErr w:type="spellStart"/>
-      <w:r>
-        <w:rPr>
-          <w:rFonts w:ascii="Consolas" w:hAnsi="Consolas"/>
-          <w:sz w:val="24"/>
-          <w:szCs w:val="24"/>
-          <w:highlight w:val="yellow"/>
-        </w:rPr>
-        <w:t>application.properties</w:t>
-      </w:r>
-      <w:proofErr w:type="spellEnd"/>
-      <w:r>
-        <w:rPr>
-          <w:rFonts w:ascii="Consolas" w:hAnsi="Consolas"/>
-          <w:sz w:val="24"/>
-          <w:szCs w:val="24"/>
-          <w:highlight w:val="yellow"/>
-        </w:rPr>
-        <w:t xml:space="preserve"> &amp; create application.yml</w:t>
+        <w:t>Delete the application.properties &amp; create application.yml</w:t>
       </w:r>
     </w:p>
     <w:p>
@@ -2027,19 +1565,8 @@
           <w:szCs w:val="24"/>
           <w:highlight w:val="yellow"/>
         </w:rPr>
-        <w:t xml:space="preserve">Creating the project using spring </w:t>
-      </w:r>
-      <w:proofErr w:type="spellStart"/>
-      <w:r>
-        <w:rPr>
-          <w:rFonts w:ascii="Consolas" w:hAnsi="Consolas"/>
-          <w:sz w:val="24"/>
-          <w:szCs w:val="24"/>
-          <w:highlight w:val="yellow"/>
-        </w:rPr>
-        <w:t>initializr</w:t>
-      </w:r>
-      <w:proofErr w:type="spellEnd"/>
+        <w:t>Creating the project using spring initializr</w:t>
+      </w:r>
     </w:p>
     <w:p>
       <w:pPr>
@@ -2117,97 +1644,7 @@
           <w:sz w:val="24"/>
           <w:szCs w:val="24"/>
         </w:rPr>
-        <w:t xml:space="preserve">When you use spring </w:t>
-      </w:r>
-      <w:proofErr w:type="spellStart"/>
-      <w:r>
-        <w:rPr>
-          <w:rFonts w:ascii="Consolas" w:hAnsi="Consolas"/>
-          <w:sz w:val="24"/>
-          <w:szCs w:val="24"/>
-        </w:rPr>
-        <w:t>initializr</w:t>
-      </w:r>
-      <w:proofErr w:type="spellEnd"/>
-      <w:r>
-        <w:rPr>
-          <w:rFonts w:ascii="Consolas" w:hAnsi="Consolas"/>
-          <w:sz w:val="24"/>
-          <w:szCs w:val="24"/>
-        </w:rPr>
-        <w:t xml:space="preserve"> you will get a Java file that launches the spring boot application and also an </w:t>
-      </w:r>
-      <w:proofErr w:type="spellStart"/>
-      <w:r>
-        <w:rPr>
-          <w:rFonts w:ascii="Consolas" w:hAnsi="Consolas"/>
-          <w:sz w:val="24"/>
-          <w:szCs w:val="24"/>
-        </w:rPr>
-        <w:t>application.properties</w:t>
-      </w:r>
-      <w:proofErr w:type="spellEnd"/>
-      <w:r>
-        <w:rPr>
-          <w:rFonts w:ascii="Consolas" w:hAnsi="Consolas"/>
-          <w:sz w:val="24"/>
-          <w:szCs w:val="24"/>
-        </w:rPr>
-        <w:t xml:space="preserve"> where you can configure the application configurations like port, server address, </w:t>
-      </w:r>
-      <w:proofErr w:type="spellStart"/>
-      <w:r>
-        <w:rPr>
-          <w:rFonts w:ascii="Consolas" w:hAnsi="Consolas"/>
-          <w:sz w:val="24"/>
-          <w:szCs w:val="24"/>
-        </w:rPr>
-        <w:t>datasource</w:t>
-      </w:r>
-      <w:proofErr w:type="spellEnd"/>
-      <w:r>
-        <w:rPr>
-          <w:rFonts w:ascii="Consolas" w:hAnsi="Consolas"/>
-          <w:sz w:val="24"/>
-          <w:szCs w:val="24"/>
-        </w:rPr>
-        <w:t xml:space="preserve">, context-paths, actuator </w:t>
-      </w:r>
-      <w:proofErr w:type="spellStart"/>
-      <w:r>
-        <w:rPr>
-          <w:rFonts w:ascii="Consolas" w:hAnsi="Consolas"/>
-          <w:sz w:val="24"/>
-          <w:szCs w:val="24"/>
-        </w:rPr>
-        <w:t>informations</w:t>
-      </w:r>
-      <w:proofErr w:type="spellEnd"/>
-      <w:r>
-        <w:rPr>
-          <w:rFonts w:ascii="Consolas" w:hAnsi="Consolas"/>
-          <w:sz w:val="24"/>
-          <w:szCs w:val="24"/>
-        </w:rPr>
-        <w:t xml:space="preserve">, you can create </w:t>
-      </w:r>
-      <w:proofErr w:type="spellStart"/>
-      <w:r>
-        <w:rPr>
-          <w:rFonts w:ascii="Consolas" w:hAnsi="Consolas"/>
-          <w:sz w:val="24"/>
-          <w:szCs w:val="24"/>
-        </w:rPr>
-        <w:t>yml</w:t>
-      </w:r>
-      <w:proofErr w:type="spellEnd"/>
-      <w:r>
-        <w:rPr>
-          <w:rFonts w:ascii="Consolas" w:hAnsi="Consolas"/>
-          <w:sz w:val="24"/>
-          <w:szCs w:val="24"/>
-        </w:rPr>
-        <w:t xml:space="preserve"> file by deleting the properties file</w:t>
+        <w:t>When you use spring initializr you will get a Java file that launches the spring boot application and also an application.properties where you can configure the application configurations like port, server address, datasource, context-paths, actuator informations, you can create yml file by deleting the properties file</w:t>
       </w:r>
       <w:r>
         <w:rPr>
@@ -2252,179 +1689,81 @@
           <w:szCs w:val="24"/>
         </w:rPr>
       </w:pPr>
-      <w:proofErr w:type="spellStart"/>
-      <w:r>
-        <w:rPr>
-          <w:rFonts w:ascii="Consolas" w:hAnsi="Consolas"/>
-          <w:sz w:val="24"/>
-          <w:szCs w:val="24"/>
-        </w:rPr>
-        <w:t>Inorder</w:t>
-      </w:r>
-      <w:proofErr w:type="spellEnd"/>
-      <w:r>
-        <w:rPr>
-          <w:rFonts w:ascii="Consolas" w:hAnsi="Consolas"/>
-          <w:sz w:val="24"/>
-          <w:szCs w:val="24"/>
-        </w:rPr>
-        <w:t xml:space="preserve"> to launch the application in the production you need a deployable war/jar, since you have created project through spring </w:t>
-      </w:r>
-      <w:proofErr w:type="spellStart"/>
-      <w:r>
-        <w:rPr>
-          <w:rFonts w:ascii="Consolas" w:hAnsi="Consolas"/>
-          <w:sz w:val="24"/>
-          <w:szCs w:val="24"/>
-        </w:rPr>
-        <w:t>initlializr</w:t>
-      </w:r>
-      <w:proofErr w:type="spellEnd"/>
-      <w:r>
-        <w:rPr>
-          <w:rFonts w:ascii="Consolas" w:hAnsi="Consolas"/>
-          <w:sz w:val="24"/>
-          <w:szCs w:val="24"/>
-        </w:rPr>
-        <w:t xml:space="preserve"> it gives you deployable jar/war.</w:t>
-      </w:r>
-    </w:p>
-    <w:p>
-      <w:pPr>
-        <w:rPr>
-          <w:rFonts w:ascii="Consolas" w:hAnsi="Consolas"/>
-          <w:sz w:val="24"/>
-          <w:szCs w:val="24"/>
-        </w:rPr>
-      </w:pPr>
-      <w:r>
-        <w:rPr>
-          <w:rFonts w:ascii="Consolas" w:hAnsi="Consolas"/>
-          <w:sz w:val="24"/>
-          <w:szCs w:val="24"/>
-        </w:rPr>
-        <w:t xml:space="preserve">You need to use </w:t>
-      </w:r>
-      <w:proofErr w:type="spellStart"/>
-      <w:r>
-        <w:rPr>
-          <w:rFonts w:ascii="Consolas" w:hAnsi="Consolas"/>
-          <w:sz w:val="24"/>
-          <w:szCs w:val="24"/>
-        </w:rPr>
-        <w:t>mvn</w:t>
-      </w:r>
-      <w:proofErr w:type="spellEnd"/>
-      <w:r>
-        <w:rPr>
-          <w:rFonts w:ascii="Consolas" w:hAnsi="Consolas"/>
-          <w:sz w:val="24"/>
-          <w:szCs w:val="24"/>
-        </w:rPr>
-        <w:t xml:space="preserve"> commands to build a jar and run the jar</w:t>
-      </w:r>
-    </w:p>
-    <w:p>
-      <w:pPr>
-        <w:rPr>
-          <w:rFonts w:ascii="Consolas" w:hAnsi="Consolas"/>
-          <w:sz w:val="24"/>
-          <w:szCs w:val="24"/>
-        </w:rPr>
-      </w:pPr>
-      <w:proofErr w:type="spellStart"/>
-      <w:proofErr w:type="gramStart"/>
-      <w:r>
-        <w:rPr>
-          <w:rFonts w:ascii="Consolas" w:hAnsi="Consolas"/>
-          <w:sz w:val="24"/>
-          <w:szCs w:val="24"/>
-        </w:rPr>
-        <w:t>mvn</w:t>
-      </w:r>
-      <w:proofErr w:type="spellEnd"/>
-      <w:proofErr w:type="gramEnd"/>
-      <w:r>
-        <w:rPr>
-          <w:rFonts w:ascii="Consolas" w:hAnsi="Consolas"/>
-          <w:sz w:val="24"/>
-          <w:szCs w:val="24"/>
-        </w:rPr>
-        <w:t xml:space="preserve"> clean: deletes the target directory</w:t>
-      </w:r>
-    </w:p>
-    <w:p>
-      <w:pPr>
-        <w:rPr>
-          <w:rFonts w:ascii="Consolas" w:hAnsi="Consolas"/>
-          <w:sz w:val="24"/>
-          <w:szCs w:val="24"/>
-        </w:rPr>
-      </w:pPr>
-      <w:proofErr w:type="spellStart"/>
-      <w:proofErr w:type="gramStart"/>
-      <w:r>
-        <w:rPr>
-          <w:rFonts w:ascii="Consolas" w:hAnsi="Consolas"/>
-          <w:sz w:val="24"/>
-          <w:szCs w:val="24"/>
-        </w:rPr>
-        <w:t>mvn</w:t>
-      </w:r>
-      <w:proofErr w:type="spellEnd"/>
-      <w:proofErr w:type="gramEnd"/>
-      <w:r>
-        <w:rPr>
-          <w:rFonts w:ascii="Consolas" w:hAnsi="Consolas"/>
-          <w:sz w:val="24"/>
-          <w:szCs w:val="24"/>
-        </w:rPr>
-        <w:t xml:space="preserve"> package: compiles and creates the executable file</w:t>
-      </w:r>
-    </w:p>
-    <w:p>
-      <w:pPr>
-        <w:rPr>
-          <w:rFonts w:ascii="Consolas" w:hAnsi="Consolas"/>
-          <w:sz w:val="24"/>
-          <w:szCs w:val="24"/>
-        </w:rPr>
-      </w:pPr>
-      <w:proofErr w:type="gramStart"/>
-      <w:r>
-        <w:rPr>
-          <w:rFonts w:ascii="Consolas" w:hAnsi="Consolas"/>
-          <w:sz w:val="24"/>
-          <w:szCs w:val="24"/>
-        </w:rPr>
-        <w:t>java</w:t>
-      </w:r>
-      <w:proofErr w:type="gramEnd"/>
-      <w:r>
-        <w:rPr>
-          <w:rFonts w:ascii="Consolas" w:hAnsi="Consolas"/>
-          <w:sz w:val="24"/>
-          <w:szCs w:val="24"/>
-        </w:rPr>
-        <w:t xml:space="preserve"> -jar target/file.jar --</w:t>
-      </w:r>
-      <w:proofErr w:type="spellStart"/>
-      <w:r>
-        <w:rPr>
-          <w:rFonts w:ascii="Consolas" w:hAnsi="Consolas"/>
-          <w:sz w:val="24"/>
-          <w:szCs w:val="24"/>
-        </w:rPr>
-        <w:t>server.port</w:t>
-      </w:r>
-      <w:proofErr w:type="spellEnd"/>
-      <w:r>
-        <w:rPr>
-          <w:rFonts w:ascii="Consolas" w:hAnsi="Consolas"/>
-          <w:sz w:val="24"/>
-          <w:szCs w:val="24"/>
-        </w:rPr>
-        <w:t>=9093</w:t>
+      <w:r>
+        <w:rPr>
+          <w:rFonts w:ascii="Consolas" w:hAnsi="Consolas"/>
+          <w:sz w:val="24"/>
+          <w:szCs w:val="24"/>
+        </w:rPr>
+        <w:t>Inorder to launch the application in the production you need a deployable war/jar, since you have created project through spring initlializr it gives you deployable jar/war.</w:t>
+      </w:r>
+    </w:p>
+    <w:p>
+      <w:pPr>
+        <w:rPr>
+          <w:rFonts w:ascii="Consolas" w:hAnsi="Consolas"/>
+          <w:sz w:val="24"/>
+          <w:szCs w:val="24"/>
+        </w:rPr>
+      </w:pPr>
+      <w:r>
+        <w:rPr>
+          <w:rFonts w:ascii="Consolas" w:hAnsi="Consolas"/>
+          <w:sz w:val="24"/>
+          <w:szCs w:val="24"/>
+        </w:rPr>
+        <w:t>You need to use mvn commands to build a jar and run the jar</w:t>
+      </w:r>
+    </w:p>
+    <w:p>
+      <w:pPr>
+        <w:rPr>
+          <w:rFonts w:ascii="Consolas" w:hAnsi="Consolas"/>
+          <w:sz w:val="24"/>
+          <w:szCs w:val="24"/>
+        </w:rPr>
+      </w:pPr>
+      <w:r>
+        <w:rPr>
+          <w:rFonts w:ascii="Consolas" w:hAnsi="Consolas"/>
+          <w:sz w:val="24"/>
+          <w:szCs w:val="24"/>
+        </w:rPr>
+        <w:t>mvn clean: deletes the target directory</w:t>
+      </w:r>
+    </w:p>
+    <w:p>
+      <w:pPr>
+        <w:rPr>
+          <w:rFonts w:ascii="Consolas" w:hAnsi="Consolas"/>
+          <w:sz w:val="24"/>
+          <w:szCs w:val="24"/>
+        </w:rPr>
+      </w:pPr>
+      <w:r>
+        <w:rPr>
+          <w:rFonts w:ascii="Consolas" w:hAnsi="Consolas"/>
+          <w:sz w:val="24"/>
+          <w:szCs w:val="24"/>
+        </w:rPr>
+        <w:t>mvn package: compiles and creates the executable file</w:t>
+      </w:r>
+    </w:p>
+    <w:p>
+      <w:pPr>
+        <w:rPr>
+          <w:rFonts w:ascii="Consolas" w:hAnsi="Consolas"/>
+          <w:sz w:val="24"/>
+          <w:szCs w:val="24"/>
+        </w:rPr>
+      </w:pPr>
+      <w:r>
+        <w:rPr>
+          <w:rFonts w:ascii="Consolas" w:hAnsi="Consolas"/>
+          <w:sz w:val="24"/>
+          <w:szCs w:val="24"/>
+        </w:rPr>
+        <w:t>java -jar target/file.jar --server.port=9093</w:t>
       </w:r>
     </w:p>
     <w:p>
@@ -2663,73 +2002,25 @@
           <w:szCs w:val="24"/>
           <w:highlight w:val="yellow"/>
         </w:rPr>
-        <w:t xml:space="preserve">You can also use undertow </w:t>
-      </w:r>
-      <w:proofErr w:type="spellStart"/>
-      <w:r>
-        <w:rPr>
-          <w:rFonts w:ascii="Consolas" w:hAnsi="Consolas"/>
-          <w:sz w:val="24"/>
-          <w:szCs w:val="24"/>
-          <w:highlight w:val="yellow"/>
-        </w:rPr>
-        <w:t>servlet</w:t>
-      </w:r>
-      <w:proofErr w:type="spellEnd"/>
-      <w:r>
-        <w:rPr>
-          <w:rFonts w:ascii="Consolas" w:hAnsi="Consolas"/>
-          <w:sz w:val="24"/>
-          <w:szCs w:val="24"/>
-          <w:highlight w:val="yellow"/>
-        </w:rPr>
-        <w:t xml:space="preserve"> container</w:t>
-      </w:r>
-    </w:p>
-    <w:p>
-      <w:pPr>
-        <w:rPr>
-          <w:rFonts w:ascii="Consolas" w:hAnsi="Consolas"/>
-          <w:sz w:val="24"/>
-          <w:szCs w:val="24"/>
-        </w:rPr>
-      </w:pPr>
-      <w:r>
-        <w:rPr>
-          <w:rFonts w:ascii="Consolas" w:hAnsi="Consolas"/>
-          <w:sz w:val="24"/>
-          <w:szCs w:val="24"/>
-        </w:rPr>
-        <w:t xml:space="preserve">It is </w:t>
-      </w:r>
-      <w:proofErr w:type="spellStart"/>
-      <w:r>
-        <w:rPr>
-          <w:rFonts w:ascii="Consolas" w:hAnsi="Consolas"/>
-          <w:sz w:val="24"/>
-          <w:szCs w:val="24"/>
-        </w:rPr>
-        <w:t>servlet</w:t>
-      </w:r>
-      <w:proofErr w:type="spellEnd"/>
-      <w:r>
-        <w:rPr>
-          <w:rFonts w:ascii="Consolas" w:hAnsi="Consolas"/>
-          <w:sz w:val="24"/>
-          <w:szCs w:val="24"/>
-        </w:rPr>
-        <w:t xml:space="preserve"> container form </w:t>
-      </w:r>
-      <w:proofErr w:type="spellStart"/>
-      <w:r>
-        <w:rPr>
-          <w:rFonts w:ascii="Consolas" w:hAnsi="Consolas"/>
-          <w:sz w:val="24"/>
-          <w:szCs w:val="24"/>
-        </w:rPr>
-        <w:t>jboss</w:t>
-      </w:r>
-      <w:proofErr w:type="spellEnd"/>
+        <w:t>You can also use undertow servlet container</w:t>
+      </w:r>
+    </w:p>
+    <w:p>
+      <w:pPr>
+        <w:rPr>
+          <w:rFonts w:ascii="Consolas" w:hAnsi="Consolas"/>
+          <w:sz w:val="24"/>
+          <w:szCs w:val="24"/>
+        </w:rPr>
+      </w:pPr>
+      <w:r>
+        <w:rPr>
+          <w:rFonts w:ascii="Consolas" w:hAnsi="Consolas"/>
+          <w:sz w:val="24"/>
+          <w:szCs w:val="24"/>
+        </w:rPr>
+        <w:t>It is servlet container form jboss</w:t>
+      </w:r>
     </w:p>
     <w:p>
       <w:pPr>
@@ -2898,81 +2189,41 @@
           <w:szCs w:val="24"/>
           <w:highlight w:val="yellow"/>
         </w:rPr>
-        <w:t xml:space="preserve">Building </w:t>
-      </w:r>
-      <w:proofErr w:type="spellStart"/>
-      <w:r>
-        <w:rPr>
-          <w:rFonts w:ascii="Consolas" w:hAnsi="Consolas"/>
-          <w:sz w:val="24"/>
-          <w:szCs w:val="24"/>
-          <w:highlight w:val="yellow"/>
-        </w:rPr>
-        <w:t>webservices</w:t>
-      </w:r>
-      <w:proofErr w:type="spellEnd"/>
-      <w:r>
-        <w:rPr>
-          <w:rFonts w:ascii="Consolas" w:hAnsi="Consolas"/>
-          <w:sz w:val="24"/>
-          <w:szCs w:val="24"/>
-          <w:highlight w:val="yellow"/>
-        </w:rPr>
-        <w:t xml:space="preserve"> in Spring Boot</w:t>
-      </w:r>
-    </w:p>
-    <w:p>
-      <w:pPr>
-        <w:rPr>
-          <w:rFonts w:ascii="Consolas" w:hAnsi="Consolas"/>
-          <w:sz w:val="24"/>
-          <w:szCs w:val="24"/>
-        </w:rPr>
-      </w:pPr>
-      <w:proofErr w:type="spellStart"/>
-      <w:r>
-        <w:rPr>
-          <w:rFonts w:ascii="Consolas" w:hAnsi="Consolas"/>
-          <w:sz w:val="24"/>
-          <w:szCs w:val="24"/>
-        </w:rPr>
-        <w:t>Webservices</w:t>
-      </w:r>
-      <w:proofErr w:type="spellEnd"/>
-      <w:r>
-        <w:rPr>
-          <w:rFonts w:ascii="Consolas" w:hAnsi="Consolas"/>
-          <w:sz w:val="24"/>
-          <w:szCs w:val="24"/>
-        </w:rPr>
-        <w:t>: These are online services that are exposed for other applications to call</w:t>
-      </w:r>
-    </w:p>
-    <w:p>
-      <w:pPr>
-        <w:rPr>
-          <w:rFonts w:ascii="Consolas" w:hAnsi="Consolas"/>
-          <w:sz w:val="24"/>
-          <w:szCs w:val="24"/>
-        </w:rPr>
-      </w:pPr>
-      <w:proofErr w:type="gramStart"/>
-      <w:r>
-        <w:rPr>
-          <w:rFonts w:ascii="Consolas" w:hAnsi="Consolas"/>
-          <w:sz w:val="24"/>
-          <w:szCs w:val="24"/>
-        </w:rPr>
-        <w:t>ex</w:t>
-      </w:r>
-      <w:proofErr w:type="gramEnd"/>
-      <w:r>
-        <w:rPr>
-          <w:rFonts w:ascii="Consolas" w:hAnsi="Consolas"/>
-          <w:sz w:val="24"/>
-          <w:szCs w:val="24"/>
-        </w:rPr>
-        <w:t>:</w:t>
+        <w:t>Building webservices in Spring Boot</w:t>
+      </w:r>
+    </w:p>
+    <w:p>
+      <w:pPr>
+        <w:rPr>
+          <w:rFonts w:ascii="Consolas" w:hAnsi="Consolas"/>
+          <w:sz w:val="24"/>
+          <w:szCs w:val="24"/>
+        </w:rPr>
+      </w:pPr>
+      <w:r>
+        <w:rPr>
+          <w:rFonts w:ascii="Consolas" w:hAnsi="Consolas"/>
+          <w:sz w:val="24"/>
+          <w:szCs w:val="24"/>
+        </w:rPr>
+        <w:t>Webservices: These are online services that are exposed for other applications to call</w:t>
+      </w:r>
+    </w:p>
+    <w:p>
+      <w:pPr>
+        <w:rPr>
+          <w:rFonts w:ascii="Consolas" w:hAnsi="Consolas"/>
+          <w:sz w:val="24"/>
+          <w:szCs w:val="24"/>
+        </w:rPr>
+      </w:pPr>
+      <w:r>
+        <w:rPr>
+          <w:rFonts w:ascii="Consolas" w:hAnsi="Consolas"/>
+          <w:sz w:val="24"/>
+          <w:szCs w:val="24"/>
+        </w:rPr>
+        <w:t>ex:</w:t>
       </w:r>
     </w:p>
     <w:p>
@@ -2994,54 +2245,8 @@
           <w:sz w:val="24"/>
           <w:szCs w:val="24"/>
         </w:rPr>
-        <w:t xml:space="preserve">Banking applications expose </w:t>
-      </w:r>
-      <w:proofErr w:type="spellStart"/>
-      <w:r>
-        <w:rPr>
-          <w:rFonts w:ascii="Consolas" w:hAnsi="Consolas"/>
-          <w:sz w:val="24"/>
-          <w:szCs w:val="24"/>
-        </w:rPr>
-        <w:t>checkBalance</w:t>
-      </w:r>
-      <w:proofErr w:type="spellEnd"/>
-      <w:r>
-        <w:rPr>
-          <w:rFonts w:ascii="Consolas" w:hAnsi="Consolas"/>
-          <w:sz w:val="24"/>
-          <w:szCs w:val="24"/>
-        </w:rPr>
-        <w:t xml:space="preserve">, debit, credit functionalities to the applications like </w:t>
-      </w:r>
-      <w:proofErr w:type="spellStart"/>
-      <w:r>
-        <w:rPr>
-          <w:rFonts w:ascii="Consolas" w:hAnsi="Consolas"/>
-          <w:sz w:val="24"/>
-          <w:szCs w:val="24"/>
-        </w:rPr>
-        <w:t>google</w:t>
-      </w:r>
-      <w:proofErr w:type="spellEnd"/>
-      <w:r>
-        <w:rPr>
-          <w:rFonts w:ascii="Consolas" w:hAnsi="Consolas"/>
-          <w:sz w:val="24"/>
-          <w:szCs w:val="24"/>
-        </w:rPr>
-        <w:t xml:space="preserve"> pay, phone pay, </w:t>
-      </w:r>
-      <w:proofErr w:type="spellStart"/>
-      <w:r>
-        <w:rPr>
-          <w:rFonts w:ascii="Consolas" w:hAnsi="Consolas"/>
-          <w:sz w:val="24"/>
-          <w:szCs w:val="24"/>
-        </w:rPr>
-        <w:t>paytm</w:t>
-      </w:r>
-      <w:proofErr w:type="spellEnd"/>
+        <w:t>Banking applications expose checkBalance, debit, credit functionalities to the applications like google pay, phone pay, paytm</w:t>
+      </w:r>
     </w:p>
     <w:p>
       <w:pPr>
@@ -3062,43 +2267,7 @@
           <w:sz w:val="24"/>
           <w:szCs w:val="24"/>
         </w:rPr>
-        <w:t xml:space="preserve">Google map has exposed its location services to the applications like </w:t>
-      </w:r>
-      <w:proofErr w:type="spellStart"/>
-      <w:r>
-        <w:rPr>
-          <w:rFonts w:ascii="Consolas" w:hAnsi="Consolas"/>
-          <w:sz w:val="24"/>
-          <w:szCs w:val="24"/>
-        </w:rPr>
-        <w:t>Uber</w:t>
-      </w:r>
-      <w:proofErr w:type="spellEnd"/>
-      <w:r>
-        <w:rPr>
-          <w:rFonts w:ascii="Consolas" w:hAnsi="Consolas"/>
-          <w:sz w:val="24"/>
-          <w:szCs w:val="24"/>
-        </w:rPr>
-        <w:t xml:space="preserve">, Ola, </w:t>
-      </w:r>
-      <w:proofErr w:type="spellStart"/>
-      <w:r>
-        <w:rPr>
-          <w:rFonts w:ascii="Consolas" w:hAnsi="Consolas"/>
-          <w:sz w:val="24"/>
-          <w:szCs w:val="24"/>
-        </w:rPr>
-        <w:t>Zomato</w:t>
-      </w:r>
-      <w:proofErr w:type="spellEnd"/>
-      <w:r>
-        <w:rPr>
-          <w:rFonts w:ascii="Consolas" w:hAnsi="Consolas"/>
-          <w:sz w:val="24"/>
-          <w:szCs w:val="24"/>
-        </w:rPr>
-        <w:t xml:space="preserve"> and also to the public customers</w:t>
+        <w:t>Google map has exposed its location services to the applications like Uber, Ola, Zomato and also to the public customers</w:t>
       </w:r>
     </w:p>
     <w:p>
@@ -3116,19 +2285,8 @@
           <w:szCs w:val="24"/>
           <w:highlight w:val="yellow"/>
         </w:rPr>
-        <w:t xml:space="preserve">How to build </w:t>
-      </w:r>
-      <w:proofErr w:type="spellStart"/>
-      <w:r>
-        <w:rPr>
-          <w:rFonts w:ascii="Consolas" w:hAnsi="Consolas"/>
-          <w:sz w:val="24"/>
-          <w:szCs w:val="24"/>
-          <w:highlight w:val="yellow"/>
-        </w:rPr>
-        <w:t>webservices</w:t>
-      </w:r>
-      <w:proofErr w:type="spellEnd"/>
+        <w:t>How to build webservices</w:t>
+      </w:r>
     </w:p>
     <w:p>
       <w:pPr>
@@ -3149,25 +2307,7 @@
           <w:sz w:val="24"/>
           <w:szCs w:val="24"/>
         </w:rPr>
-        <w:t xml:space="preserve">REST stands for </w:t>
-      </w:r>
-      <w:proofErr w:type="spellStart"/>
-      <w:r>
-        <w:rPr>
-          <w:rFonts w:ascii="Consolas" w:hAnsi="Consolas"/>
-          <w:sz w:val="24"/>
-          <w:szCs w:val="24"/>
-        </w:rPr>
-        <w:t>REpresentational</w:t>
-      </w:r>
-      <w:proofErr w:type="spellEnd"/>
-      <w:r>
-        <w:rPr>
-          <w:rFonts w:ascii="Consolas" w:hAnsi="Consolas"/>
-          <w:sz w:val="24"/>
-          <w:szCs w:val="24"/>
-        </w:rPr>
-        <w:t xml:space="preserve"> State Transfer, where you exchange the state(data) in JSON/XML/Text Representations and transfer between the each other applications</w:t>
+        <w:t>REST stands for REpresentational State Transfer, where you exchange the state(data) in JSON/XML/Text Representations and transfer between the each other applications</w:t>
       </w:r>
     </w:p>
     <w:p>
@@ -3189,18 +2329,8 @@
           <w:sz w:val="24"/>
           <w:szCs w:val="24"/>
         </w:rPr>
-        <w:t>You must have a class with @</w:t>
-      </w:r>
-      <w:proofErr w:type="spellStart"/>
-      <w:r>
-        <w:rPr>
-          <w:rFonts w:ascii="Consolas" w:hAnsi="Consolas"/>
-          <w:sz w:val="24"/>
-          <w:szCs w:val="24"/>
-        </w:rPr>
-        <w:t>RestController</w:t>
-      </w:r>
-      <w:proofErr w:type="spellEnd"/>
+        <w:t>You must have a class with @RestController</w:t>
+      </w:r>
     </w:p>
     <w:p>
       <w:pPr>
@@ -3221,25 +2351,7 @@
           <w:sz w:val="24"/>
           <w:szCs w:val="24"/>
         </w:rPr>
-        <w:t xml:space="preserve">Inside the </w:t>
-      </w:r>
-      <w:proofErr w:type="spellStart"/>
-      <w:r>
-        <w:rPr>
-          <w:rFonts w:ascii="Consolas" w:hAnsi="Consolas"/>
-          <w:sz w:val="24"/>
-          <w:szCs w:val="24"/>
-        </w:rPr>
-        <w:t>RestController</w:t>
-      </w:r>
-      <w:proofErr w:type="spellEnd"/>
-      <w:r>
-        <w:rPr>
-          <w:rFonts w:ascii="Consolas" w:hAnsi="Consolas"/>
-          <w:sz w:val="24"/>
-          <w:szCs w:val="24"/>
-        </w:rPr>
-        <w:t xml:space="preserve"> you must have methods that can handle different type of http request and URI</w:t>
+        <w:t>Inside the RestController you must have methods that can handle different type of http request and URI</w:t>
       </w:r>
     </w:p>
     <w:p>
@@ -3363,78 +2475,24 @@
           <w:sz w:val="24"/>
           <w:szCs w:val="24"/>
         </w:rPr>
-        <w:t xml:space="preserve">These are the applications which will have some programs to call the </w:t>
-      </w:r>
-      <w:proofErr w:type="spellStart"/>
-      <w:r>
-        <w:rPr>
-          <w:rFonts w:ascii="Consolas" w:hAnsi="Consolas"/>
-          <w:sz w:val="24"/>
-          <w:szCs w:val="24"/>
-        </w:rPr>
-        <w:t>webservices</w:t>
-      </w:r>
-      <w:proofErr w:type="spellEnd"/>
-      <w:r>
-        <w:rPr>
-          <w:rFonts w:ascii="Consolas" w:hAnsi="Consolas"/>
-          <w:sz w:val="24"/>
-          <w:szCs w:val="24"/>
-        </w:rPr>
-        <w:t xml:space="preserve"> and convert the response of </w:t>
-      </w:r>
-      <w:proofErr w:type="spellStart"/>
-      <w:r>
-        <w:rPr>
-          <w:rFonts w:ascii="Consolas" w:hAnsi="Consolas"/>
-          <w:sz w:val="24"/>
-          <w:szCs w:val="24"/>
-        </w:rPr>
-        <w:t>webservices</w:t>
-      </w:r>
-      <w:proofErr w:type="spellEnd"/>
-      <w:r>
-        <w:rPr>
-          <w:rFonts w:ascii="Consolas" w:hAnsi="Consolas"/>
-          <w:sz w:val="24"/>
-          <w:szCs w:val="24"/>
-        </w:rPr>
-        <w:t xml:space="preserve"> to the format they can understand.</w:t>
-      </w:r>
-    </w:p>
-    <w:p>
-      <w:pPr>
-        <w:rPr>
-          <w:rFonts w:ascii="Consolas" w:hAnsi="Consolas"/>
-          <w:sz w:val="24"/>
-          <w:szCs w:val="24"/>
-        </w:rPr>
-      </w:pPr>
-      <w:r>
-        <w:rPr>
-          <w:rFonts w:ascii="Consolas" w:hAnsi="Consolas"/>
-          <w:sz w:val="24"/>
-          <w:szCs w:val="24"/>
-        </w:rPr>
-        <w:t xml:space="preserve">ex: Google Pay is a client to many banks, Google pay takes care of converting JSON to the language Google pay is written in similar way what </w:t>
-      </w:r>
-      <w:proofErr w:type="spellStart"/>
-      <w:r>
-        <w:rPr>
-          <w:rFonts w:ascii="Consolas" w:hAnsi="Consolas"/>
-          <w:sz w:val="24"/>
-          <w:szCs w:val="24"/>
-        </w:rPr>
-        <w:t>google</w:t>
-      </w:r>
-      <w:proofErr w:type="spellEnd"/>
-      <w:r>
-        <w:rPr>
-          <w:rFonts w:ascii="Consolas" w:hAnsi="Consolas"/>
-          <w:sz w:val="24"/>
-          <w:szCs w:val="24"/>
-        </w:rPr>
-        <w:t xml:space="preserve"> pay sends to banks is also converted to the language the banks is written in</w:t>
+        <w:t>These are the applications which will have some programs to call the webservices and convert the response of webservices to the format they can understand.</w:t>
+      </w:r>
+    </w:p>
+    <w:p>
+      <w:pPr>
+        <w:rPr>
+          <w:rFonts w:ascii="Consolas" w:hAnsi="Consolas"/>
+          <w:sz w:val="24"/>
+          <w:szCs w:val="24"/>
+        </w:rPr>
+      </w:pPr>
+      <w:r>
+        <w:rPr>
+          <w:rFonts w:ascii="Consolas" w:hAnsi="Consolas"/>
+          <w:sz w:val="24"/>
+          <w:szCs w:val="24"/>
+        </w:rPr>
+        <w:t>ex: Google Pay is a client to many banks, Google pay takes care of converting JSON to the language Google pay is written in similar way what google pay sends to banks is also converted to the language the banks is written in</w:t>
       </w:r>
     </w:p>
     <w:p>
@@ -3853,25 +2911,7 @@
           <w:sz w:val="24"/>
           <w:szCs w:val="24"/>
         </w:rPr>
-        <w:t xml:space="preserve"> It is not a default response hence you need to use @</w:t>
-      </w:r>
-      <w:proofErr w:type="spellStart"/>
-      <w:r>
-        <w:rPr>
-          <w:rFonts w:ascii="Consolas" w:hAnsi="Consolas"/>
-          <w:sz w:val="24"/>
-          <w:szCs w:val="24"/>
-        </w:rPr>
-        <w:t>XmlRootElement</w:t>
-      </w:r>
-      <w:proofErr w:type="spellEnd"/>
-      <w:r>
-        <w:rPr>
-          <w:rFonts w:ascii="Consolas" w:hAnsi="Consolas"/>
-          <w:sz w:val="24"/>
-          <w:szCs w:val="24"/>
-        </w:rPr>
-        <w:t xml:space="preserve"> on top the java class that needs xml representation</w:t>
+        <w:t xml:space="preserve"> It is not a default response hence you need to use @XmlRootElement on top the java class that needs xml representation</w:t>
       </w:r>
     </w:p>
     <w:p>
@@ -4182,27 +3222,7 @@
           <w:szCs w:val="24"/>
           <w:highlight w:val="yellow"/>
         </w:rPr>
-        <w:t>@</w:t>
-      </w:r>
-      <w:proofErr w:type="spellStart"/>
-      <w:r>
-        <w:rPr>
-          <w:rFonts w:ascii="Consolas" w:hAnsi="Consolas"/>
-          <w:sz w:val="24"/>
-          <w:szCs w:val="24"/>
-          <w:highlight w:val="yellow"/>
-        </w:rPr>
-        <w:t>PathVariable</w:t>
-      </w:r>
-      <w:proofErr w:type="spellEnd"/>
-      <w:r>
-        <w:rPr>
-          <w:rFonts w:ascii="Consolas" w:hAnsi="Consolas"/>
-          <w:sz w:val="24"/>
-          <w:szCs w:val="24"/>
-          <w:highlight w:val="yellow"/>
-        </w:rPr>
-        <w:t>:</w:t>
+        <w:t>@PathVariable:</w:t>
       </w:r>
       <w:r>
         <w:rPr>
@@ -4406,43 +3426,7 @@
           <w:sz w:val="24"/>
           <w:szCs w:val="24"/>
         </w:rPr>
-        <w:t xml:space="preserve">You can use common </w:t>
-      </w:r>
-      <w:proofErr w:type="spellStart"/>
-      <w:r>
-        <w:rPr>
-          <w:rFonts w:ascii="Consolas" w:hAnsi="Consolas"/>
-          <w:sz w:val="24"/>
-          <w:szCs w:val="24"/>
-        </w:rPr>
-        <w:t>uir’s</w:t>
-      </w:r>
-      <w:proofErr w:type="spellEnd"/>
-      <w:r>
-        <w:rPr>
-          <w:rFonts w:ascii="Consolas" w:hAnsi="Consolas"/>
-          <w:sz w:val="24"/>
-          <w:szCs w:val="24"/>
-        </w:rPr>
-        <w:t xml:space="preserve"> for multiple </w:t>
-      </w:r>
-      <w:proofErr w:type="spellStart"/>
-      <w:r>
-        <w:rPr>
-          <w:rFonts w:ascii="Consolas" w:hAnsi="Consolas"/>
-          <w:sz w:val="24"/>
-          <w:szCs w:val="24"/>
-        </w:rPr>
-        <w:t>webservices</w:t>
-      </w:r>
-      <w:proofErr w:type="spellEnd"/>
-      <w:r>
-        <w:rPr>
-          <w:rFonts w:ascii="Consolas" w:hAnsi="Consolas"/>
-          <w:sz w:val="24"/>
-          <w:szCs w:val="24"/>
-        </w:rPr>
-        <w:t xml:space="preserve"> but it must have different HTTP methods</w:t>
+        <w:t>You can use common uir’s for multiple webservices but it must have different HTTP methods</w:t>
       </w:r>
     </w:p>
     <w:p>
@@ -4664,36 +3648,8 @@
           <w:sz w:val="24"/>
           <w:szCs w:val="24"/>
         </w:rPr>
-        <w:t xml:space="preserve">Above </w:t>
-      </w:r>
-      <w:proofErr w:type="spellStart"/>
-      <w:r>
-        <w:rPr>
-          <w:rFonts w:ascii="Consolas" w:hAnsi="Consolas"/>
-          <w:sz w:val="24"/>
-          <w:szCs w:val="24"/>
-        </w:rPr>
-        <w:t>webservices</w:t>
-      </w:r>
-      <w:proofErr w:type="spellEnd"/>
-      <w:r>
-        <w:rPr>
-          <w:rFonts w:ascii="Consolas" w:hAnsi="Consolas"/>
-          <w:sz w:val="24"/>
-          <w:szCs w:val="24"/>
-        </w:rPr>
-        <w:t xml:space="preserve"> can have same URL’s but different HTTP methods so that client can use different HTTP methods for same </w:t>
-      </w:r>
-      <w:proofErr w:type="gramStart"/>
-      <w:r>
-        <w:rPr>
-          <w:rFonts w:ascii="Consolas" w:hAnsi="Consolas"/>
-          <w:sz w:val="24"/>
-          <w:szCs w:val="24"/>
-        </w:rPr>
-        <w:t>URL</w:t>
-      </w:r>
-      <w:proofErr w:type="gramEnd"/>
+        <w:t>Above webservices can have same URL’s but different HTTP methods so that client can use different HTTP methods for same URL</w:t>
+      </w:r>
     </w:p>
     <w:p>
       <w:pPr>
@@ -4782,27 +3738,7 @@
           <w:szCs w:val="24"/>
           <w:highlight w:val="yellow"/>
         </w:rPr>
-        <w:t xml:space="preserve">Above </w:t>
-      </w:r>
-      <w:proofErr w:type="spellStart"/>
-      <w:r>
-        <w:rPr>
-          <w:rFonts w:ascii="Consolas" w:hAnsi="Consolas"/>
-          <w:sz w:val="24"/>
-          <w:szCs w:val="24"/>
-          <w:highlight w:val="yellow"/>
-        </w:rPr>
-        <w:t>webservices</w:t>
-      </w:r>
-      <w:proofErr w:type="spellEnd"/>
-      <w:r>
-        <w:rPr>
-          <w:rFonts w:ascii="Consolas" w:hAnsi="Consolas"/>
-          <w:sz w:val="24"/>
-          <w:szCs w:val="24"/>
-          <w:highlight w:val="yellow"/>
-        </w:rPr>
-        <w:t xml:space="preserve"> take same URI’s but different HTTP methods</w:t>
+        <w:t>Above webservices take same URI’s but different HTTP methods</w:t>
       </w:r>
     </w:p>
     <w:p>
@@ -4950,99 +3886,59 @@
           <w:sz w:val="24"/>
           <w:szCs w:val="24"/>
         </w:rPr>
-        <w:t>@</w:t>
-      </w:r>
-      <w:proofErr w:type="spellStart"/>
-      <w:r>
-        <w:rPr>
-          <w:rFonts w:ascii="Consolas" w:hAnsi="Consolas"/>
-          <w:sz w:val="24"/>
-          <w:szCs w:val="24"/>
-        </w:rPr>
-        <w:t>GetMapping</w:t>
-      </w:r>
-      <w:proofErr w:type="spellEnd"/>
-    </w:p>
-    <w:p>
-      <w:pPr>
-        <w:rPr>
-          <w:rFonts w:ascii="Consolas" w:hAnsi="Consolas"/>
-          <w:sz w:val="24"/>
-          <w:szCs w:val="24"/>
-        </w:rPr>
-      </w:pPr>
-      <w:r>
-        <w:rPr>
-          <w:rFonts w:ascii="Consolas" w:hAnsi="Consolas"/>
-          <w:sz w:val="24"/>
-          <w:szCs w:val="24"/>
-        </w:rPr>
-        <w:t>@</w:t>
-      </w:r>
-      <w:proofErr w:type="spellStart"/>
-      <w:r>
-        <w:rPr>
-          <w:rFonts w:ascii="Consolas" w:hAnsi="Consolas"/>
-          <w:sz w:val="24"/>
-          <w:szCs w:val="24"/>
-        </w:rPr>
-        <w:t>PostMapping</w:t>
-      </w:r>
-      <w:proofErr w:type="spellEnd"/>
-    </w:p>
-    <w:p>
-      <w:pPr>
-        <w:rPr>
-          <w:rFonts w:ascii="Consolas" w:hAnsi="Consolas"/>
-          <w:sz w:val="24"/>
-          <w:szCs w:val="24"/>
-        </w:rPr>
-      </w:pPr>
-      <w:r>
-        <w:rPr>
-          <w:rFonts w:ascii="Consolas" w:hAnsi="Consolas"/>
-          <w:sz w:val="24"/>
-          <w:szCs w:val="24"/>
-        </w:rPr>
-        <w:t>@</w:t>
-      </w:r>
-      <w:proofErr w:type="spellStart"/>
-      <w:r>
-        <w:rPr>
-          <w:rFonts w:ascii="Consolas" w:hAnsi="Consolas"/>
-          <w:sz w:val="24"/>
-          <w:szCs w:val="24"/>
-        </w:rPr>
-        <w:t>PutMapping</w:t>
-      </w:r>
-      <w:proofErr w:type="spellEnd"/>
-    </w:p>
-    <w:p>
-      <w:pPr>
-        <w:rPr>
-          <w:rFonts w:ascii="Consolas" w:hAnsi="Consolas"/>
-          <w:sz w:val="24"/>
-          <w:szCs w:val="24"/>
-        </w:rPr>
-      </w:pPr>
-      <w:r>
-        <w:rPr>
-          <w:rFonts w:ascii="Consolas" w:hAnsi="Consolas"/>
-          <w:sz w:val="24"/>
-          <w:szCs w:val="24"/>
-        </w:rPr>
-        <w:t>@</w:t>
-      </w:r>
-      <w:proofErr w:type="spellStart"/>
-      <w:r>
-        <w:rPr>
-          <w:rFonts w:ascii="Consolas" w:hAnsi="Consolas"/>
-          <w:sz w:val="24"/>
-          <w:szCs w:val="24"/>
-        </w:rPr>
-        <w:t>DeleteMapping</w:t>
-      </w:r>
-      <w:proofErr w:type="spellEnd"/>
+        <w:t>@GetMapping</w:t>
+      </w:r>
+    </w:p>
+    <w:p>
+      <w:pPr>
+        <w:rPr>
+          <w:rFonts w:ascii="Consolas" w:hAnsi="Consolas"/>
+          <w:sz w:val="24"/>
+          <w:szCs w:val="24"/>
+        </w:rPr>
+      </w:pPr>
+      <w:r>
+        <w:rPr>
+          <w:rFonts w:ascii="Consolas" w:hAnsi="Consolas"/>
+          <w:sz w:val="24"/>
+          <w:szCs w:val="24"/>
+        </w:rPr>
+        <w:t>@PostMapping</w:t>
+      </w:r>
+    </w:p>
+    <w:p>
+      <w:pPr>
+        <w:rPr>
+          <w:rFonts w:ascii="Consolas" w:hAnsi="Consolas"/>
+          <w:sz w:val="24"/>
+          <w:szCs w:val="24"/>
+        </w:rPr>
+      </w:pPr>
+      <w:r>
+        <w:rPr>
+          <w:rFonts w:ascii="Consolas" w:hAnsi="Consolas"/>
+          <w:sz w:val="24"/>
+          <w:szCs w:val="24"/>
+        </w:rPr>
+        <w:t>@PutMapping</w:t>
+      </w:r>
+    </w:p>
+    <w:p>
+      <w:pPr>
+        <w:rPr>
+          <w:rFonts w:ascii="Consolas" w:hAnsi="Consolas"/>
+          <w:sz w:val="24"/>
+          <w:szCs w:val="24"/>
+        </w:rPr>
+      </w:pPr>
+      <w:r>
+        <w:rPr>
+          <w:rFonts w:ascii="Consolas" w:hAnsi="Consolas"/>
+          <w:sz w:val="24"/>
+          <w:szCs w:val="24"/>
+        </w:rPr>
+        <w:t>@DeleteMapping</w:t>
+      </w:r>
     </w:p>
     <w:p>
       <w:pPr>
@@ -5130,25 +4026,7 @@
           <w:sz w:val="24"/>
           <w:szCs w:val="24"/>
         </w:rPr>
-        <w:t xml:space="preserve">Sending data in the request body, you can send data in the request body through POST, PUT, </w:t>
-      </w:r>
-      <w:proofErr w:type="gramStart"/>
-      <w:r>
-        <w:rPr>
-          <w:rFonts w:ascii="Consolas" w:hAnsi="Consolas"/>
-          <w:sz w:val="24"/>
-          <w:szCs w:val="24"/>
-        </w:rPr>
-        <w:t>DELETE</w:t>
-      </w:r>
-      <w:proofErr w:type="gramEnd"/>
-      <w:r>
-        <w:rPr>
-          <w:rFonts w:ascii="Consolas" w:hAnsi="Consolas"/>
-          <w:sz w:val="24"/>
-          <w:szCs w:val="24"/>
-        </w:rPr>
-        <w:t xml:space="preserve"> but not through GET.</w:t>
+        <w:t>Sending data in the request body, you can send data in the request body through POST, PUT, DELETE but not through GET.</w:t>
       </w:r>
     </w:p>
     <w:p>
@@ -5181,7 +4059,6 @@
           <w:szCs w:val="24"/>
         </w:rPr>
       </w:pPr>
-      <w:proofErr w:type="gramStart"/>
       <w:r>
         <w:rPr>
           <w:rFonts w:ascii="Consolas" w:hAnsi="Consolas" w:cs="Consolas"/>
@@ -5191,7 +4068,6 @@
         </w:rPr>
         <w:t>server</w:t>
       </w:r>
-      <w:proofErr w:type="gramEnd"/>
       <w:r>
         <w:rPr>
           <w:rFonts w:ascii="Consolas" w:hAnsi="Consolas" w:cs="Consolas"/>
@@ -5223,7 +4099,6 @@
         </w:rPr>
         <w:t xml:space="preserve">  </w:t>
       </w:r>
-      <w:proofErr w:type="gramStart"/>
       <w:r>
         <w:rPr>
           <w:rFonts w:ascii="Consolas" w:hAnsi="Consolas" w:cs="Consolas"/>
@@ -5233,7 +4108,6 @@
         </w:rPr>
         <w:t>port</w:t>
       </w:r>
-      <w:proofErr w:type="gramEnd"/>
       <w:r>
         <w:rPr>
           <w:rFonts w:ascii="Consolas" w:hAnsi="Consolas" w:cs="Consolas"/>
@@ -5274,8 +4148,6 @@
         </w:rPr>
         <w:t xml:space="preserve">  </w:t>
       </w:r>
-      <w:proofErr w:type="spellStart"/>
-      <w:proofErr w:type="gramStart"/>
       <w:r>
         <w:rPr>
           <w:rFonts w:ascii="Consolas" w:hAnsi="Consolas" w:cs="Consolas"/>
@@ -5285,8 +4157,6 @@
         </w:rPr>
         <w:t>servlet</w:t>
       </w:r>
-      <w:proofErr w:type="spellEnd"/>
-      <w:proofErr w:type="gramEnd"/>
       <w:r>
         <w:rPr>
           <w:rFonts w:ascii="Consolas" w:hAnsi="Consolas" w:cs="Consolas"/>
@@ -5314,7 +4184,6 @@
         </w:rPr>
         <w:t xml:space="preserve">    </w:t>
       </w:r>
-      <w:proofErr w:type="gramStart"/>
       <w:r>
         <w:rPr>
           <w:rFonts w:ascii="Consolas" w:hAnsi="Consolas" w:cs="Consolas"/>
@@ -5324,7 +4193,6 @@
         </w:rPr>
         <w:t>context-path</w:t>
       </w:r>
-      <w:proofErr w:type="gramEnd"/>
       <w:r>
         <w:rPr>
           <w:rFonts w:ascii="Consolas" w:hAnsi="Consolas" w:cs="Consolas"/>
@@ -5448,43 +4316,7 @@
           <w:sz w:val="24"/>
           <w:szCs w:val="24"/>
         </w:rPr>
-        <w:t>Client sends the data in the request body so that the Webservice should consume it using @</w:t>
-      </w:r>
-      <w:proofErr w:type="spellStart"/>
-      <w:r>
-        <w:rPr>
-          <w:rFonts w:ascii="Consolas" w:hAnsi="Consolas"/>
-          <w:sz w:val="24"/>
-          <w:szCs w:val="24"/>
-        </w:rPr>
-        <w:t>RequestBody</w:t>
-      </w:r>
-      <w:proofErr w:type="spellEnd"/>
-      <w:r>
-        <w:rPr>
-          <w:rFonts w:ascii="Consolas" w:hAnsi="Consolas"/>
-          <w:sz w:val="24"/>
-          <w:szCs w:val="24"/>
-        </w:rPr>
-        <w:t xml:space="preserve"> which extracts the data present in the request body, @</w:t>
-      </w:r>
-      <w:proofErr w:type="spellStart"/>
-      <w:r>
-        <w:rPr>
-          <w:rFonts w:ascii="Consolas" w:hAnsi="Consolas"/>
-          <w:sz w:val="24"/>
-          <w:szCs w:val="24"/>
-        </w:rPr>
-        <w:t>RequestBody</w:t>
-      </w:r>
-      <w:proofErr w:type="spellEnd"/>
-      <w:r>
-        <w:rPr>
-          <w:rFonts w:ascii="Consolas" w:hAnsi="Consolas"/>
-          <w:sz w:val="24"/>
-          <w:szCs w:val="24"/>
-        </w:rPr>
-        <w:t xml:space="preserve"> takes care of mapping each properties of XML/JSON to appropriate Java object properties</w:t>
+        <w:t>Client sends the data in the request body so that the Webservice should consume it using @RequestBody which extracts the data present in the request body, @RequestBody takes care of mapping each properties of XML/JSON to appropriate Java object properties</w:t>
       </w:r>
     </w:p>
     <w:p>
@@ -5518,43 +4350,7 @@
           <w:sz w:val="24"/>
           <w:szCs w:val="24"/>
         </w:rPr>
-        <w:t xml:space="preserve">The corresponding class must have variables name &amp; </w:t>
-      </w:r>
-      <w:proofErr w:type="gramStart"/>
-      <w:r>
-        <w:rPr>
-          <w:rFonts w:ascii="Consolas" w:hAnsi="Consolas"/>
-          <w:sz w:val="24"/>
-          <w:szCs w:val="24"/>
-        </w:rPr>
-        <w:t>dob</w:t>
-      </w:r>
-      <w:proofErr w:type="gramEnd"/>
-      <w:r>
-        <w:rPr>
-          <w:rFonts w:ascii="Consolas" w:hAnsi="Consolas"/>
-          <w:sz w:val="24"/>
-          <w:szCs w:val="24"/>
-        </w:rPr>
-        <w:t xml:space="preserve"> then only @</w:t>
-      </w:r>
-      <w:proofErr w:type="spellStart"/>
-      <w:r>
-        <w:rPr>
-          <w:rFonts w:ascii="Consolas" w:hAnsi="Consolas"/>
-          <w:sz w:val="24"/>
-          <w:szCs w:val="24"/>
-        </w:rPr>
-        <w:t>RequestBody</w:t>
-      </w:r>
-      <w:proofErr w:type="spellEnd"/>
-      <w:r>
-        <w:rPr>
-          <w:rFonts w:ascii="Consolas" w:hAnsi="Consolas"/>
-          <w:sz w:val="24"/>
-          <w:szCs w:val="24"/>
-        </w:rPr>
-        <w:t xml:space="preserve"> can map JSON values Alex to Java variables name and 2010-11-22 to dob </w:t>
+        <w:t xml:space="preserve">The corresponding class must have variables name &amp; dob then only @RequestBody can map JSON values Alex to Java variables name and 2010-11-22 to dob </w:t>
       </w:r>
     </w:p>
     <w:p>
@@ -6207,6 +5003,1500 @@
           <w:szCs w:val="24"/>
         </w:rPr>
       </w:pPr>
+      <w:r>
+        <w:rPr>
+          <w:rFonts w:ascii="Consolas" w:hAnsi="Consolas"/>
+          <w:sz w:val="24"/>
+          <w:szCs w:val="24"/>
+          <w:highlight w:val="yellow"/>
+        </w:rPr>
+        <w:t>Spring Data Jpa:</w:t>
+      </w:r>
+    </w:p>
+    <w:p>
+      <w:pPr>
+        <w:rPr>
+          <w:rFonts w:ascii="Consolas" w:hAnsi="Consolas"/>
+          <w:sz w:val="24"/>
+          <w:szCs w:val="24"/>
+        </w:rPr>
+      </w:pPr>
+      <w:r>
+        <w:rPr>
+          <w:rFonts w:ascii="Consolas" w:hAnsi="Consolas"/>
+          <w:sz w:val="24"/>
+          <w:szCs w:val="24"/>
+        </w:rPr>
+        <w:t>It simplifies performing operation on the database by providing some inbuil</w:t>
+      </w:r>
+      <w:r>
+        <w:rPr>
+          <w:rFonts w:ascii="Consolas" w:hAnsi="Consolas"/>
+          <w:sz w:val="24"/>
+          <w:szCs w:val="24"/>
+        </w:rPr>
+        <w:t>t</w:t>
+      </w:r>
+      <w:r>
+        <w:rPr>
+          <w:rFonts w:ascii="Consolas" w:hAnsi="Consolas"/>
+          <w:sz w:val="24"/>
+          <w:szCs w:val="24"/>
+        </w:rPr>
+        <w:t xml:space="preserve"> repositories</w:t>
+      </w:r>
+      <w:r>
+        <w:rPr>
+          <w:rFonts w:ascii="Consolas" w:hAnsi="Consolas"/>
+          <w:sz w:val="24"/>
+          <w:szCs w:val="24"/>
+        </w:rPr>
+        <w:t xml:space="preserve"> which are interfaces that work on the provided entities.</w:t>
+      </w:r>
+    </w:p>
+    <w:p>
+      <w:pPr>
+        <w:rPr>
+          <w:rFonts w:ascii="Consolas" w:hAnsi="Consolas"/>
+          <w:sz w:val="24"/>
+          <w:szCs w:val="24"/>
+        </w:rPr>
+      </w:pPr>
+      <w:r>
+        <w:rPr>
+          <w:rFonts w:ascii="Consolas" w:hAnsi="Consolas"/>
+          <w:sz w:val="24"/>
+          <w:szCs w:val="24"/>
+        </w:rPr>
+        <w:t>You need to just extend these interfaces and call the methods present in it.</w:t>
+      </w:r>
+    </w:p>
+    <w:p>
+      <w:pPr>
+        <w:rPr>
+          <w:rFonts w:ascii="Consolas" w:hAnsi="Consolas"/>
+          <w:sz w:val="24"/>
+          <w:szCs w:val="24"/>
+        </w:rPr>
+      </w:pPr>
+      <w:r>
+        <w:rPr>
+          <w:rFonts w:ascii="Consolas" w:hAnsi="Consolas"/>
+          <w:sz w:val="24"/>
+          <w:szCs w:val="24"/>
+          <w:highlight w:val="yellow"/>
+        </w:rPr>
+        <w:t>Note:</w:t>
+      </w:r>
+      <w:r>
+        <w:rPr>
+          <w:rFonts w:ascii="Consolas" w:hAnsi="Consolas"/>
+          <w:sz w:val="24"/>
+          <w:szCs w:val="24"/>
+        </w:rPr>
+        <w:t xml:space="preserve"> These interfaces are automatically implemented by your spring boot based on the methods you call on the interface as it would know you are performing operation on which entity.</w:t>
+      </w:r>
+    </w:p>
+    <w:p>
+      <w:pPr>
+        <w:rPr>
+          <w:rFonts w:ascii="Consolas" w:hAnsi="Consolas"/>
+          <w:sz w:val="24"/>
+          <w:szCs w:val="24"/>
+        </w:rPr>
+      </w:pPr>
+      <w:r>
+        <w:rPr>
+          <w:rFonts w:ascii="Consolas" w:hAnsi="Consolas"/>
+          <w:sz w:val="24"/>
+          <w:szCs w:val="24"/>
+        </w:rPr>
+        <w:t>In Spring Data JPA, the datasource information’s are provided in property files &amp; table informations are provided in Entity class, hence you just need to extend the Repositories provided by Spring Data Jpa, without implementing DAO layer you can perform operations because of auto-implementation done by spring-boot.</w:t>
+      </w:r>
+    </w:p>
+    <w:p>
+      <w:pPr>
+        <w:rPr>
+          <w:rFonts w:ascii="Consolas" w:hAnsi="Consolas"/>
+          <w:sz w:val="24"/>
+          <w:szCs w:val="24"/>
+        </w:rPr>
+      </w:pPr>
+      <w:r>
+        <w:rPr>
+          <w:rFonts w:ascii="Consolas" w:hAnsi="Consolas"/>
+          <w:sz w:val="24"/>
+          <w:szCs w:val="24"/>
+          <w:highlight w:val="yellow"/>
+        </w:rPr>
+        <w:t>Some of the inbuilt repository interfaces</w:t>
+      </w:r>
+    </w:p>
+    <w:p>
+      <w:pPr>
+        <w:rPr>
+          <w:rFonts w:ascii="Consolas" w:hAnsi="Consolas"/>
+          <w:sz w:val="24"/>
+          <w:szCs w:val="24"/>
+        </w:rPr>
+      </w:pPr>
+      <w:r>
+        <w:rPr>
+          <w:rFonts w:ascii="Consolas" w:hAnsi="Consolas"/>
+          <w:sz w:val="24"/>
+          <w:szCs w:val="24"/>
+        </w:rPr>
+        <w:t xml:space="preserve">CurdRepository&lt;T, ID&gt;: </w:t>
+      </w:r>
+    </w:p>
+    <w:p>
+      <w:pPr>
+        <w:pStyle w:val="ListParagraph"/>
+        <w:numPr>
+          <w:ilvl w:val="0"/>
+          <w:numId w:val="3"/>
+        </w:numPr>
+        <w:rPr>
+          <w:rFonts w:ascii="Consolas" w:hAnsi="Consolas"/>
+          <w:sz w:val="24"/>
+          <w:szCs w:val="24"/>
+        </w:rPr>
+      </w:pPr>
+      <w:r>
+        <w:rPr>
+          <w:rFonts w:ascii="Consolas" w:hAnsi="Consolas"/>
+          <w:sz w:val="24"/>
+          <w:szCs w:val="24"/>
+        </w:rPr>
+        <w:t>save(T): saves the entity and returns the saved entity</w:t>
+      </w:r>
+      <w:r>
+        <w:rPr>
+          <w:rFonts w:ascii="Consolas" w:hAnsi="Consolas"/>
+          <w:sz w:val="24"/>
+          <w:szCs w:val="24"/>
+        </w:rPr>
+        <w:t>, it will also update the entity</w:t>
+      </w:r>
+    </w:p>
+    <w:p>
+      <w:pPr>
+        <w:pStyle w:val="ListParagraph"/>
+        <w:numPr>
+          <w:ilvl w:val="0"/>
+          <w:numId w:val="3"/>
+        </w:numPr>
+        <w:rPr>
+          <w:rFonts w:ascii="Consolas" w:hAnsi="Consolas"/>
+          <w:sz w:val="24"/>
+          <w:szCs w:val="24"/>
+        </w:rPr>
+      </w:pPr>
+      <w:r>
+        <w:rPr>
+          <w:rFonts w:ascii="Consolas" w:hAnsi="Consolas"/>
+          <w:sz w:val="24"/>
+          <w:szCs w:val="24"/>
+        </w:rPr>
+        <w:t>findAll(): returns all the entities in a List&lt;T&gt;</w:t>
+      </w:r>
+    </w:p>
+    <w:p>
+      <w:pPr>
+        <w:pStyle w:val="ListParagraph"/>
+        <w:numPr>
+          <w:ilvl w:val="0"/>
+          <w:numId w:val="3"/>
+        </w:numPr>
+        <w:rPr>
+          <w:rFonts w:ascii="Consolas" w:hAnsi="Consolas"/>
+          <w:sz w:val="24"/>
+          <w:szCs w:val="24"/>
+        </w:rPr>
+      </w:pPr>
+      <w:r>
+        <w:rPr>
+          <w:rFonts w:ascii="Consolas" w:hAnsi="Consolas"/>
+          <w:sz w:val="24"/>
+          <w:szCs w:val="24"/>
+        </w:rPr>
+        <w:t>findById(ID): returns the entity matching to the ID</w:t>
+      </w:r>
+    </w:p>
+    <w:p>
+      <w:pPr>
+        <w:pStyle w:val="ListParagraph"/>
+        <w:numPr>
+          <w:ilvl w:val="0"/>
+          <w:numId w:val="3"/>
+        </w:numPr>
+        <w:rPr>
+          <w:rFonts w:ascii="Consolas" w:hAnsi="Consolas"/>
+          <w:sz w:val="24"/>
+          <w:szCs w:val="24"/>
+        </w:rPr>
+      </w:pPr>
+      <w:r>
+        <w:rPr>
+          <w:rFonts w:ascii="Consolas" w:hAnsi="Consolas"/>
+          <w:sz w:val="24"/>
+          <w:szCs w:val="24"/>
+        </w:rPr>
+        <w:t>delete(T): deletes the entity</w:t>
+      </w:r>
+    </w:p>
+    <w:p>
+      <w:pPr>
+        <w:rPr>
+          <w:rFonts w:ascii="Consolas" w:hAnsi="Consolas"/>
+          <w:sz w:val="24"/>
+          <w:szCs w:val="24"/>
+        </w:rPr>
+      </w:pPr>
+      <w:r>
+        <w:rPr>
+          <w:rFonts w:ascii="Consolas" w:hAnsi="Consolas"/>
+          <w:sz w:val="24"/>
+          <w:szCs w:val="24"/>
+        </w:rPr>
+        <w:t>JpaRepository&lt;T,ID&gt; : it extends CurdRepository</w:t>
+      </w:r>
+    </w:p>
+    <w:p>
+      <w:pPr>
+        <w:pStyle w:val="ListParagraph"/>
+        <w:numPr>
+          <w:ilvl w:val="0"/>
+          <w:numId w:val="3"/>
+        </w:numPr>
+        <w:rPr>
+          <w:rFonts w:ascii="Consolas" w:hAnsi="Consolas"/>
+          <w:sz w:val="24"/>
+          <w:szCs w:val="24"/>
+        </w:rPr>
+      </w:pPr>
+      <w:r>
+        <w:rPr>
+          <w:rFonts w:ascii="Consolas" w:hAnsi="Consolas"/>
+          <w:sz w:val="24"/>
+          <w:szCs w:val="24"/>
+        </w:rPr>
+        <w:t>sort(..):</w:t>
+      </w:r>
+    </w:p>
+    <w:p>
+      <w:pPr>
+        <w:pStyle w:val="ListParagraph"/>
+        <w:numPr>
+          <w:ilvl w:val="0"/>
+          <w:numId w:val="3"/>
+        </w:numPr>
+        <w:rPr>
+          <w:rFonts w:ascii="Consolas" w:hAnsi="Consolas"/>
+          <w:sz w:val="24"/>
+          <w:szCs w:val="24"/>
+        </w:rPr>
+      </w:pPr>
+      <w:r>
+        <w:rPr>
+          <w:rFonts w:ascii="Consolas" w:hAnsi="Consolas"/>
+          <w:sz w:val="24"/>
+          <w:szCs w:val="24"/>
+        </w:rPr>
+        <w:t>pagination(..)</w:t>
+      </w:r>
+    </w:p>
+    <w:p>
+      <w:pPr>
+        <w:rPr>
+          <w:rFonts w:ascii="Consolas" w:hAnsi="Consolas"/>
+          <w:sz w:val="24"/>
+          <w:szCs w:val="24"/>
+        </w:rPr>
+      </w:pPr>
+      <w:r>
+        <w:rPr>
+          <w:rFonts w:ascii="Consolas" w:hAnsi="Consolas"/>
+          <w:sz w:val="24"/>
+          <w:szCs w:val="24"/>
+        </w:rPr>
+        <w:t>You just need to extend any one of these interface and use this interface reference @Autowired in the Service layer and spring-boot supplies the implementation.</w:t>
+      </w:r>
+    </w:p>
+    <w:p>
+      <w:pPr>
+        <w:rPr>
+          <w:rFonts w:ascii="Consolas" w:hAnsi="Consolas"/>
+          <w:sz w:val="24"/>
+          <w:szCs w:val="24"/>
+        </w:rPr>
+      </w:pPr>
+      <w:r>
+        <w:rPr>
+          <w:rFonts w:ascii="Consolas" w:hAnsi="Consolas"/>
+          <w:sz w:val="24"/>
+          <w:szCs w:val="24"/>
+        </w:rPr>
+        <w:lastRenderedPageBreak/>
+        <w:t>Note: You don’t need to implement DAO layer, it means DAO layer is just an interface</w:t>
+      </w:r>
+      <w:r>
+        <w:rPr>
+          <w:rFonts w:ascii="Consolas" w:hAnsi="Consolas"/>
+          <w:sz w:val="24"/>
+          <w:szCs w:val="24"/>
+        </w:rPr>
+        <w:t>.</w:t>
+      </w:r>
+    </w:p>
+    <w:p>
+      <w:pPr>
+        <w:rPr>
+          <w:rFonts w:ascii="Consolas" w:hAnsi="Consolas"/>
+          <w:sz w:val="24"/>
+          <w:szCs w:val="24"/>
+        </w:rPr>
+      </w:pPr>
+    </w:p>
+    <w:p>
+      <w:pPr>
+        <w:rPr>
+          <w:rFonts w:ascii="Consolas" w:hAnsi="Consolas"/>
+          <w:sz w:val="24"/>
+          <w:szCs w:val="24"/>
+        </w:rPr>
+      </w:pPr>
+      <w:r>
+        <w:rPr>
+          <w:rFonts w:ascii="Consolas" w:hAnsi="Consolas"/>
+          <w:sz w:val="24"/>
+          <w:szCs w:val="24"/>
+          <w:highlight w:val="yellow"/>
+        </w:rPr>
+        <w:t>Dependencies required:</w:t>
+      </w:r>
+      <w:r>
+        <w:rPr>
+          <w:rFonts w:ascii="Consolas" w:hAnsi="Consolas"/>
+          <w:sz w:val="24"/>
+          <w:szCs w:val="24"/>
+        </w:rPr>
+        <w:t xml:space="preserve"> </w:t>
+      </w:r>
+    </w:p>
+    <w:p>
+      <w:pPr>
+        <w:pStyle w:val="ListParagraph"/>
+        <w:numPr>
+          <w:ilvl w:val="0"/>
+          <w:numId w:val="3"/>
+        </w:numPr>
+        <w:rPr>
+          <w:rFonts w:ascii="Consolas" w:hAnsi="Consolas"/>
+          <w:sz w:val="24"/>
+          <w:szCs w:val="24"/>
+        </w:rPr>
+      </w:pPr>
+      <w:r>
+        <w:rPr>
+          <w:rFonts w:ascii="Consolas" w:hAnsi="Consolas"/>
+          <w:sz w:val="24"/>
+          <w:szCs w:val="24"/>
+        </w:rPr>
+        <w:t>Spring Data Jpa</w:t>
+      </w:r>
+    </w:p>
+    <w:p>
+      <w:pPr>
+        <w:pStyle w:val="ListParagraph"/>
+        <w:numPr>
+          <w:ilvl w:val="0"/>
+          <w:numId w:val="3"/>
+        </w:numPr>
+        <w:rPr>
+          <w:rFonts w:ascii="Consolas" w:hAnsi="Consolas"/>
+          <w:sz w:val="24"/>
+          <w:szCs w:val="24"/>
+        </w:rPr>
+      </w:pPr>
+      <w:r>
+        <w:rPr>
+          <w:rFonts w:ascii="Consolas" w:hAnsi="Consolas"/>
+          <w:sz w:val="24"/>
+          <w:szCs w:val="24"/>
+        </w:rPr>
+        <w:t>Mysql Connector</w:t>
+      </w:r>
+    </w:p>
+    <w:p>
+      <w:pPr>
+        <w:pStyle w:val="ListParagraph"/>
+        <w:numPr>
+          <w:ilvl w:val="0"/>
+          <w:numId w:val="3"/>
+        </w:numPr>
+        <w:rPr>
+          <w:rFonts w:ascii="Consolas" w:hAnsi="Consolas"/>
+          <w:sz w:val="24"/>
+          <w:szCs w:val="24"/>
+        </w:rPr>
+      </w:pPr>
+      <w:r>
+        <w:rPr>
+          <w:rFonts w:ascii="Consolas" w:hAnsi="Consolas"/>
+          <w:sz w:val="24"/>
+          <w:szCs w:val="24"/>
+        </w:rPr>
+        <w:t>Web</w:t>
+      </w:r>
+    </w:p>
+    <w:p>
+      <w:pPr>
+        <w:pStyle w:val="ListParagraph"/>
+        <w:numPr>
+          <w:ilvl w:val="0"/>
+          <w:numId w:val="3"/>
+        </w:numPr>
+        <w:rPr>
+          <w:rFonts w:ascii="Consolas" w:hAnsi="Consolas"/>
+          <w:sz w:val="24"/>
+          <w:szCs w:val="24"/>
+        </w:rPr>
+      </w:pPr>
+      <w:r>
+        <w:rPr>
+          <w:rFonts w:ascii="Consolas" w:hAnsi="Consolas"/>
+          <w:sz w:val="24"/>
+          <w:szCs w:val="24"/>
+        </w:rPr>
+        <w:t>Devtools</w:t>
+      </w:r>
+    </w:p>
+    <w:p>
+      <w:pPr>
+        <w:rPr>
+          <w:rFonts w:ascii="Consolas" w:hAnsi="Consolas"/>
+          <w:sz w:val="24"/>
+          <w:szCs w:val="24"/>
+        </w:rPr>
+      </w:pPr>
+      <w:r>
+        <w:rPr>
+          <w:rFonts w:ascii="Consolas" w:hAnsi="Consolas"/>
+          <w:sz w:val="24"/>
+          <w:szCs w:val="24"/>
+          <w:highlight w:val="yellow"/>
+        </w:rPr>
+        <w:t>pom.xml</w:t>
+      </w:r>
+    </w:p>
+    <w:p>
+      <w:pPr>
+        <w:rPr>
+          <w:rFonts w:ascii="Consolas" w:hAnsi="Consolas"/>
+          <w:sz w:val="24"/>
+          <w:szCs w:val="24"/>
+        </w:rPr>
+      </w:pPr>
+      <w:r>
+        <w:rPr>
+          <w:rFonts w:ascii="Consolas" w:hAnsi="Consolas"/>
+          <w:noProof/>
+          <w:sz w:val="24"/>
+          <w:szCs w:val="24"/>
+        </w:rPr>
+        <w:drawing>
+          <wp:inline distT="0" distB="0" distL="0" distR="0">
+            <wp:extent cx="5727700" cy="5047615"/>
+            <wp:effectExtent l="19050" t="0" r="6350" b="0"/>
+            <wp:docPr id="36" name="Picture 1"/>
+            <wp:cNvGraphicFramePr>
+              <a:graphicFrameLocks xmlns:a="http://schemas.openxmlformats.org/drawingml/2006/main" noChangeAspect="1"/>
+            </wp:cNvGraphicFramePr>
+            <a:graphic xmlns:a="http://schemas.openxmlformats.org/drawingml/2006/main">
+              <a:graphicData uri="http://schemas.openxmlformats.org/drawingml/2006/picture">
+                <pic:pic xmlns:pic="http://schemas.openxmlformats.org/drawingml/2006/picture">
+                  <pic:nvPicPr>
+                    <pic:cNvPr id="0" name="Picture 1"/>
+                    <pic:cNvPicPr>
+                      <a:picLocks noChangeAspect="1" noChangeArrowheads="1"/>
+                    </pic:cNvPicPr>
+                  </pic:nvPicPr>
+                  <pic:blipFill>
+                    <a:blip r:embed="rId42"/>
+                    <a:srcRect/>
+                    <a:stretch>
+                      <a:fillRect/>
+                    </a:stretch>
+                  </pic:blipFill>
+                  <pic:spPr bwMode="auto">
+                    <a:xfrm>
+                      <a:off x="0" y="0"/>
+                      <a:ext cx="5727700" cy="5047615"/>
+                    </a:xfrm>
+                    <a:prstGeom prst="rect">
+                      <a:avLst/>
+                    </a:prstGeom>
+                    <a:noFill/>
+                    <a:ln w="9525">
+                      <a:noFill/>
+                      <a:miter lim="800000"/>
+                      <a:headEnd/>
+                      <a:tailEnd/>
+                    </a:ln>
+                  </pic:spPr>
+                </pic:pic>
+              </a:graphicData>
+            </a:graphic>
+          </wp:inline>
+        </w:drawing>
+      </w:r>
+    </w:p>
+    <w:p>
+      <w:pPr>
+        <w:rPr>
+          <w:rFonts w:ascii="Consolas" w:hAnsi="Consolas"/>
+          <w:sz w:val="24"/>
+          <w:szCs w:val="24"/>
+        </w:rPr>
+      </w:pPr>
+      <w:r>
+        <w:rPr>
+          <w:rFonts w:ascii="Consolas" w:hAnsi="Consolas"/>
+          <w:sz w:val="24"/>
+          <w:szCs w:val="24"/>
+          <w:highlight w:val="yellow"/>
+        </w:rPr>
+        <w:t>application.yml</w:t>
+      </w:r>
+    </w:p>
+    <w:p>
+      <w:pPr>
+        <w:rPr>
+          <w:rFonts w:ascii="Consolas" w:hAnsi="Consolas"/>
+          <w:sz w:val="24"/>
+          <w:szCs w:val="24"/>
+        </w:rPr>
+      </w:pPr>
+      <w:r>
+        <w:rPr>
+          <w:rFonts w:ascii="Consolas" w:hAnsi="Consolas"/>
+          <w:noProof/>
+          <w:sz w:val="24"/>
+          <w:szCs w:val="24"/>
+        </w:rPr>
+        <w:lastRenderedPageBreak/>
+        <w:drawing>
+          <wp:inline distT="0" distB="0" distL="0" distR="0">
+            <wp:extent cx="4827905" cy="2889250"/>
+            <wp:effectExtent l="19050" t="0" r="0" b="0"/>
+            <wp:docPr id="39" name="Picture 2"/>
+            <wp:cNvGraphicFramePr>
+              <a:graphicFrameLocks xmlns:a="http://schemas.openxmlformats.org/drawingml/2006/main" noChangeAspect="1"/>
+            </wp:cNvGraphicFramePr>
+            <a:graphic xmlns:a="http://schemas.openxmlformats.org/drawingml/2006/main">
+              <a:graphicData uri="http://schemas.openxmlformats.org/drawingml/2006/picture">
+                <pic:pic xmlns:pic="http://schemas.openxmlformats.org/drawingml/2006/picture">
+                  <pic:nvPicPr>
+                    <pic:cNvPr id="0" name="Picture 2"/>
+                    <pic:cNvPicPr>
+                      <a:picLocks noChangeAspect="1" noChangeArrowheads="1"/>
+                    </pic:cNvPicPr>
+                  </pic:nvPicPr>
+                  <pic:blipFill>
+                    <a:blip r:embed="rId43"/>
+                    <a:srcRect/>
+                    <a:stretch>
+                      <a:fillRect/>
+                    </a:stretch>
+                  </pic:blipFill>
+                  <pic:spPr bwMode="auto">
+                    <a:xfrm>
+                      <a:off x="0" y="0"/>
+                      <a:ext cx="4827905" cy="2889250"/>
+                    </a:xfrm>
+                    <a:prstGeom prst="rect">
+                      <a:avLst/>
+                    </a:prstGeom>
+                    <a:noFill/>
+                    <a:ln w="9525">
+                      <a:noFill/>
+                      <a:miter lim="800000"/>
+                      <a:headEnd/>
+                      <a:tailEnd/>
+                    </a:ln>
+                  </pic:spPr>
+                </pic:pic>
+              </a:graphicData>
+            </a:graphic>
+          </wp:inline>
+        </w:drawing>
+      </w:r>
+    </w:p>
+    <w:p>
+      <w:pPr>
+        <w:rPr>
+          <w:rFonts w:ascii="Consolas" w:hAnsi="Consolas"/>
+          <w:sz w:val="24"/>
+          <w:szCs w:val="24"/>
+        </w:rPr>
+      </w:pPr>
+      <w:r>
+        <w:rPr>
+          <w:rFonts w:ascii="Consolas" w:hAnsi="Consolas"/>
+          <w:sz w:val="24"/>
+          <w:szCs w:val="24"/>
+          <w:highlight w:val="yellow"/>
+        </w:rPr>
+        <w:t>Entity class mapping the Table</w:t>
+      </w:r>
+    </w:p>
+    <w:p>
+      <w:pPr>
+        <w:rPr>
+          <w:rFonts w:ascii="Consolas" w:hAnsi="Consolas"/>
+          <w:sz w:val="24"/>
+          <w:szCs w:val="24"/>
+        </w:rPr>
+      </w:pPr>
+      <w:r>
+        <w:rPr>
+          <w:rFonts w:ascii="Consolas" w:hAnsi="Consolas"/>
+          <w:noProof/>
+          <w:sz w:val="24"/>
+          <w:szCs w:val="24"/>
+        </w:rPr>
+        <w:drawing>
+          <wp:inline distT="0" distB="0" distL="0" distR="0">
+            <wp:extent cx="5720715" cy="629285"/>
+            <wp:effectExtent l="19050" t="0" r="0" b="0"/>
+            <wp:docPr id="40" name="Picture 3"/>
+            <wp:cNvGraphicFramePr>
+              <a:graphicFrameLocks xmlns:a="http://schemas.openxmlformats.org/drawingml/2006/main" noChangeAspect="1"/>
+            </wp:cNvGraphicFramePr>
+            <a:graphic xmlns:a="http://schemas.openxmlformats.org/drawingml/2006/main">
+              <a:graphicData uri="http://schemas.openxmlformats.org/drawingml/2006/picture">
+                <pic:pic xmlns:pic="http://schemas.openxmlformats.org/drawingml/2006/picture">
+                  <pic:nvPicPr>
+                    <pic:cNvPr id="0" name="Picture 3"/>
+                    <pic:cNvPicPr>
+                      <a:picLocks noChangeAspect="1" noChangeArrowheads="1"/>
+                    </pic:cNvPicPr>
+                  </pic:nvPicPr>
+                  <pic:blipFill>
+                    <a:blip r:embed="rId44"/>
+                    <a:srcRect/>
+                    <a:stretch>
+                      <a:fillRect/>
+                    </a:stretch>
+                  </pic:blipFill>
+                  <pic:spPr bwMode="auto">
+                    <a:xfrm>
+                      <a:off x="0" y="0"/>
+                      <a:ext cx="5720715" cy="629285"/>
+                    </a:xfrm>
+                    <a:prstGeom prst="rect">
+                      <a:avLst/>
+                    </a:prstGeom>
+                    <a:noFill/>
+                    <a:ln w="9525">
+                      <a:noFill/>
+                      <a:miter lim="800000"/>
+                      <a:headEnd/>
+                      <a:tailEnd/>
+                    </a:ln>
+                  </pic:spPr>
+                </pic:pic>
+              </a:graphicData>
+            </a:graphic>
+          </wp:inline>
+        </w:drawing>
+      </w:r>
+    </w:p>
+    <w:p>
+      <w:pPr>
+        <w:rPr>
+          <w:rFonts w:ascii="Consolas" w:hAnsi="Consolas"/>
+          <w:sz w:val="24"/>
+          <w:szCs w:val="24"/>
+        </w:rPr>
+      </w:pPr>
+      <w:r>
+        <w:rPr>
+          <w:rFonts w:ascii="Consolas" w:hAnsi="Consolas"/>
+          <w:sz w:val="24"/>
+          <w:szCs w:val="24"/>
+          <w:highlight w:val="yellow"/>
+        </w:rPr>
+        <w:t>Entity class</w:t>
+      </w:r>
+    </w:p>
+    <w:p>
+      <w:pPr>
+        <w:rPr>
+          <w:rFonts w:ascii="Consolas" w:hAnsi="Consolas"/>
+          <w:sz w:val="24"/>
+          <w:szCs w:val="24"/>
+        </w:rPr>
+      </w:pPr>
+      <w:r>
+        <w:rPr>
+          <w:rFonts w:ascii="Consolas" w:hAnsi="Consolas"/>
+          <w:noProof/>
+          <w:sz w:val="24"/>
+          <w:szCs w:val="24"/>
+        </w:rPr>
+        <w:drawing>
+          <wp:inline distT="0" distB="0" distL="0" distR="0">
+            <wp:extent cx="5727700" cy="3035935"/>
+            <wp:effectExtent l="19050" t="0" r="6350" b="0"/>
+            <wp:docPr id="45" name="Picture 8"/>
+            <wp:cNvGraphicFramePr>
+              <a:graphicFrameLocks xmlns:a="http://schemas.openxmlformats.org/drawingml/2006/main" noChangeAspect="1"/>
+            </wp:cNvGraphicFramePr>
+            <a:graphic xmlns:a="http://schemas.openxmlformats.org/drawingml/2006/main">
+              <a:graphicData uri="http://schemas.openxmlformats.org/drawingml/2006/picture">
+                <pic:pic xmlns:pic="http://schemas.openxmlformats.org/drawingml/2006/picture">
+                  <pic:nvPicPr>
+                    <pic:cNvPr id="0" name="Picture 8"/>
+                    <pic:cNvPicPr>
+                      <a:picLocks noChangeAspect="1" noChangeArrowheads="1"/>
+                    </pic:cNvPicPr>
+                  </pic:nvPicPr>
+                  <pic:blipFill>
+                    <a:blip r:embed="rId45"/>
+                    <a:srcRect/>
+                    <a:stretch>
+                      <a:fillRect/>
+                    </a:stretch>
+                  </pic:blipFill>
+                  <pic:spPr bwMode="auto">
+                    <a:xfrm>
+                      <a:off x="0" y="0"/>
+                      <a:ext cx="5727700" cy="3035935"/>
+                    </a:xfrm>
+                    <a:prstGeom prst="rect">
+                      <a:avLst/>
+                    </a:prstGeom>
+                    <a:noFill/>
+                    <a:ln w="9525">
+                      <a:noFill/>
+                      <a:miter lim="800000"/>
+                      <a:headEnd/>
+                      <a:tailEnd/>
+                    </a:ln>
+                  </pic:spPr>
+                </pic:pic>
+              </a:graphicData>
+            </a:graphic>
+          </wp:inline>
+        </w:drawing>
+      </w:r>
+    </w:p>
+    <w:p>
+      <w:pPr>
+        <w:rPr>
+          <w:rFonts w:ascii="Consolas" w:hAnsi="Consolas"/>
+          <w:sz w:val="24"/>
+          <w:szCs w:val="24"/>
+        </w:rPr>
+      </w:pPr>
+    </w:p>
+    <w:p>
+      <w:pPr>
+        <w:rPr>
+          <w:rFonts w:ascii="Consolas" w:hAnsi="Consolas"/>
+          <w:sz w:val="24"/>
+          <w:szCs w:val="24"/>
+        </w:rPr>
+      </w:pPr>
+      <w:r>
+        <w:rPr>
+          <w:rFonts w:ascii="Consolas" w:hAnsi="Consolas"/>
+          <w:sz w:val="24"/>
+          <w:szCs w:val="24"/>
+        </w:rPr>
+        <w:t>Creating a repository that extends JpaRepository&lt;T, ID&gt;</w:t>
+      </w:r>
+    </w:p>
+    <w:p>
+      <w:pPr>
+        <w:rPr>
+          <w:rFonts w:ascii="Consolas" w:hAnsi="Consolas"/>
+          <w:sz w:val="24"/>
+          <w:szCs w:val="24"/>
+        </w:rPr>
+      </w:pPr>
+      <w:r>
+        <w:rPr>
+          <w:rFonts w:ascii="Consolas" w:hAnsi="Consolas"/>
+          <w:sz w:val="24"/>
+          <w:szCs w:val="24"/>
+        </w:rPr>
+        <w:t>T: entity class type</w:t>
+      </w:r>
+    </w:p>
+    <w:p>
+      <w:pPr>
+        <w:rPr>
+          <w:rFonts w:ascii="Consolas" w:hAnsi="Consolas"/>
+          <w:sz w:val="24"/>
+          <w:szCs w:val="24"/>
+        </w:rPr>
+      </w:pPr>
+      <w:r>
+        <w:rPr>
+          <w:rFonts w:ascii="Consolas" w:hAnsi="Consolas"/>
+          <w:sz w:val="24"/>
+          <w:szCs w:val="24"/>
+        </w:rPr>
+        <w:t>ID: primary key type</w:t>
+      </w:r>
+    </w:p>
+    <w:p>
+      <w:pPr>
+        <w:rPr>
+          <w:rFonts w:ascii="Consolas" w:hAnsi="Consolas"/>
+          <w:sz w:val="24"/>
+          <w:szCs w:val="24"/>
+        </w:rPr>
+      </w:pPr>
+      <w:r>
+        <w:rPr>
+          <w:rFonts w:ascii="Consolas" w:hAnsi="Consolas"/>
+          <w:sz w:val="24"/>
+          <w:szCs w:val="24"/>
+        </w:rPr>
+        <w:lastRenderedPageBreak/>
+        <w:t>Since Customer is the entity and Integer is the primary key we will use</w:t>
+      </w:r>
+    </w:p>
+    <w:p>
+      <w:pPr>
+        <w:rPr>
+          <w:rFonts w:ascii="Consolas" w:hAnsi="Consolas"/>
+          <w:sz w:val="24"/>
+          <w:szCs w:val="24"/>
+        </w:rPr>
+      </w:pPr>
+      <w:r>
+        <w:rPr>
+          <w:rFonts w:ascii="Consolas" w:hAnsi="Consolas"/>
+          <w:sz w:val="24"/>
+          <w:szCs w:val="24"/>
+          <w:highlight w:val="yellow"/>
+        </w:rPr>
+        <w:t>CustomerRepostory.java</w:t>
+      </w:r>
+    </w:p>
+    <w:p>
+      <w:pPr>
+        <w:rPr>
+          <w:rFonts w:ascii="Consolas" w:hAnsi="Consolas"/>
+          <w:sz w:val="24"/>
+          <w:szCs w:val="24"/>
+        </w:rPr>
+      </w:pPr>
+      <w:r>
+        <w:rPr>
+          <w:rFonts w:ascii="Consolas" w:hAnsi="Consolas"/>
+          <w:noProof/>
+          <w:sz w:val="24"/>
+          <w:szCs w:val="24"/>
+        </w:rPr>
+        <w:drawing>
+          <wp:inline distT="0" distB="0" distL="0" distR="0">
+            <wp:extent cx="5727700" cy="1887220"/>
+            <wp:effectExtent l="19050" t="0" r="6350" b="0"/>
+            <wp:docPr id="42" name="Picture 5"/>
+            <wp:cNvGraphicFramePr>
+              <a:graphicFrameLocks xmlns:a="http://schemas.openxmlformats.org/drawingml/2006/main" noChangeAspect="1"/>
+            </wp:cNvGraphicFramePr>
+            <a:graphic xmlns:a="http://schemas.openxmlformats.org/drawingml/2006/main">
+              <a:graphicData uri="http://schemas.openxmlformats.org/drawingml/2006/picture">
+                <pic:pic xmlns:pic="http://schemas.openxmlformats.org/drawingml/2006/picture">
+                  <pic:nvPicPr>
+                    <pic:cNvPr id="0" name="Picture 5"/>
+                    <pic:cNvPicPr>
+                      <a:picLocks noChangeAspect="1" noChangeArrowheads="1"/>
+                    </pic:cNvPicPr>
+                  </pic:nvPicPr>
+                  <pic:blipFill>
+                    <a:blip r:embed="rId46"/>
+                    <a:srcRect/>
+                    <a:stretch>
+                      <a:fillRect/>
+                    </a:stretch>
+                  </pic:blipFill>
+                  <pic:spPr bwMode="auto">
+                    <a:xfrm>
+                      <a:off x="0" y="0"/>
+                      <a:ext cx="5727700" cy="1887220"/>
+                    </a:xfrm>
+                    <a:prstGeom prst="rect">
+                      <a:avLst/>
+                    </a:prstGeom>
+                    <a:noFill/>
+                    <a:ln w="9525">
+                      <a:noFill/>
+                      <a:miter lim="800000"/>
+                      <a:headEnd/>
+                      <a:tailEnd/>
+                    </a:ln>
+                  </pic:spPr>
+                </pic:pic>
+              </a:graphicData>
+            </a:graphic>
+          </wp:inline>
+        </w:drawing>
+      </w:r>
+    </w:p>
+    <w:p>
+      <w:pPr>
+        <w:rPr>
+          <w:rFonts w:ascii="Consolas" w:hAnsi="Consolas"/>
+          <w:sz w:val="24"/>
+          <w:szCs w:val="24"/>
+        </w:rPr>
+      </w:pPr>
+      <w:r>
+        <w:rPr>
+          <w:rFonts w:ascii="Consolas" w:hAnsi="Consolas"/>
+          <w:sz w:val="24"/>
+          <w:szCs w:val="24"/>
+          <w:highlight w:val="yellow"/>
+        </w:rPr>
+        <w:t>CustomerService.java</w:t>
+      </w:r>
+    </w:p>
+    <w:p>
+      <w:pPr>
+        <w:rPr>
+          <w:rFonts w:ascii="Consolas" w:hAnsi="Consolas"/>
+          <w:sz w:val="24"/>
+          <w:szCs w:val="24"/>
+        </w:rPr>
+      </w:pPr>
+      <w:r>
+        <w:rPr>
+          <w:rFonts w:ascii="Consolas" w:hAnsi="Consolas"/>
+          <w:noProof/>
+          <w:sz w:val="24"/>
+          <w:szCs w:val="24"/>
+        </w:rPr>
+        <w:lastRenderedPageBreak/>
+        <w:drawing>
+          <wp:inline distT="0" distB="0" distL="0" distR="0">
+            <wp:extent cx="5478780" cy="5706110"/>
+            <wp:effectExtent l="19050" t="0" r="7620" b="0"/>
+            <wp:docPr id="43" name="Picture 6"/>
+            <wp:cNvGraphicFramePr>
+              <a:graphicFrameLocks xmlns:a="http://schemas.openxmlformats.org/drawingml/2006/main" noChangeAspect="1"/>
+            </wp:cNvGraphicFramePr>
+            <a:graphic xmlns:a="http://schemas.openxmlformats.org/drawingml/2006/main">
+              <a:graphicData uri="http://schemas.openxmlformats.org/drawingml/2006/picture">
+                <pic:pic xmlns:pic="http://schemas.openxmlformats.org/drawingml/2006/picture">
+                  <pic:nvPicPr>
+                    <pic:cNvPr id="0" name="Picture 6"/>
+                    <pic:cNvPicPr>
+                      <a:picLocks noChangeAspect="1" noChangeArrowheads="1"/>
+                    </pic:cNvPicPr>
+                  </pic:nvPicPr>
+                  <pic:blipFill>
+                    <a:blip r:embed="rId47"/>
+                    <a:srcRect/>
+                    <a:stretch>
+                      <a:fillRect/>
+                    </a:stretch>
+                  </pic:blipFill>
+                  <pic:spPr bwMode="auto">
+                    <a:xfrm>
+                      <a:off x="0" y="0"/>
+                      <a:ext cx="5478780" cy="5706110"/>
+                    </a:xfrm>
+                    <a:prstGeom prst="rect">
+                      <a:avLst/>
+                    </a:prstGeom>
+                    <a:noFill/>
+                    <a:ln w="9525">
+                      <a:noFill/>
+                      <a:miter lim="800000"/>
+                      <a:headEnd/>
+                      <a:tailEnd/>
+                    </a:ln>
+                  </pic:spPr>
+                </pic:pic>
+              </a:graphicData>
+            </a:graphic>
+          </wp:inline>
+        </w:drawing>
+      </w:r>
+    </w:p>
+    <w:p>
+      <w:pPr>
+        <w:rPr>
+          <w:rFonts w:ascii="Consolas" w:hAnsi="Consolas"/>
+          <w:sz w:val="24"/>
+          <w:szCs w:val="24"/>
+        </w:rPr>
+      </w:pPr>
+      <w:r>
+        <w:rPr>
+          <w:rFonts w:ascii="Consolas" w:hAnsi="Consolas"/>
+          <w:sz w:val="24"/>
+          <w:szCs w:val="24"/>
+          <w:highlight w:val="yellow"/>
+        </w:rPr>
+        <w:t>CustomerController.java</w:t>
+      </w:r>
+    </w:p>
+    <w:p>
+      <w:pPr>
+        <w:rPr>
+          <w:rFonts w:ascii="Consolas" w:hAnsi="Consolas"/>
+          <w:sz w:val="24"/>
+          <w:szCs w:val="24"/>
+        </w:rPr>
+      </w:pPr>
+      <w:r>
+        <w:rPr>
+          <w:rFonts w:ascii="Consolas" w:hAnsi="Consolas"/>
+          <w:noProof/>
+          <w:sz w:val="24"/>
+          <w:szCs w:val="24"/>
+        </w:rPr>
+        <w:lastRenderedPageBreak/>
+        <w:drawing>
+          <wp:inline distT="0" distB="0" distL="0" distR="0">
+            <wp:extent cx="5720715" cy="3145790"/>
+            <wp:effectExtent l="19050" t="0" r="0" b="0"/>
+            <wp:docPr id="46" name="Picture 9"/>
+            <wp:cNvGraphicFramePr>
+              <a:graphicFrameLocks xmlns:a="http://schemas.openxmlformats.org/drawingml/2006/main" noChangeAspect="1"/>
+            </wp:cNvGraphicFramePr>
+            <a:graphic xmlns:a="http://schemas.openxmlformats.org/drawingml/2006/main">
+              <a:graphicData uri="http://schemas.openxmlformats.org/drawingml/2006/picture">
+                <pic:pic xmlns:pic="http://schemas.openxmlformats.org/drawingml/2006/picture">
+                  <pic:nvPicPr>
+                    <pic:cNvPr id="0" name="Picture 9"/>
+                    <pic:cNvPicPr>
+                      <a:picLocks noChangeAspect="1" noChangeArrowheads="1"/>
+                    </pic:cNvPicPr>
+                  </pic:nvPicPr>
+                  <pic:blipFill>
+                    <a:blip r:embed="rId48"/>
+                    <a:srcRect/>
+                    <a:stretch>
+                      <a:fillRect/>
+                    </a:stretch>
+                  </pic:blipFill>
+                  <pic:spPr bwMode="auto">
+                    <a:xfrm>
+                      <a:off x="0" y="0"/>
+                      <a:ext cx="5720715" cy="3145790"/>
+                    </a:xfrm>
+                    <a:prstGeom prst="rect">
+                      <a:avLst/>
+                    </a:prstGeom>
+                    <a:noFill/>
+                    <a:ln w="9525">
+                      <a:noFill/>
+                      <a:miter lim="800000"/>
+                      <a:headEnd/>
+                      <a:tailEnd/>
+                    </a:ln>
+                  </pic:spPr>
+                </pic:pic>
+              </a:graphicData>
+            </a:graphic>
+          </wp:inline>
+        </w:drawing>
+      </w:r>
+    </w:p>
+    <w:p>
+      <w:pPr>
+        <w:rPr>
+          <w:rFonts w:ascii="Consolas" w:hAnsi="Consolas"/>
+          <w:sz w:val="24"/>
+          <w:szCs w:val="24"/>
+        </w:rPr>
+      </w:pPr>
+      <w:r>
+        <w:rPr>
+          <w:rFonts w:ascii="Consolas" w:hAnsi="Consolas"/>
+          <w:sz w:val="24"/>
+          <w:szCs w:val="24"/>
+          <w:highlight w:val="yellow"/>
+        </w:rPr>
+        <w:t>Output:</w:t>
+      </w:r>
+    </w:p>
+    <w:p>
+      <w:pPr>
+        <w:rPr>
+          <w:rFonts w:ascii="Consolas" w:hAnsi="Consolas"/>
+          <w:sz w:val="24"/>
+          <w:szCs w:val="24"/>
+        </w:rPr>
+      </w:pPr>
+    </w:p>
+    <w:p>
+      <w:pPr>
+        <w:rPr>
+          <w:rFonts w:ascii="Consolas" w:hAnsi="Consolas"/>
+          <w:sz w:val="24"/>
+          <w:szCs w:val="24"/>
+        </w:rPr>
+      </w:pPr>
+      <w:r>
+        <w:rPr>
+          <w:rFonts w:ascii="Consolas" w:hAnsi="Consolas"/>
+          <w:noProof/>
+          <w:sz w:val="24"/>
+          <w:szCs w:val="24"/>
+        </w:rPr>
+        <w:lastRenderedPageBreak/>
+        <w:drawing>
+          <wp:inline distT="0" distB="0" distL="0" distR="0">
+            <wp:extent cx="5098415" cy="4959985"/>
+            <wp:effectExtent l="19050" t="0" r="6985" b="0"/>
+            <wp:docPr id="47" name="Picture 10"/>
+            <wp:cNvGraphicFramePr>
+              <a:graphicFrameLocks xmlns:a="http://schemas.openxmlformats.org/drawingml/2006/main" noChangeAspect="1"/>
+            </wp:cNvGraphicFramePr>
+            <a:graphic xmlns:a="http://schemas.openxmlformats.org/drawingml/2006/main">
+              <a:graphicData uri="http://schemas.openxmlformats.org/drawingml/2006/picture">
+                <pic:pic xmlns:pic="http://schemas.openxmlformats.org/drawingml/2006/picture">
+                  <pic:nvPicPr>
+                    <pic:cNvPr id="0" name="Picture 10"/>
+                    <pic:cNvPicPr>
+                      <a:picLocks noChangeAspect="1" noChangeArrowheads="1"/>
+                    </pic:cNvPicPr>
+                  </pic:nvPicPr>
+                  <pic:blipFill>
+                    <a:blip r:embed="rId49"/>
+                    <a:srcRect/>
+                    <a:stretch>
+                      <a:fillRect/>
+                    </a:stretch>
+                  </pic:blipFill>
+                  <pic:spPr bwMode="auto">
+                    <a:xfrm>
+                      <a:off x="0" y="0"/>
+                      <a:ext cx="5098415" cy="4959985"/>
+                    </a:xfrm>
+                    <a:prstGeom prst="rect">
+                      <a:avLst/>
+                    </a:prstGeom>
+                    <a:noFill/>
+                    <a:ln w="9525">
+                      <a:noFill/>
+                      <a:miter lim="800000"/>
+                      <a:headEnd/>
+                      <a:tailEnd/>
+                    </a:ln>
+                  </pic:spPr>
+                </pic:pic>
+              </a:graphicData>
+            </a:graphic>
+          </wp:inline>
+        </w:drawing>
+      </w:r>
+    </w:p>
+    <w:p>
+      <w:pPr>
+        <w:rPr>
+          <w:rFonts w:ascii="Consolas" w:hAnsi="Consolas"/>
+          <w:sz w:val="24"/>
+          <w:szCs w:val="24"/>
+        </w:rPr>
+      </w:pPr>
+    </w:p>
+    <w:p>
+      <w:pPr>
+        <w:rPr>
+          <w:rFonts w:ascii="Consolas" w:hAnsi="Consolas"/>
+          <w:sz w:val="24"/>
+          <w:szCs w:val="24"/>
+        </w:rPr>
+      </w:pPr>
+      <w:r>
+        <w:rPr>
+          <w:rFonts w:ascii="Consolas" w:hAnsi="Consolas"/>
+          <w:sz w:val="24"/>
+          <w:szCs w:val="24"/>
+          <w:highlight w:val="yellow"/>
+        </w:rPr>
+        <w:t>Exercise:</w:t>
+      </w:r>
+    </w:p>
+    <w:p>
+      <w:pPr>
+        <w:pStyle w:val="ListParagraph"/>
+        <w:numPr>
+          <w:ilvl w:val="0"/>
+          <w:numId w:val="8"/>
+        </w:numPr>
+        <w:rPr>
+          <w:rFonts w:ascii="Consolas" w:hAnsi="Consolas"/>
+          <w:sz w:val="24"/>
+          <w:szCs w:val="24"/>
+        </w:rPr>
+      </w:pPr>
+      <w:r>
+        <w:rPr>
+          <w:rFonts w:ascii="Consolas" w:hAnsi="Consolas"/>
+          <w:sz w:val="24"/>
+          <w:szCs w:val="24"/>
+        </w:rPr>
+        <w:t>Perform the delete operation based on the id</w:t>
+      </w:r>
+    </w:p>
+    <w:p>
+      <w:pPr>
+        <w:pStyle w:val="ListParagraph"/>
+        <w:numPr>
+          <w:ilvl w:val="0"/>
+          <w:numId w:val="8"/>
+        </w:numPr>
+        <w:rPr>
+          <w:rFonts w:ascii="Consolas" w:hAnsi="Consolas"/>
+          <w:sz w:val="24"/>
+          <w:szCs w:val="24"/>
+        </w:rPr>
+      </w:pPr>
+      <w:r>
+        <w:rPr>
+          <w:rFonts w:ascii="Consolas" w:hAnsi="Consolas"/>
+          <w:sz w:val="24"/>
+          <w:szCs w:val="24"/>
+        </w:rPr>
+        <w:t>Structure the packages according to the different mvc layers</w:t>
+      </w:r>
+    </w:p>
+    <w:p>
+      <w:pPr>
+        <w:pStyle w:val="ListParagraph"/>
+        <w:numPr>
+          <w:ilvl w:val="1"/>
+          <w:numId w:val="8"/>
+        </w:numPr>
+        <w:rPr>
+          <w:rFonts w:ascii="Consolas" w:hAnsi="Consolas"/>
+          <w:sz w:val="24"/>
+          <w:szCs w:val="24"/>
+        </w:rPr>
+      </w:pPr>
+      <w:r>
+        <w:rPr>
+          <w:rFonts w:ascii="Consolas" w:hAnsi="Consolas"/>
+          <w:sz w:val="24"/>
+          <w:szCs w:val="24"/>
+        </w:rPr>
+        <w:t>Controllers in controller package</w:t>
+      </w:r>
+    </w:p>
+    <w:p>
+      <w:pPr>
+        <w:pStyle w:val="ListParagraph"/>
+        <w:numPr>
+          <w:ilvl w:val="1"/>
+          <w:numId w:val="8"/>
+        </w:numPr>
+        <w:rPr>
+          <w:rFonts w:ascii="Consolas" w:hAnsi="Consolas"/>
+          <w:sz w:val="24"/>
+          <w:szCs w:val="24"/>
+        </w:rPr>
+      </w:pPr>
+      <w:r>
+        <w:rPr>
+          <w:rFonts w:ascii="Consolas" w:hAnsi="Consolas"/>
+          <w:sz w:val="24"/>
+          <w:szCs w:val="24"/>
+        </w:rPr>
+        <w:t>Service in service package</w:t>
+      </w:r>
+    </w:p>
+    <w:p>
+      <w:pPr>
+        <w:pStyle w:val="ListParagraph"/>
+        <w:numPr>
+          <w:ilvl w:val="1"/>
+          <w:numId w:val="8"/>
+        </w:numPr>
+        <w:rPr>
+          <w:rFonts w:ascii="Consolas" w:hAnsi="Consolas"/>
+          <w:sz w:val="24"/>
+          <w:szCs w:val="24"/>
+        </w:rPr>
+      </w:pPr>
+      <w:r>
+        <w:rPr>
+          <w:rFonts w:ascii="Consolas" w:hAnsi="Consolas"/>
+          <w:sz w:val="24"/>
+          <w:szCs w:val="24"/>
+        </w:rPr>
+        <w:t>Repositories in dao package</w:t>
+      </w:r>
+    </w:p>
+    <w:p>
+      <w:pPr>
+        <w:pStyle w:val="ListParagraph"/>
+        <w:rPr>
+          <w:rFonts w:ascii="Consolas" w:hAnsi="Consolas"/>
+          <w:sz w:val="24"/>
+          <w:szCs w:val="24"/>
+        </w:rPr>
+      </w:pPr>
+      <w:r>
+        <w:rPr>
+          <w:rFonts w:ascii="Consolas" w:hAnsi="Consolas"/>
+          <w:sz w:val="24"/>
+          <w:szCs w:val="24"/>
+        </w:rPr>
+        <w:t>Note: All these package must be under root package of @SpringBootApplication class</w:t>
+      </w:r>
+    </w:p>
+    <w:p>
+      <w:pPr>
+        <w:pStyle w:val="ListParagraph"/>
+        <w:rPr>
+          <w:rFonts w:ascii="Consolas" w:hAnsi="Consolas"/>
+          <w:sz w:val="24"/>
+          <w:szCs w:val="24"/>
+        </w:rPr>
+      </w:pPr>
+    </w:p>
+    <w:p>
+      <w:pPr>
+        <w:pStyle w:val="ListParagraph"/>
+        <w:rPr>
+          <w:rFonts w:ascii="Consolas" w:hAnsi="Consolas"/>
+          <w:sz w:val="24"/>
+          <w:szCs w:val="24"/>
+        </w:rPr>
+      </w:pPr>
+      <w:r>
+        <w:rPr>
+          <w:rFonts w:ascii="Consolas" w:hAnsi="Consolas"/>
+          <w:sz w:val="24"/>
+          <w:szCs w:val="24"/>
+        </w:rPr>
+        <w:t>Note: Push the code to your forked repository</w:t>
+      </w:r>
+      <w:r>
+        <w:rPr>
+          <w:rFonts w:ascii="Consolas" w:hAnsi="Consolas"/>
+          <w:sz w:val="24"/>
+          <w:szCs w:val="24"/>
+        </w:rPr>
+        <w:t xml:space="preserve"> </w:t>
+      </w:r>
+      <w:r>
+        <w:rPr>
+          <w:rFonts w:ascii="Consolas" w:hAnsi="Consolas"/>
+          <w:sz w:val="24"/>
+          <w:szCs w:val="24"/>
+        </w:rPr>
+        <w:t>(cts-hands-on)</w:t>
+      </w:r>
+      <w:r>
+        <w:rPr>
+          <w:rFonts w:ascii="Consolas" w:hAnsi="Consolas"/>
+          <w:sz w:val="24"/>
+          <w:szCs w:val="24"/>
+        </w:rPr>
+        <w:t xml:space="preserve"> once done, have this structure in your repository</w:t>
+      </w:r>
+    </w:p>
+    <w:p>
+      <w:pPr>
+        <w:pStyle w:val="ListParagraph"/>
+        <w:rPr>
+          <w:rFonts w:ascii="Consolas" w:hAnsi="Consolas"/>
+          <w:sz w:val="24"/>
+          <w:szCs w:val="24"/>
+        </w:rPr>
+      </w:pPr>
+      <w:r>
+        <w:rPr>
+          <w:rFonts w:ascii="Consolas" w:hAnsi="Consolas"/>
+          <w:sz w:val="24"/>
+          <w:szCs w:val="24"/>
+        </w:rPr>
+        <w:t>/employee</w:t>
+      </w:r>
+      <w:r>
+        <w:rPr>
+          <w:rFonts w:ascii="Consolas" w:hAnsi="Consolas"/>
+          <w:sz w:val="24"/>
+          <w:szCs w:val="24"/>
+        </w:rPr>
+        <w:t>-</w:t>
+      </w:r>
+      <w:r>
+        <w:rPr>
+          <w:rFonts w:ascii="Consolas" w:hAnsi="Consolas"/>
+          <w:sz w:val="24"/>
+          <w:szCs w:val="24"/>
+        </w:rPr>
+        <w:t>id-name/Morning-Batch/Spring Boot Exercise/your-exercise</w:t>
+      </w:r>
+    </w:p>
+    <w:p>
+      <w:pPr>
+        <w:rPr>
+          <w:rFonts w:ascii="Consolas" w:hAnsi="Consolas"/>
+          <w:sz w:val="24"/>
+          <w:szCs w:val="24"/>
+        </w:rPr>
+      </w:pPr>
+    </w:p>
+    <w:p>
+      <w:pPr>
+        <w:rPr>
+          <w:rFonts w:ascii="Consolas" w:hAnsi="Consolas"/>
+          <w:sz w:val="24"/>
+          <w:szCs w:val="24"/>
+        </w:rPr>
+      </w:pPr>
+    </w:p>
+    <w:p>
+      <w:pPr>
+        <w:rPr>
+          <w:rFonts w:ascii="Consolas" w:hAnsi="Consolas"/>
+          <w:sz w:val="24"/>
+          <w:szCs w:val="24"/>
+        </w:rPr>
+      </w:pPr>
+    </w:p>
+    <w:p>
+      <w:pPr>
+        <w:rPr>
+          <w:rFonts w:ascii="Consolas" w:hAnsi="Consolas"/>
+          <w:sz w:val="24"/>
+          <w:szCs w:val="24"/>
+        </w:rPr>
+      </w:pPr>
+    </w:p>
+    <w:p>
+      <w:pPr>
+        <w:rPr>
+          <w:rFonts w:ascii="Consolas" w:hAnsi="Consolas"/>
+          <w:sz w:val="24"/>
+          <w:szCs w:val="24"/>
+        </w:rPr>
+      </w:pPr>
+    </w:p>
+    <w:p>
+      <w:pPr>
+        <w:rPr>
+          <w:rFonts w:ascii="Consolas" w:hAnsi="Consolas"/>
+          <w:sz w:val="24"/>
+          <w:szCs w:val="24"/>
+        </w:rPr>
+      </w:pPr>
     </w:p>
     <w:sectPr>
       <w:pgSz w:w="11906" w:h="16838"/>
@@ -6795,6 +7085,95 @@
       </w:rPr>
     </w:lvl>
     <w:lvl w:ilvl="1" w:tplc="40090019" w:tentative="1">
+      <w:start w:val="1"/>
+      <w:numFmt w:val="lowerLetter"/>
+      <w:lvlText w:val="%2."/>
+      <w:lvlJc w:val="left"/>
+      <w:pPr>
+        <w:ind w:left="1440" w:hanging="360"/>
+      </w:pPr>
+    </w:lvl>
+    <w:lvl w:ilvl="2" w:tplc="4009001B" w:tentative="1">
+      <w:start w:val="1"/>
+      <w:numFmt w:val="lowerRoman"/>
+      <w:lvlText w:val="%3."/>
+      <w:lvlJc w:val="right"/>
+      <w:pPr>
+        <w:ind w:left="2160" w:hanging="180"/>
+      </w:pPr>
+    </w:lvl>
+    <w:lvl w:ilvl="3" w:tplc="4009000F" w:tentative="1">
+      <w:start w:val="1"/>
+      <w:numFmt w:val="decimal"/>
+      <w:lvlText w:val="%4."/>
+      <w:lvlJc w:val="left"/>
+      <w:pPr>
+        <w:ind w:left="2880" w:hanging="360"/>
+      </w:pPr>
+    </w:lvl>
+    <w:lvl w:ilvl="4" w:tplc="40090019" w:tentative="1">
+      <w:start w:val="1"/>
+      <w:numFmt w:val="lowerLetter"/>
+      <w:lvlText w:val="%5."/>
+      <w:lvlJc w:val="left"/>
+      <w:pPr>
+        <w:ind w:left="3600" w:hanging="360"/>
+      </w:pPr>
+    </w:lvl>
+    <w:lvl w:ilvl="5" w:tplc="4009001B" w:tentative="1">
+      <w:start w:val="1"/>
+      <w:numFmt w:val="lowerRoman"/>
+      <w:lvlText w:val="%6."/>
+      <w:lvlJc w:val="right"/>
+      <w:pPr>
+        <w:ind w:left="4320" w:hanging="180"/>
+      </w:pPr>
+    </w:lvl>
+    <w:lvl w:ilvl="6" w:tplc="4009000F" w:tentative="1">
+      <w:start w:val="1"/>
+      <w:numFmt w:val="decimal"/>
+      <w:lvlText w:val="%7."/>
+      <w:lvlJc w:val="left"/>
+      <w:pPr>
+        <w:ind w:left="5040" w:hanging="360"/>
+      </w:pPr>
+    </w:lvl>
+    <w:lvl w:ilvl="7" w:tplc="40090019" w:tentative="1">
+      <w:start w:val="1"/>
+      <w:numFmt w:val="lowerLetter"/>
+      <w:lvlText w:val="%8."/>
+      <w:lvlJc w:val="left"/>
+      <w:pPr>
+        <w:ind w:left="5760" w:hanging="360"/>
+      </w:pPr>
+    </w:lvl>
+    <w:lvl w:ilvl="8" w:tplc="4009001B" w:tentative="1">
+      <w:start w:val="1"/>
+      <w:numFmt w:val="lowerRoman"/>
+      <w:lvlText w:val="%9."/>
+      <w:lvlJc w:val="right"/>
+      <w:pPr>
+        <w:ind w:left="6480" w:hanging="180"/>
+      </w:pPr>
+    </w:lvl>
+  </w:abstractNum>
+  <w:abstractNum w:abstractNumId="7">
+    <w:nsid w:val="7308484F"/>
+    <w:multiLevelType w:val="hybridMultilevel"/>
+    <w:tmpl w:val="ED127284"/>
+    <w:lvl w:ilvl="0" w:tplc="4009000F">
+      <w:start w:val="1"/>
+      <w:numFmt w:val="decimal"/>
+      <w:lvlText w:val="%1."/>
+      <w:lvlJc w:val="left"/>
+      <w:pPr>
+        <w:ind w:left="720" w:hanging="360"/>
+      </w:pPr>
+      <w:rPr>
+        <w:rFonts w:hint="default"/>
+      </w:rPr>
+    </w:lvl>
+    <w:lvl w:ilvl="1" w:tplc="40090019">
       <w:start w:val="1"/>
       <w:numFmt w:val="lowerLetter"/>
       <w:lvlText w:val="%2."/>
@@ -6887,6 +7266,9 @@
   </w:num>
   <w:num w:numId="7">
     <w:abstractNumId w:val="5"/>
+  </w:num>
+  <w:num w:numId="8">
+    <w:abstractNumId w:val="7"/>
   </w:num>
 </w:numbering>
 </file>

</xml_diff>